<commit_message>
Oppdatert visualiseringer (byttet ut død med oppholdslengde i y_train). Oppdatert rapporten henholdsvis
</commit_message>
<xml_diff>
--- a/Rapport prosjekt.docx
+++ b/Rapport prosjekt.docx
@@ -59,7 +59,6 @@
                 <w:dataBinding w:prefixMappings="xmlns:ns0='http://schemas.openxmlformats.org/officeDocument/2006/extended-properties'" w:xpath="/ns0:Properties[1]/ns0:Company[1]" w:storeItemID="{6668398D-A668-4E3E-A5EB-62B293D839F1}"/>
                 <w:text/>
               </w:sdtPr>
-              <w:sdtEndPr/>
               <w:sdtContent>
                 <w:tc>
                   <w:tcPr>
@@ -117,7 +116,6 @@
                   <w:dataBinding w:prefixMappings="xmlns:ns0='http://schemas.openxmlformats.org/package/2006/metadata/core-properties' xmlns:ns1='http://purl.org/dc/elements/1.1/'" w:xpath="/ns0:coreProperties[1]/ns1:title[1]" w:storeItemID="{6C3C8BC8-F283-45AE-878A-BAB7291924A1}"/>
                   <w:text/>
                 </w:sdtPr>
-                <w:sdtEndPr/>
                 <w:sdtContent>
                   <w:p>
                     <w:pPr>
@@ -163,7 +161,6 @@
                 <w:dataBinding w:prefixMappings="xmlns:ns0='http://schemas.openxmlformats.org/package/2006/metadata/core-properties' xmlns:ns1='http://purl.org/dc/elements/1.1/'" w:xpath="/ns0:coreProperties[1]/ns1:subject[1]" w:storeItemID="{6C3C8BC8-F283-45AE-878A-BAB7291924A1}"/>
                 <w:text/>
               </w:sdtPr>
-              <w:sdtEndPr/>
               <w:sdtContent>
                 <w:tc>
                   <w:tcPr>
@@ -236,7 +233,6 @@
                   <w:dataBinding w:prefixMappings="xmlns:ns0='http://schemas.openxmlformats.org/package/2006/metadata/core-properties' xmlns:ns1='http://purl.org/dc/elements/1.1/'" w:xpath="/ns0:coreProperties[1]/ns1:creator[1]" w:storeItemID="{6C3C8BC8-F283-45AE-878A-BAB7291924A1}"/>
                   <w:text/>
                 </w:sdtPr>
-                <w:sdtEndPr/>
                 <w:sdtContent>
                   <w:p>
                     <w:pPr>
@@ -310,7 +306,6 @@
                     <w:calendar w:val="gregorian"/>
                   </w:date>
                 </w:sdtPr>
-                <w:sdtEndPr/>
                 <w:sdtContent>
                   <w:p>
                     <w:pPr>
@@ -438,7 +433,7 @@
           <w:r>
             <w:fldChar w:fldCharType="separate"/>
           </w:r>
-          <w:hyperlink w:anchor="_Toc179904133" w:history="1">
+          <w:hyperlink w:anchor="_Toc180151798" w:history="1">
             <w:r>
               <w:rPr>
                 <w:rStyle w:val="Hyperlink"/>
@@ -480,7 +475,7 @@
                 <w:noProof/>
                 <w:webHidden/>
               </w:rPr>
-              <w:instrText xml:space="preserve"> PAGEREF _Toc179904133 \h </w:instrText>
+              <w:instrText xml:space="preserve"> PAGEREF _Toc180151798 \h </w:instrText>
             </w:r>
             <w:r>
               <w:rPr>
@@ -524,7 +519,7 @@
               <w:lang w:eastAsia="nb-NO"/>
             </w:rPr>
           </w:pPr>
-          <w:hyperlink w:anchor="_Toc179904134" w:history="1">
+          <w:hyperlink w:anchor="_Toc180151799" w:history="1">
             <w:r>
               <w:rPr>
                 <w:rStyle w:val="Hyperlink"/>
@@ -566,7 +561,7 @@
                 <w:noProof/>
                 <w:webHidden/>
               </w:rPr>
-              <w:instrText xml:space="preserve"> PAGEREF _Toc179904134 \h </w:instrText>
+              <w:instrText xml:space="preserve"> PAGEREF _Toc180151799 \h </w:instrText>
             </w:r>
             <w:r>
               <w:rPr>
@@ -610,7 +605,7 @@
               <w:lang w:eastAsia="nb-NO"/>
             </w:rPr>
           </w:pPr>
-          <w:hyperlink w:anchor="_Toc179904135" w:history="1">
+          <w:hyperlink w:anchor="_Toc180151800" w:history="1">
             <w:r>
               <w:rPr>
                 <w:rStyle w:val="Hyperlink"/>
@@ -652,7 +647,7 @@
                 <w:noProof/>
                 <w:webHidden/>
               </w:rPr>
-              <w:instrText xml:space="preserve"> PAGEREF _Toc179904135 \h </w:instrText>
+              <w:instrText xml:space="preserve"> PAGEREF _Toc180151800 \h </w:instrText>
             </w:r>
             <w:r>
               <w:rPr>
@@ -695,7 +690,7 @@
               <w:lang w:eastAsia="nb-NO"/>
             </w:rPr>
           </w:pPr>
-          <w:hyperlink w:anchor="_Toc179904136" w:history="1">
+          <w:hyperlink w:anchor="_Toc180151801" w:history="1">
             <w:r>
               <w:rPr>
                 <w:rStyle w:val="Hyperlink"/>
@@ -722,7 +717,7 @@
                 <w:noProof/>
                 <w:webHidden/>
               </w:rPr>
-              <w:instrText xml:space="preserve"> PAGEREF _Toc179904136 \h </w:instrText>
+              <w:instrText xml:space="preserve"> PAGEREF _Toc180151801 \h </w:instrText>
             </w:r>
             <w:r>
               <w:rPr>
@@ -766,7 +761,7 @@
               <w:lang w:eastAsia="nb-NO"/>
             </w:rPr>
           </w:pPr>
-          <w:hyperlink w:anchor="_Toc179904137" w:history="1">
+          <w:hyperlink w:anchor="_Toc180151802" w:history="1">
             <w:r>
               <w:rPr>
                 <w:rStyle w:val="Hyperlink"/>
@@ -808,7 +803,7 @@
                 <w:noProof/>
                 <w:webHidden/>
               </w:rPr>
-              <w:instrText xml:space="preserve"> PAGEREF _Toc179904137 \h </w:instrText>
+              <w:instrText xml:space="preserve"> PAGEREF _Toc180151802 \h </w:instrText>
             </w:r>
             <w:r>
               <w:rPr>
@@ -852,7 +847,7 @@
               <w:lang w:eastAsia="nb-NO"/>
             </w:rPr>
           </w:pPr>
-          <w:hyperlink w:anchor="_Toc179904138" w:history="1">
+          <w:hyperlink w:anchor="_Toc180151803" w:history="1">
             <w:r>
               <w:rPr>
                 <w:rStyle w:val="Hyperlink"/>
@@ -894,7 +889,7 @@
                 <w:noProof/>
                 <w:webHidden/>
               </w:rPr>
-              <w:instrText xml:space="preserve"> PAGEREF _Toc179904138 \h </w:instrText>
+              <w:instrText xml:space="preserve"> PAGEREF _Toc180151803 \h </w:instrText>
             </w:r>
             <w:r>
               <w:rPr>
@@ -938,7 +933,7 @@
               <w:lang w:eastAsia="nb-NO"/>
             </w:rPr>
           </w:pPr>
-          <w:hyperlink w:anchor="_Toc179904139" w:history="1">
+          <w:hyperlink w:anchor="_Toc180151804" w:history="1">
             <w:r>
               <w:rPr>
                 <w:rStyle w:val="Hyperlink"/>
@@ -980,7 +975,7 @@
                 <w:noProof/>
                 <w:webHidden/>
               </w:rPr>
-              <w:instrText xml:space="preserve"> PAGEREF _Toc179904139 \h </w:instrText>
+              <w:instrText xml:space="preserve"> PAGEREF _Toc180151804 \h </w:instrText>
             </w:r>
             <w:r>
               <w:rPr>
@@ -1024,7 +1019,7 @@
               <w:lang w:eastAsia="nb-NO"/>
             </w:rPr>
           </w:pPr>
-          <w:hyperlink w:anchor="_Toc179904140" w:history="1">
+          <w:hyperlink w:anchor="_Toc180151805" w:history="1">
             <w:r>
               <w:rPr>
                 <w:rStyle w:val="Hyperlink"/>
@@ -1066,7 +1061,7 @@
                 <w:noProof/>
                 <w:webHidden/>
               </w:rPr>
-              <w:instrText xml:space="preserve"> PAGEREF _Toc179904140 \h </w:instrText>
+              <w:instrText xml:space="preserve"> PAGEREF _Toc180151805 \h </w:instrText>
             </w:r>
             <w:r>
               <w:rPr>
@@ -1110,7 +1105,7 @@
               <w:lang w:eastAsia="nb-NO"/>
             </w:rPr>
           </w:pPr>
-          <w:hyperlink w:anchor="_Toc179904141" w:history="1">
+          <w:hyperlink w:anchor="_Toc180151806" w:history="1">
             <w:r>
               <w:rPr>
                 <w:rStyle w:val="Hyperlink"/>
@@ -1152,7 +1147,7 @@
                 <w:noProof/>
                 <w:webHidden/>
               </w:rPr>
-              <w:instrText xml:space="preserve"> PAGEREF _Toc179904141 \h </w:instrText>
+              <w:instrText xml:space="preserve"> PAGEREF _Toc180151806 \h </w:instrText>
             </w:r>
             <w:r>
               <w:rPr>
@@ -1196,7 +1191,7 @@
               <w:lang w:eastAsia="nb-NO"/>
             </w:rPr>
           </w:pPr>
-          <w:hyperlink w:anchor="_Toc179904142" w:history="1">
+          <w:hyperlink w:anchor="_Toc180151807" w:history="1">
             <w:r>
               <w:rPr>
                 <w:rStyle w:val="Hyperlink"/>
@@ -1238,7 +1233,7 @@
                 <w:noProof/>
                 <w:webHidden/>
               </w:rPr>
-              <w:instrText xml:space="preserve"> PAGEREF _Toc179904142 \h </w:instrText>
+              <w:instrText xml:space="preserve"> PAGEREF _Toc180151807 \h </w:instrText>
             </w:r>
             <w:r>
               <w:rPr>
@@ -1282,7 +1277,7 @@
               <w:lang w:eastAsia="nb-NO"/>
             </w:rPr>
           </w:pPr>
-          <w:hyperlink w:anchor="_Toc179904143" w:history="1">
+          <w:hyperlink w:anchor="_Toc180151808" w:history="1">
             <w:r>
               <w:rPr>
                 <w:rStyle w:val="Hyperlink"/>
@@ -1324,7 +1319,7 @@
                 <w:noProof/>
                 <w:webHidden/>
               </w:rPr>
-              <w:instrText xml:space="preserve"> PAGEREF _Toc179904143 \h </w:instrText>
+              <w:instrText xml:space="preserve"> PAGEREF _Toc180151808 \h </w:instrText>
             </w:r>
             <w:r>
               <w:rPr>
@@ -1344,7 +1339,7 @@
                 <w:noProof/>
                 <w:webHidden/>
               </w:rPr>
-              <w:t>6</w:t>
+              <w:t>7</w:t>
             </w:r>
             <w:r>
               <w:rPr>
@@ -1368,7 +1363,7 @@
               <w:lang w:eastAsia="nb-NO"/>
             </w:rPr>
           </w:pPr>
-          <w:hyperlink w:anchor="_Toc179904144" w:history="1">
+          <w:hyperlink w:anchor="_Toc180151809" w:history="1">
             <w:r>
               <w:rPr>
                 <w:rStyle w:val="Hyperlink"/>
@@ -1410,7 +1405,7 @@
                 <w:noProof/>
                 <w:webHidden/>
               </w:rPr>
-              <w:instrText xml:space="preserve"> PAGEREF _Toc179904144 \h </w:instrText>
+              <w:instrText xml:space="preserve"> PAGEREF _Toc180151809 \h </w:instrText>
             </w:r>
             <w:r>
               <w:rPr>
@@ -1430,7 +1425,7 @@
                 <w:noProof/>
                 <w:webHidden/>
               </w:rPr>
-              <w:t>7</w:t>
+              <w:t>8</w:t>
             </w:r>
             <w:r>
               <w:rPr>
@@ -1454,7 +1449,7 @@
               <w:lang w:eastAsia="nb-NO"/>
             </w:rPr>
           </w:pPr>
-          <w:hyperlink w:anchor="_Toc179904145" w:history="1">
+          <w:hyperlink w:anchor="_Toc180151810" w:history="1">
             <w:r>
               <w:rPr>
                 <w:rStyle w:val="Hyperlink"/>
@@ -1496,7 +1491,7 @@
                 <w:noProof/>
                 <w:webHidden/>
               </w:rPr>
-              <w:instrText xml:space="preserve"> PAGEREF _Toc179904145 \h </w:instrText>
+              <w:instrText xml:space="preserve"> PAGEREF _Toc180151810 \h </w:instrText>
             </w:r>
             <w:r>
               <w:rPr>
@@ -1540,7 +1535,7 @@
               <w:lang w:eastAsia="nb-NO"/>
             </w:rPr>
           </w:pPr>
-          <w:hyperlink w:anchor="_Toc179904146" w:history="1">
+          <w:hyperlink w:anchor="_Toc180151811" w:history="1">
             <w:r>
               <w:rPr>
                 <w:rStyle w:val="Hyperlink"/>
@@ -1582,7 +1577,7 @@
                 <w:noProof/>
                 <w:webHidden/>
               </w:rPr>
-              <w:instrText xml:space="preserve"> PAGEREF _Toc179904146 \h </w:instrText>
+              <w:instrText xml:space="preserve"> PAGEREF _Toc180151811 \h </w:instrText>
             </w:r>
             <w:r>
               <w:rPr>
@@ -1626,7 +1621,7 @@
               <w:lang w:eastAsia="nb-NO"/>
             </w:rPr>
           </w:pPr>
-          <w:hyperlink w:anchor="_Toc179904147" w:history="1">
+          <w:hyperlink w:anchor="_Toc180151812" w:history="1">
             <w:r>
               <w:rPr>
                 <w:rStyle w:val="Hyperlink"/>
@@ -1668,7 +1663,7 @@
                 <w:noProof/>
                 <w:webHidden/>
               </w:rPr>
-              <w:instrText xml:space="preserve"> PAGEREF _Toc179904147 \h </w:instrText>
+              <w:instrText xml:space="preserve"> PAGEREF _Toc180151812 \h </w:instrText>
             </w:r>
             <w:r>
               <w:rPr>
@@ -1688,7 +1683,7 @@
                 <w:noProof/>
                 <w:webHidden/>
               </w:rPr>
-              <w:t>9</w:t>
+              <w:t>10</w:t>
             </w:r>
             <w:r>
               <w:rPr>
@@ -1712,7 +1707,7 @@
               <w:lang w:eastAsia="nb-NO"/>
             </w:rPr>
           </w:pPr>
-          <w:hyperlink w:anchor="_Toc179904148" w:history="1">
+          <w:hyperlink w:anchor="_Toc180151813" w:history="1">
             <w:r>
               <w:rPr>
                 <w:rStyle w:val="Hyperlink"/>
@@ -1754,7 +1749,7 @@
                 <w:noProof/>
                 <w:webHidden/>
               </w:rPr>
-              <w:instrText xml:space="preserve"> PAGEREF _Toc179904148 \h </w:instrText>
+              <w:instrText xml:space="preserve"> PAGEREF _Toc180151813 \h </w:instrText>
             </w:r>
             <w:r>
               <w:rPr>
@@ -1798,7 +1793,7 @@
               <w:lang w:eastAsia="nb-NO"/>
             </w:rPr>
           </w:pPr>
-          <w:hyperlink w:anchor="_Toc179904149" w:history="1">
+          <w:hyperlink w:anchor="_Toc180151814" w:history="1">
             <w:r>
               <w:rPr>
                 <w:rStyle w:val="Hyperlink"/>
@@ -1840,7 +1835,7 @@
                 <w:noProof/>
                 <w:webHidden/>
               </w:rPr>
-              <w:instrText xml:space="preserve"> PAGEREF _Toc179904149 \h </w:instrText>
+              <w:instrText xml:space="preserve"> PAGEREF _Toc180151814 \h </w:instrText>
             </w:r>
             <w:r>
               <w:rPr>
@@ -1884,7 +1879,7 @@
               <w:lang w:eastAsia="nb-NO"/>
             </w:rPr>
           </w:pPr>
-          <w:hyperlink w:anchor="_Toc179904150" w:history="1">
+          <w:hyperlink w:anchor="_Toc180151815" w:history="1">
             <w:r>
               <w:rPr>
                 <w:rStyle w:val="Hyperlink"/>
@@ -1926,7 +1921,7 @@
                 <w:noProof/>
                 <w:webHidden/>
               </w:rPr>
-              <w:instrText xml:space="preserve"> PAGEREF _Toc179904150 \h </w:instrText>
+              <w:instrText xml:space="preserve"> PAGEREF _Toc180151815 \h </w:instrText>
             </w:r>
             <w:r>
               <w:rPr>
@@ -1970,7 +1965,7 @@
               <w:lang w:eastAsia="nb-NO"/>
             </w:rPr>
           </w:pPr>
-          <w:hyperlink w:anchor="_Toc179904151" w:history="1">
+          <w:hyperlink w:anchor="_Toc180151816" w:history="1">
             <w:r>
               <w:rPr>
                 <w:rStyle w:val="Hyperlink"/>
@@ -1991,7 +1986,7 @@
                 <w:rStyle w:val="Hyperlink"/>
                 <w:noProof/>
               </w:rPr>
-              <w:t>Inntekt</w:t>
+              <w:t>Inntekt ## denne bør fjernes</w:t>
             </w:r>
             <w:r>
               <w:rPr>
@@ -2012,7 +2007,7 @@
                 <w:noProof/>
                 <w:webHidden/>
               </w:rPr>
-              <w:instrText xml:space="preserve"> PAGEREF _Toc179904151 \h </w:instrText>
+              <w:instrText xml:space="preserve"> PAGEREF _Toc180151816 \h </w:instrText>
             </w:r>
             <w:r>
               <w:rPr>
@@ -2056,7 +2051,7 @@
               <w:lang w:eastAsia="nb-NO"/>
             </w:rPr>
           </w:pPr>
-          <w:hyperlink w:anchor="_Toc179904152" w:history="1">
+          <w:hyperlink w:anchor="_Toc180151817" w:history="1">
             <w:r>
               <w:rPr>
                 <w:rStyle w:val="Hyperlink"/>
@@ -2098,7 +2093,7 @@
                 <w:noProof/>
                 <w:webHidden/>
               </w:rPr>
-              <w:instrText xml:space="preserve"> PAGEREF _Toc179904152 \h </w:instrText>
+              <w:instrText xml:space="preserve"> PAGEREF _Toc180151817 \h </w:instrText>
             </w:r>
             <w:r>
               <w:rPr>
@@ -2142,7 +2137,7 @@
               <w:lang w:eastAsia="nb-NO"/>
             </w:rPr>
           </w:pPr>
-          <w:hyperlink w:anchor="_Toc179904153" w:history="1">
+          <w:hyperlink w:anchor="_Toc180151818" w:history="1">
             <w:r>
               <w:rPr>
                 <w:rStyle w:val="Hyperlink"/>
@@ -2184,7 +2179,7 @@
                 <w:noProof/>
                 <w:webHidden/>
               </w:rPr>
-              <w:instrText xml:space="preserve"> PAGEREF _Toc179904153 \h </w:instrText>
+              <w:instrText xml:space="preserve"> PAGEREF _Toc180151818 \h </w:instrText>
             </w:r>
             <w:r>
               <w:rPr>
@@ -2204,7 +2199,7 @@
                 <w:noProof/>
                 <w:webHidden/>
               </w:rPr>
-              <w:t>12</w:t>
+              <w:t>13</w:t>
             </w:r>
             <w:r>
               <w:rPr>
@@ -2228,7 +2223,7 @@
               <w:lang w:eastAsia="nb-NO"/>
             </w:rPr>
           </w:pPr>
-          <w:hyperlink w:anchor="_Toc179904154" w:history="1">
+          <w:hyperlink w:anchor="_Toc180151819" w:history="1">
             <w:r>
               <w:rPr>
                 <w:rStyle w:val="Hyperlink"/>
@@ -2270,7 +2265,7 @@
                 <w:noProof/>
                 <w:webHidden/>
               </w:rPr>
-              <w:instrText xml:space="preserve"> PAGEREF _Toc179904154 \h </w:instrText>
+              <w:instrText xml:space="preserve"> PAGEREF _Toc180151819 \h </w:instrText>
             </w:r>
             <w:r>
               <w:rPr>
@@ -2290,7 +2285,7 @@
                 <w:noProof/>
                 <w:webHidden/>
               </w:rPr>
-              <w:t>13</w:t>
+              <w:t>14</w:t>
             </w:r>
             <w:r>
               <w:rPr>
@@ -2314,7 +2309,7 @@
               <w:lang w:eastAsia="nb-NO"/>
             </w:rPr>
           </w:pPr>
-          <w:hyperlink w:anchor="_Toc179904155" w:history="1">
+          <w:hyperlink w:anchor="_Toc180151820" w:history="1">
             <w:r>
               <w:rPr>
                 <w:rStyle w:val="Hyperlink"/>
@@ -2335,7 +2330,7 @@
                 <w:rStyle w:val="Hyperlink"/>
                 <w:noProof/>
               </w:rPr>
-              <w:t>Vitale tegn og dødelighet</w:t>
+              <w:t>Korrelasjon mellom variabler i sykdomsalvorlighet</w:t>
             </w:r>
             <w:r>
               <w:rPr>
@@ -2356,7 +2351,7 @@
                 <w:noProof/>
                 <w:webHidden/>
               </w:rPr>
-              <w:instrText xml:space="preserve"> PAGEREF _Toc179904155 \h </w:instrText>
+              <w:instrText xml:space="preserve"> PAGEREF _Toc180151820 \h </w:instrText>
             </w:r>
             <w:r>
               <w:rPr>
@@ -2400,7 +2395,7 @@
               <w:lang w:eastAsia="nb-NO"/>
             </w:rPr>
           </w:pPr>
-          <w:hyperlink w:anchor="_Toc179904156" w:history="1">
+          <w:hyperlink w:anchor="_Toc180151821" w:history="1">
             <w:r>
               <w:rPr>
                 <w:rStyle w:val="Hyperlink"/>
@@ -2421,7 +2416,7 @@
                 <w:rStyle w:val="Hyperlink"/>
                 <w:noProof/>
               </w:rPr>
-              <w:t>Uteliggere i fysiologiske data</w:t>
+              <w:t>Fysiologiske data og uteliggere</w:t>
             </w:r>
             <w:r>
               <w:rPr>
@@ -2442,7 +2437,7 @@
                 <w:noProof/>
                 <w:webHidden/>
               </w:rPr>
-              <w:instrText xml:space="preserve"> PAGEREF _Toc179904156 \h </w:instrText>
+              <w:instrText xml:space="preserve"> PAGEREF _Toc180151821 \h </w:instrText>
             </w:r>
             <w:r>
               <w:rPr>
@@ -2486,7 +2481,7 @@
               <w:lang w:eastAsia="nb-NO"/>
             </w:rPr>
           </w:pPr>
-          <w:hyperlink w:anchor="_Toc179904157" w:history="1">
+          <w:hyperlink w:anchor="_Toc180151822" w:history="1">
             <w:r>
               <w:rPr>
                 <w:rStyle w:val="Hyperlink"/>
@@ -2528,7 +2523,7 @@
                 <w:noProof/>
                 <w:webHidden/>
               </w:rPr>
-              <w:instrText xml:space="preserve"> PAGEREF _Toc179904157 \h </w:instrText>
+              <w:instrText xml:space="preserve"> PAGEREF _Toc180151822 \h </w:instrText>
             </w:r>
             <w:r>
               <w:rPr>
@@ -2572,7 +2567,7 @@
               <w:lang w:eastAsia="nb-NO"/>
             </w:rPr>
           </w:pPr>
-          <w:hyperlink w:anchor="_Toc179904158" w:history="1">
+          <w:hyperlink w:anchor="_Toc180151823" w:history="1">
             <w:r>
               <w:rPr>
                 <w:rStyle w:val="Hyperlink"/>
@@ -2614,7 +2609,7 @@
                 <w:noProof/>
                 <w:webHidden/>
               </w:rPr>
-              <w:instrText xml:space="preserve"> PAGEREF _Toc179904158 \h </w:instrText>
+              <w:instrText xml:space="preserve"> PAGEREF _Toc180151823 \h </w:instrText>
             </w:r>
             <w:r>
               <w:rPr>
@@ -2692,7 +2687,7 @@
         <w:pStyle w:val="Heading1"/>
         <w:spacing w:line="360" w:lineRule="auto"/>
       </w:pPr>
-      <w:bookmarkStart w:id="0" w:name="_Toc179904133"/>
+      <w:bookmarkStart w:id="0" w:name="_Toc180151798"/>
       <w:r>
         <w:t xml:space="preserve">1 </w:t>
       </w:r>
@@ -2797,7 +2792,7 @@
           <w:szCs w:val="28"/>
         </w:rPr>
       </w:pPr>
-      <w:bookmarkStart w:id="1" w:name="_Toc179904134"/>
+      <w:bookmarkStart w:id="1" w:name="_Toc180151799"/>
       <w:r>
         <w:rPr>
           <w:sz w:val="28"/>
@@ -3102,7 +3097,7 @@
         <w:pStyle w:val="Heading1"/>
         <w:spacing w:line="360" w:lineRule="auto"/>
       </w:pPr>
-      <w:bookmarkStart w:id="2" w:name="_Toc179904135"/>
+      <w:bookmarkStart w:id="2" w:name="_Toc180151800"/>
       <w:r>
         <w:t xml:space="preserve">2 </w:t>
       </w:r>
@@ -3136,7 +3131,7 @@
           <w:szCs w:val="28"/>
         </w:rPr>
       </w:pPr>
-      <w:bookmarkStart w:id="3" w:name="_Toc179904136"/>
+      <w:bookmarkStart w:id="3" w:name="_Toc180151801"/>
       <w:r>
         <w:rPr>
           <w:sz w:val="28"/>
@@ -3442,7 +3437,7 @@
         <w:pStyle w:val="Heading3"/>
         <w:spacing w:line="360" w:lineRule="auto"/>
       </w:pPr>
-      <w:bookmarkStart w:id="4" w:name="_Toc179904137"/>
+      <w:bookmarkStart w:id="4" w:name="_Toc180151802"/>
       <w:r>
         <w:lastRenderedPageBreak/>
         <w:t>2.</w:t>
@@ -3667,7 +3662,7 @@
         <w:pStyle w:val="Heading3"/>
         <w:spacing w:line="360" w:lineRule="auto"/>
       </w:pPr>
-      <w:bookmarkStart w:id="5" w:name="_Toc179904138"/>
+      <w:bookmarkStart w:id="5" w:name="_Toc180151803"/>
       <w:r>
         <w:t>2.</w:t>
       </w:r>
@@ -3839,7 +3834,7 @@
         <w:pStyle w:val="Heading3"/>
         <w:spacing w:line="360" w:lineRule="auto"/>
       </w:pPr>
-      <w:bookmarkStart w:id="6" w:name="_Toc179904139"/>
+      <w:bookmarkStart w:id="6" w:name="_Toc180151804"/>
       <w:r>
         <w:t>2.</w:t>
       </w:r>
@@ -3981,7 +3976,7 @@
         <w:pStyle w:val="Heading2"/>
         <w:spacing w:line="360" w:lineRule="auto"/>
       </w:pPr>
-      <w:bookmarkStart w:id="7" w:name="_Toc179904140"/>
+      <w:bookmarkStart w:id="7" w:name="_Toc180151805"/>
       <w:r>
         <w:t>2.2</w:t>
       </w:r>
@@ -4272,7 +4267,7 @@
         <w:pStyle w:val="Heading2"/>
         <w:spacing w:line="360" w:lineRule="auto"/>
       </w:pPr>
-      <w:bookmarkStart w:id="8" w:name="_Toc179904141"/>
+      <w:bookmarkStart w:id="8" w:name="_Toc180151806"/>
       <w:r>
         <w:t>2.3</w:t>
       </w:r>
@@ -4425,15 +4420,15 @@
         </w:rPr>
         <w:lastRenderedPageBreak/>
         <w:drawing>
-          <wp:anchor distT="0" distB="0" distL="114300" distR="114300" simplePos="0" relativeHeight="251666432" behindDoc="1" locked="0" layoutInCell="1" allowOverlap="1" wp14:anchorId="3BE1263C" wp14:editId="352DFCEE">
+          <wp:anchor distT="0" distB="0" distL="114300" distR="114300" simplePos="0" relativeHeight="251666432" behindDoc="1" locked="0" layoutInCell="1" allowOverlap="1" wp14:anchorId="3BE1263C" wp14:editId="4F869576">
             <wp:simplePos x="0" y="0"/>
-            <wp:positionH relativeFrom="column">
-              <wp:posOffset>1816</wp:posOffset>
+            <wp:positionH relativeFrom="margin">
+              <wp:align>right</wp:align>
             </wp:positionH>
             <wp:positionV relativeFrom="paragraph">
-              <wp:posOffset>1359</wp:posOffset>
+              <wp:posOffset>372</wp:posOffset>
             </wp:positionV>
-            <wp:extent cx="5753396" cy="1092256"/>
+            <wp:extent cx="5753100" cy="1092200"/>
             <wp:effectExtent l="0" t="0" r="0" b="0"/>
             <wp:wrapTight wrapText="bothSides">
               <wp:wrapPolygon edited="0">
@@ -4470,7 +4465,7 @@
                   <pic:spPr>
                     <a:xfrm>
                       <a:off x="0" y="0"/>
-                      <a:ext cx="5753396" cy="1092256"/>
+                      <a:ext cx="5753100" cy="1092200"/>
                     </a:xfrm>
                     <a:prstGeom prst="rect">
                       <a:avLst/>
@@ -4479,6 +4474,9 @@
                 </pic:pic>
               </a:graphicData>
             </a:graphic>
+            <wp14:sizeRelH relativeFrom="margin">
+              <wp14:pctWidth>0</wp14:pctWidth>
+            </wp14:sizeRelH>
           </wp:anchor>
         </w:drawing>
       </w:r>
@@ -4487,13 +4485,213 @@
       <w:pPr>
         <w:spacing w:line="360" w:lineRule="auto"/>
       </w:pPr>
+      <w:r>
+        <w:t xml:space="preserve">Jeg merker meg også verdier som ikke </w:t>
+      </w:r>
+      <w:r>
+        <w:t xml:space="preserve">er naturlige. Dette inkluderer negative verdier av </w:t>
+      </w:r>
+      <w:proofErr w:type="spellStart"/>
+      <w:r>
+        <w:t>oppholdslengde</w:t>
+      </w:r>
+      <w:proofErr w:type="spellEnd"/>
+      <w:r>
+        <w:t xml:space="preserve"> og alder. De negative verdiene må </w:t>
+      </w:r>
+      <w:r>
+        <w:t>håndteres for å optimalisere prediksjonsevnen til modellen</w:t>
+      </w:r>
+      <w:r>
+        <w:t xml:space="preserve">. Jeg velger også å fjerne kolonnene </w:t>
+      </w:r>
+      <w:proofErr w:type="spellStart"/>
+      <w:r>
+        <w:rPr>
+          <w:i/>
+          <w:iCs/>
+        </w:rPr>
+        <w:t>dødfall</w:t>
+      </w:r>
+      <w:proofErr w:type="spellEnd"/>
+      <w:r>
+        <w:t xml:space="preserve"> og </w:t>
+      </w:r>
+      <w:r>
+        <w:rPr>
+          <w:i/>
+          <w:iCs/>
+        </w:rPr>
+        <w:t>sykehusdød</w:t>
+      </w:r>
+      <w:r>
+        <w:rPr>
+          <w:i/>
+          <w:iCs/>
+        </w:rPr>
+        <w:t xml:space="preserve">, </w:t>
+      </w:r>
+      <w:r>
+        <w:t xml:space="preserve">da de ikke har noe reell innvirkning på </w:t>
+      </w:r>
+      <w:r>
+        <w:t xml:space="preserve">modellens prediksjon av </w:t>
+      </w:r>
+      <w:proofErr w:type="spellStart"/>
+      <w:r>
+        <w:t>oppholdslengde</w:t>
+      </w:r>
+      <w:proofErr w:type="spellEnd"/>
+      <w:r>
+        <w:t xml:space="preserve"> på dag </w:t>
+      </w:r>
+      <w:r>
+        <w:t>én</w:t>
+      </w:r>
+      <w:r>
+        <w:t>.</w:t>
+      </w:r>
+      <w:r>
+        <w:t xml:space="preserve"> </w:t>
+      </w:r>
+      <w:proofErr w:type="spellStart"/>
+      <w:r>
+        <w:rPr>
+          <w:i/>
+          <w:iCs/>
+        </w:rPr>
+        <w:t>Pasient_id</w:t>
+      </w:r>
+      <w:proofErr w:type="spellEnd"/>
+      <w:r>
+        <w:t xml:space="preserve"> fjernes, og datasettet indekseres på nytt. </w:t>
+      </w:r>
+      <w:proofErr w:type="spellStart"/>
+      <w:r>
+        <w:rPr>
+          <w:i/>
+          <w:iCs/>
+        </w:rPr>
+        <w:t>Adl_pasient</w:t>
+      </w:r>
+      <w:proofErr w:type="spellEnd"/>
+      <w:r>
+        <w:t xml:space="preserve"> og </w:t>
+      </w:r>
+      <w:proofErr w:type="spellStart"/>
+      <w:r>
+        <w:rPr>
+          <w:i/>
+          <w:iCs/>
+        </w:rPr>
+        <w:t>bilirubin</w:t>
+      </w:r>
+      <w:proofErr w:type="spellEnd"/>
+      <w:r>
+        <w:rPr>
+          <w:i/>
+          <w:iCs/>
+        </w:rPr>
+        <w:t xml:space="preserve"> </w:t>
+      </w:r>
+      <w:r>
+        <w:t xml:space="preserve">er henholdsvis </w:t>
+      </w:r>
+      <w:r>
+        <w:t xml:space="preserve">indeks for daglige funksjonsaktiviteter og </w:t>
+      </w:r>
+      <w:proofErr w:type="spellStart"/>
+      <w:r>
+        <w:rPr>
+          <w:i/>
+          <w:iCs/>
+        </w:rPr>
+        <w:t>bilirubinnivåer</w:t>
+      </w:r>
+      <w:proofErr w:type="spellEnd"/>
+      <w:r>
+        <w:t xml:space="preserve"> </w:t>
+      </w:r>
+      <w:r>
+        <w:t>og ble utfylt av pasienten ved</w:t>
+      </w:r>
+      <w:r>
+        <w:t xml:space="preserve"> dag syv. Disse verdiene </w:t>
+      </w:r>
+      <w:r>
+        <w:t xml:space="preserve">har heller ikke innvirkning på prediksjoner ved dag </w:t>
+      </w:r>
+      <w:r>
+        <w:t>én</w:t>
+      </w:r>
+      <w:r>
+        <w:t>, og fjernes av den grunn.</w:t>
+      </w:r>
+      <w:r>
+        <w:t xml:space="preserve"> </w:t>
+      </w:r>
+      <w:r>
+        <w:t>Generelt er det essensielt å sikre at kun data som er tilgjengelig ved pasientens ankomst blir brukt i modellene, for å unngå forvirring med informasjon fra fremtidige tidspunkter.</w:t>
+      </w:r>
+    </w:p>
+    <w:p>
+      <w:pPr>
+        <w:spacing w:line="360" w:lineRule="auto"/>
+      </w:pPr>
+      <w:r>
+        <w:drawing>
+          <wp:inline distT="0" distB="0" distL="0" distR="0" wp14:anchorId="734A204B" wp14:editId="614CDA4F">
+            <wp:extent cx="5707117" cy="801115"/>
+            <wp:effectExtent l="0" t="0" r="0" b="0"/>
+            <wp:docPr id="660984422" name="Picture 1" descr="A black background with white text&#10;&#10;Description automatically generated"/>
+            <wp:cNvGraphicFramePr>
+              <a:graphicFrameLocks xmlns:a="http://schemas.openxmlformats.org/drawingml/2006/main" noChangeAspect="1"/>
+            </wp:cNvGraphicFramePr>
+            <a:graphic xmlns:a="http://schemas.openxmlformats.org/drawingml/2006/main">
+              <a:graphicData uri="http://schemas.openxmlformats.org/drawingml/2006/picture">
+                <pic:pic xmlns:pic="http://schemas.openxmlformats.org/drawingml/2006/picture">
+                  <pic:nvPicPr>
+                    <pic:cNvPr id="660984422" name="Picture 1" descr="A black background with white text&#10;&#10;Description automatically generated"/>
+                    <pic:cNvPicPr/>
+                  </pic:nvPicPr>
+                  <pic:blipFill>
+                    <a:blip r:embed="rId18"/>
+                    <a:stretch>
+                      <a:fillRect/>
+                    </a:stretch>
+                  </pic:blipFill>
+                  <pic:spPr>
+                    <a:xfrm>
+                      <a:off x="0" y="0"/>
+                      <a:ext cx="5834647" cy="819016"/>
+                    </a:xfrm>
+                    <a:prstGeom prst="rect">
+                      <a:avLst/>
+                    </a:prstGeom>
+                  </pic:spPr>
+                </pic:pic>
+              </a:graphicData>
+            </a:graphic>
+          </wp:inline>
+        </w:drawing>
+      </w:r>
+    </w:p>
+    <w:p>
+      <w:pPr>
+        <w:spacing w:line="360" w:lineRule="auto"/>
+      </w:pPr>
+    </w:p>
+    <w:p>
+      <w:pPr>
+        <w:spacing w:line="360" w:lineRule="auto"/>
+      </w:pPr>
     </w:p>
     <w:p>
       <w:pPr>
         <w:pStyle w:val="Heading2"/>
         <w:spacing w:line="360" w:lineRule="auto"/>
       </w:pPr>
-      <w:bookmarkStart w:id="9" w:name="_Toc179904142"/>
+      <w:bookmarkStart w:id="9" w:name="_Toc180151807"/>
       <w:r>
         <w:t>2.</w:t>
       </w:r>
@@ -4607,6 +4805,7 @@
         <w:rPr>
           <w:noProof/>
         </w:rPr>
+        <w:lastRenderedPageBreak/>
         <w:drawing>
           <wp:inline distT="0" distB="0" distL="0" distR="0" wp14:anchorId="49FA6EFC" wp14:editId="661FFFE3">
             <wp:extent cx="5683542" cy="1606633"/>
@@ -4623,7 +4822,7 @@
                     <pic:cNvPicPr/>
                   </pic:nvPicPr>
                   <pic:blipFill>
-                    <a:blip r:embed="rId18"/>
+                    <a:blip r:embed="rId19"/>
                     <a:stretch>
                       <a:fillRect/>
                     </a:stretch>
@@ -4649,7 +4848,7 @@
         <w:pStyle w:val="Heading1"/>
         <w:spacing w:line="360" w:lineRule="auto"/>
       </w:pPr>
-      <w:bookmarkStart w:id="10" w:name="_Toc179904143"/>
+      <w:bookmarkStart w:id="10" w:name="_Toc180151808"/>
       <w:r>
         <w:t>3</w:t>
       </w:r>
@@ -4738,7 +4937,6 @@
         <w:t xml:space="preserve">. Denne funksjonen </w:t>
       </w:r>
       <w:r>
-        <w:lastRenderedPageBreak/>
         <w:t>transformerer kategoriske kolonner til binære kolonne</w:t>
       </w:r>
       <w:r>
@@ -4806,6 +5004,9 @@
         <w:t xml:space="preserve"> og valideringsdata.</w:t>
       </w:r>
       <w:r>
+        <w:rPr>
+          <w:noProof/>
+        </w:rPr>
         <w:drawing>
           <wp:inline distT="0" distB="0" distL="0" distR="0" wp14:anchorId="7E942E03" wp14:editId="3F5BEA60">
             <wp:extent cx="5760720" cy="2613660"/>
@@ -4822,7 +5023,7 @@
                     <pic:cNvPicPr/>
                   </pic:nvPicPr>
                   <pic:blipFill>
-                    <a:blip r:embed="rId19"/>
+                    <a:blip r:embed="rId20"/>
                     <a:stretch>
                       <a:fillRect/>
                     </a:stretch>
@@ -4865,6 +5066,7 @@
         <w:rPr>
           <w:noProof/>
         </w:rPr>
+        <w:lastRenderedPageBreak/>
         <w:drawing>
           <wp:inline distT="0" distB="0" distL="0" distR="0" wp14:anchorId="749A0D6A" wp14:editId="574E9ED4">
             <wp:extent cx="5760720" cy="610235"/>
@@ -4881,7 +5083,7 @@
                     <pic:cNvPicPr/>
                   </pic:nvPicPr>
                   <pic:blipFill>
-                    <a:blip r:embed="rId20"/>
+                    <a:blip r:embed="rId21"/>
                     <a:stretch>
                       <a:fillRect/>
                     </a:stretch>
@@ -4912,7 +5114,7 @@
         <w:pStyle w:val="Heading1"/>
         <w:spacing w:line="360" w:lineRule="auto"/>
       </w:pPr>
-      <w:bookmarkStart w:id="11" w:name="_Toc179904144"/>
+      <w:bookmarkStart w:id="11" w:name="_Toc180151809"/>
       <w:r>
         <w:t>4</w:t>
       </w:r>
@@ -4952,9 +5154,8 @@
         <w:pStyle w:val="Heading2"/>
         <w:spacing w:line="360" w:lineRule="auto"/>
       </w:pPr>
-      <w:bookmarkStart w:id="12" w:name="_Toc179904145"/>
-      <w:r>
-        <w:lastRenderedPageBreak/>
+      <w:bookmarkStart w:id="12" w:name="_Toc180151810"/>
+      <w:r>
         <w:t>4.1</w:t>
       </w:r>
       <w:r>
@@ -5040,7 +5241,7 @@
                     <pic:cNvPicPr/>
                   </pic:nvPicPr>
                   <pic:blipFill>
-                    <a:blip r:embed="rId21"/>
+                    <a:blip r:embed="rId22"/>
                     <a:stretch>
                       <a:fillRect/>
                     </a:stretch>
@@ -5101,7 +5302,7 @@
                     <pic:cNvPicPr/>
                   </pic:nvPicPr>
                   <pic:blipFill>
-                    <a:blip r:embed="rId22">
+                    <a:blip r:embed="rId23">
                       <a:extLst>
                         <a:ext uri="{28A0092B-C50C-407E-A947-70E740481C1C}">
                           <a14:useLocalDpi xmlns:a14="http://schemas.microsoft.com/office/drawing/2010/main" val="0"/>
@@ -5152,7 +5353,11 @@
         <w:t>For eksempel er g</w:t>
       </w:r>
       <w:r>
-        <w:t xml:space="preserve">jennomsnittsalderen til pasienter på sykehuset er </w:t>
+        <w:t xml:space="preserve">jennomsnittsalderen til pasienter på </w:t>
+      </w:r>
+      <w:r>
+        <w:lastRenderedPageBreak/>
+        <w:t xml:space="preserve">sykehuset er </w:t>
       </w:r>
       <w:r>
         <w:t>62.7 år,</w:t>
@@ -5267,9 +5472,8 @@
         <w:pStyle w:val="Heading2"/>
         <w:spacing w:line="360" w:lineRule="auto"/>
       </w:pPr>
-      <w:bookmarkStart w:id="13" w:name="_Toc179904146"/>
-      <w:r>
-        <w:lastRenderedPageBreak/>
+      <w:bookmarkStart w:id="13" w:name="_Toc180151811"/>
+      <w:r>
         <w:t>4.2</w:t>
       </w:r>
       <w:r>
@@ -5318,7 +5522,7 @@
                     <pic:cNvPicPr/>
                   </pic:nvPicPr>
                   <pic:blipFill>
-                    <a:blip r:embed="rId23">
+                    <a:blip r:embed="rId24">
                       <a:extLst>
                         <a:ext uri="{28A0092B-C50C-407E-A947-70E740481C1C}">
                           <a14:useLocalDpi xmlns:a14="http://schemas.microsoft.com/office/drawing/2010/main" val="0"/>
@@ -5390,32 +5594,59 @@
         <w:t xml:space="preserve"> med hverandre. Et eksempel er variablene </w:t>
       </w:r>
       <w:r>
-        <w:t>«</w:t>
-      </w:r>
-      <w:r>
+        <w:rPr>
+          <w:i/>
+          <w:iCs/>
+        </w:rPr>
         <w:t>sykdom</w:t>
       </w:r>
       <w:r>
+        <w:rPr>
+          <w:i/>
+          <w:iCs/>
+        </w:rPr>
         <w:t xml:space="preserve"> underkategori </w:t>
       </w:r>
       <w:proofErr w:type="spellStart"/>
       <w:r>
+        <w:rPr>
+          <w:i/>
+          <w:iCs/>
+        </w:rPr>
         <w:t>lung</w:t>
       </w:r>
       <w:proofErr w:type="spellEnd"/>
       <w:r>
-        <w:t xml:space="preserve"> cancer» og «kreft </w:t>
+        <w:rPr>
+          <w:i/>
+          <w:iCs/>
+        </w:rPr>
+        <w:t xml:space="preserve"> cancer</w:t>
+      </w:r>
+      <w:r>
+        <w:t xml:space="preserve"> og </w:t>
+      </w:r>
+      <w:r>
+        <w:rPr>
+          <w:i/>
+          <w:iCs/>
+        </w:rPr>
+        <w:t xml:space="preserve">kreft </w:t>
       </w:r>
       <w:proofErr w:type="spellStart"/>
       <w:r>
+        <w:rPr>
+          <w:i/>
+          <w:iCs/>
+        </w:rPr>
         <w:t>metastatic</w:t>
       </w:r>
       <w:proofErr w:type="spellEnd"/>
       <w:r>
-        <w:t>»</w:t>
-      </w:r>
-      <w:r>
-        <w:t>, som</w:t>
+        <w:t>,</w:t>
+      </w:r>
+      <w:r>
+        <w:t xml:space="preserve"> som</w:t>
       </w:r>
       <w:r>
         <w:t xml:space="preserve"> har en korrelasjonsverdi på </w:t>
@@ -5432,15 +5663,11 @@
     </w:p>
     <w:p>
       <w:pPr>
-        <w:spacing w:line="360" w:lineRule="auto"/>
-      </w:pPr>
-    </w:p>
-    <w:p>
-      <w:pPr>
         <w:pStyle w:val="Heading1"/>
       </w:pPr>
-      <w:bookmarkStart w:id="14" w:name="_Toc179904147"/>
-      <w:r>
+      <w:bookmarkStart w:id="14" w:name="_Toc180151812"/>
+      <w:r>
+        <w:lastRenderedPageBreak/>
         <w:t>5</w:t>
       </w:r>
       <w:r>
@@ -5490,9 +5717,8 @@
       <w:pPr>
         <w:pStyle w:val="Heading2"/>
       </w:pPr>
-      <w:bookmarkStart w:id="15" w:name="_Toc179904148"/>
-      <w:r>
-        <w:lastRenderedPageBreak/>
+      <w:bookmarkStart w:id="15" w:name="_Toc180151813"/>
+      <w:r>
         <w:t>5.1</w:t>
       </w:r>
       <w:r>
@@ -5535,7 +5761,7 @@
       <w:pPr>
         <w:pStyle w:val="Heading3"/>
       </w:pPr>
-      <w:bookmarkStart w:id="16" w:name="_Toc179904149"/>
+      <w:bookmarkStart w:id="16" w:name="_Toc180151814"/>
       <w:r>
         <w:t>5.1.1</w:t>
       </w:r>
@@ -5634,7 +5860,7 @@
                     <pic:cNvPicPr/>
                   </pic:nvPicPr>
                   <pic:blipFill>
-                    <a:blip r:embed="rId24">
+                    <a:blip r:embed="rId25">
                       <a:extLst>
                         <a:ext uri="{28A0092B-C50C-407E-A947-70E740481C1C}">
                           <a14:useLocalDpi xmlns:a14="http://schemas.microsoft.com/office/drawing/2010/main" val="0"/>
@@ -5700,6 +5926,7 @@
         <w:spacing w:line="360" w:lineRule="auto"/>
       </w:pPr>
       <w:r>
+        <w:lastRenderedPageBreak/>
         <w:t xml:space="preserve">Fra histogrammet ser det ut som </w:t>
       </w:r>
       <w:r>
@@ -5759,7 +5986,6 @@
         <w:rPr>
           <w:noProof/>
         </w:rPr>
-        <w:lastRenderedPageBreak/>
         <w:drawing>
           <wp:anchor distT="0" distB="0" distL="114300" distR="114300" simplePos="0" relativeHeight="251671552" behindDoc="1" locked="0" layoutInCell="1" allowOverlap="1" wp14:anchorId="256875DF" wp14:editId="65C997F2">
             <wp:simplePos x="0" y="0"/>
@@ -5792,7 +6018,7 @@
                     <pic:cNvPicPr/>
                   </pic:nvPicPr>
                   <pic:blipFill>
-                    <a:blip r:embed="rId25">
+                    <a:blip r:embed="rId26">
                       <a:extLst>
                         <a:ext uri="{28A0092B-C50C-407E-A947-70E740481C1C}">
                           <a14:useLocalDpi xmlns:a14="http://schemas.microsoft.com/office/drawing/2010/main" val="0"/>
@@ -5858,7 +6084,7 @@
       <w:pPr>
         <w:pStyle w:val="Heading3"/>
       </w:pPr>
-      <w:bookmarkStart w:id="17" w:name="_Toc179904150"/>
+      <w:bookmarkStart w:id="17" w:name="_Toc180151815"/>
       <w:r>
         <w:t>5.1.2</w:t>
       </w:r>
@@ -5878,7 +6104,7 @@
           <w:lang w:val="en-US"/>
         </w:rPr>
         <w:drawing>
-          <wp:anchor distT="0" distB="0" distL="114300" distR="114300" simplePos="0" relativeHeight="251673600" behindDoc="1" locked="0" layoutInCell="1" allowOverlap="1" wp14:anchorId="2AE0C0D8" wp14:editId="73401BC4">
+          <wp:anchor distT="0" distB="0" distL="114300" distR="114300" simplePos="0" relativeHeight="251673600" behindDoc="1" locked="0" layoutInCell="1" allowOverlap="1" wp14:anchorId="2AE0C0D8" wp14:editId="67C5EB94">
             <wp:simplePos x="0" y="0"/>
             <wp:positionH relativeFrom="margin">
               <wp:align>left</wp:align>
@@ -5909,7 +6135,7 @@
                     <pic:cNvPicPr/>
                   </pic:nvPicPr>
                   <pic:blipFill>
-                    <a:blip r:embed="rId26" cstate="print">
+                    <a:blip r:embed="rId27" cstate="print">
                       <a:extLst>
                         <a:ext uri="{28A0092B-C50C-407E-A947-70E740481C1C}">
                           <a14:useLocalDpi xmlns:a14="http://schemas.microsoft.com/office/drawing/2010/main" val="0"/>
@@ -5980,15 +6206,17 @@
       <w:pPr>
         <w:pStyle w:val="Heading3"/>
       </w:pPr>
-      <w:bookmarkStart w:id="18" w:name="_Toc179904151"/>
-      <w:r>
-        <w:lastRenderedPageBreak/>
+      <w:bookmarkStart w:id="18" w:name="_Toc180151816"/>
+      <w:r>
         <w:t>5.1.3</w:t>
       </w:r>
       <w:r>
         <w:tab/>
         <w:t>Inntekt</w:t>
       </w:r>
+      <w:r>
+        <w:t xml:space="preserve"> ## denne bør fjernes</w:t>
+      </w:r>
       <w:bookmarkEnd w:id="18"/>
     </w:p>
     <w:p>
@@ -5996,85 +6224,27 @@
         <w:spacing w:line="360" w:lineRule="auto"/>
       </w:pPr>
       <w:r>
-        <w:t>Sosioøkonomiske variabler</w:t>
-      </w:r>
-      <w:r>
-        <w:t>, som inntekt,</w:t>
-      </w:r>
-      <w:r>
-        <w:t xml:space="preserve"> kan ha innvirkning på </w:t>
-      </w:r>
-      <w:r>
-        <w:t>sykdomsforekomster og alvorlighet</w:t>
-      </w:r>
-      <w:r>
-        <w:t>sgrad</w:t>
-      </w:r>
-      <w:r>
-        <w:t xml:space="preserve">. Min hypotese er at pasienter med høyere inntekt har </w:t>
-      </w:r>
-      <w:r>
-        <w:t>bedre</w:t>
-      </w:r>
-      <w:r>
-        <w:t xml:space="preserve"> til</w:t>
-      </w:r>
-      <w:r>
-        <w:t>gang</w:t>
-      </w:r>
-      <w:r>
-        <w:t xml:space="preserve"> </w:t>
-      </w:r>
-      <w:r>
-        <w:t>til medisinsk behandling</w:t>
-      </w:r>
-      <w:r>
-        <w:t xml:space="preserve">, </w:t>
-      </w:r>
-      <w:r>
-        <w:t xml:space="preserve">noe som kan resultere i mindre alvorlige </w:t>
-      </w:r>
-      <w:r>
-        <w:t xml:space="preserve">sykdommer sammenlignet med de </w:t>
-      </w:r>
-      <w:r>
-        <w:t>med lavere inntekt. For å undersøke denne hypotesen analyserer jeg andelen døde og overlevende i et stolpediagram</w:t>
-      </w:r>
-      <w:r>
-        <w:t>.</w:t>
-      </w:r>
-    </w:p>
-    <w:p>
-      <w:pPr>
-        <w:spacing w:line="360" w:lineRule="auto"/>
-      </w:pPr>
-      <w:r>
-        <w:rPr>
-          <w:b/>
-          <w:bCs/>
-          <w:noProof/>
-        </w:rPr>
         <w:drawing>
-          <wp:anchor distT="0" distB="0" distL="114300" distR="114300" simplePos="0" relativeHeight="251674624" behindDoc="1" locked="0" layoutInCell="1" allowOverlap="1" wp14:anchorId="64C8732A" wp14:editId="0CECCB4E">
+          <wp:anchor distT="0" distB="0" distL="114300" distR="114300" simplePos="0" relativeHeight="251684864" behindDoc="1" locked="0" layoutInCell="1" allowOverlap="1" wp14:anchorId="00782068" wp14:editId="4F6833F2">
             <wp:simplePos x="0" y="0"/>
-            <wp:positionH relativeFrom="column">
-              <wp:posOffset>-3868</wp:posOffset>
+            <wp:positionH relativeFrom="margin">
+              <wp:align>right</wp:align>
             </wp:positionH>
             <wp:positionV relativeFrom="paragraph">
-              <wp:posOffset>-1732</wp:posOffset>
+              <wp:posOffset>1526844</wp:posOffset>
             </wp:positionV>
-            <wp:extent cx="5760720" cy="2864485"/>
+            <wp:extent cx="5760720" cy="2862580"/>
             <wp:effectExtent l="0" t="0" r="0" b="0"/>
             <wp:wrapTight wrapText="bothSides">
               <wp:wrapPolygon edited="0">
                 <wp:start x="0" y="0"/>
-                <wp:lineTo x="0" y="21404"/>
-                <wp:lineTo x="21500" y="21404"/>
+                <wp:lineTo x="0" y="21418"/>
+                <wp:lineTo x="21500" y="21418"/>
                 <wp:lineTo x="21500" y="0"/>
                 <wp:lineTo x="0" y="0"/>
               </wp:wrapPolygon>
             </wp:wrapTight>
-            <wp:docPr id="591816190" name="Picture 1" descr="A graph with green and blue bars&#10;&#10;Description automatically generated"/>
+            <wp:docPr id="1843107999" name="Picture 1"/>
             <wp:cNvGraphicFramePr>
               <a:graphicFrameLocks xmlns:a="http://schemas.openxmlformats.org/drawingml/2006/main" noChangeAspect="1"/>
             </wp:cNvGraphicFramePr>
@@ -6082,11 +6252,11 @@
               <a:graphicData uri="http://schemas.openxmlformats.org/drawingml/2006/picture">
                 <pic:pic xmlns:pic="http://schemas.openxmlformats.org/drawingml/2006/picture">
                   <pic:nvPicPr>
-                    <pic:cNvPr id="591816190" name="Picture 1" descr="A graph with green and blue bars&#10;&#10;Description automatically generated"/>
+                    <pic:cNvPr id="1843107999" name=""/>
                     <pic:cNvPicPr/>
                   </pic:nvPicPr>
                   <pic:blipFill>
-                    <a:blip r:embed="rId27" cstate="print">
+                    <a:blip r:embed="rId28" cstate="print">
                       <a:extLst>
                         <a:ext uri="{28A0092B-C50C-407E-A947-70E740481C1C}">
                           <a14:useLocalDpi xmlns:a14="http://schemas.microsoft.com/office/drawing/2010/main" val="0"/>
@@ -6100,7 +6270,7 @@
                   <pic:spPr>
                     <a:xfrm>
                       <a:off x="0" y="0"/>
-                      <a:ext cx="5760720" cy="2864485"/>
+                      <a:ext cx="5760720" cy="2862580"/>
                     </a:xfrm>
                     <a:prstGeom prst="rect">
                       <a:avLst/>
@@ -6113,10 +6283,96 @@
         </w:drawing>
       </w:r>
       <w:r>
+        <w:t>Sosioøkonomiske variabler</w:t>
+      </w:r>
+      <w:r>
+        <w:t>, som inntekt,</w:t>
+      </w:r>
+      <w:r>
+        <w:t xml:space="preserve"> kan ha innvirkning på </w:t>
+      </w:r>
+      <w:r>
+        <w:t>sykdomsforekomster og alvorlighet</w:t>
+      </w:r>
+      <w:r>
+        <w:t>sgrad</w:t>
+      </w:r>
+      <w:r>
+        <w:t xml:space="preserve">. Min hypotese er at pasienter med høyere inntekt har </w:t>
+      </w:r>
+      <w:r>
+        <w:t>bedre</w:t>
+      </w:r>
+      <w:r>
+        <w:t xml:space="preserve"> til</w:t>
+      </w:r>
+      <w:r>
+        <w:t>gang</w:t>
+      </w:r>
+      <w:r>
+        <w:t xml:space="preserve"> </w:t>
+      </w:r>
+      <w:r>
+        <w:t>til medisinsk behandling</w:t>
+      </w:r>
+      <w:r>
+        <w:t xml:space="preserve">, </w:t>
+      </w:r>
+      <w:r>
+        <w:t xml:space="preserve">noe som kan resultere i mindre alvorlige </w:t>
+      </w:r>
+      <w:r>
+        <w:t xml:space="preserve">sykdommer </w:t>
+      </w:r>
+      <w:r>
+        <w:t>og kortere opphold på sykehuset</w:t>
+      </w:r>
+      <w:r>
+        <w:t xml:space="preserve">. For å undersøke denne hypotesen analyserer jeg </w:t>
+      </w:r>
+      <w:r>
+        <w:t>gjennomsnittlig</w:t>
+      </w:r>
+      <w:r>
+        <w:t xml:space="preserve"> </w:t>
+      </w:r>
+      <w:proofErr w:type="spellStart"/>
+      <w:r>
+        <w:t>oppholdslengde</w:t>
+      </w:r>
+      <w:proofErr w:type="spellEnd"/>
+      <w:r>
+        <w:t xml:space="preserve"> basert på inntekt</w:t>
+      </w:r>
+      <w:r>
+        <w:t xml:space="preserve"> i et stolpediagram</w:t>
+      </w:r>
+      <w:r>
+        <w:t>.</w:t>
+      </w:r>
+    </w:p>
+    <w:p>
+      <w:pPr>
+        <w:spacing w:line="360" w:lineRule="auto"/>
+      </w:pPr>
+    </w:p>
+    <w:p>
+      <w:pPr>
+        <w:spacing w:line="360" w:lineRule="auto"/>
+      </w:pPr>
+      <w:r>
         <w:t xml:space="preserve">Diagrammet viser at det er marginale forskjeller </w:t>
       </w:r>
       <w:r>
-        <w:t xml:space="preserve">i prosentandel døde </w:t>
+        <w:t xml:space="preserve">i </w:t>
+      </w:r>
+      <w:proofErr w:type="spellStart"/>
+      <w:r>
+        <w:t>oppholdslengde</w:t>
+      </w:r>
+      <w:proofErr w:type="spellEnd"/>
+      <w:r>
+        <w:t xml:space="preserve"> </w:t>
       </w:r>
       <w:r>
         <w:t xml:space="preserve">på tvers av </w:t>
@@ -6125,8 +6381,13 @@
         <w:t xml:space="preserve">inntektskategori. </w:t>
       </w:r>
       <w:r>
-        <w:t>Dette viser at inntekt ikke er en avgjørende faktor for overlevelsesraten</w:t>
-      </w:r>
+        <w:t xml:space="preserve">Dette viser at inntekt ikke er en avgjørende faktor for </w:t>
+      </w:r>
+      <w:proofErr w:type="spellStart"/>
+      <w:r>
+        <w:t>oppholdslengde</w:t>
+      </w:r>
+      <w:proofErr w:type="spellEnd"/>
       <w:r>
         <w:t xml:space="preserve">. </w:t>
       </w:r>
@@ -6134,7 +6395,27 @@
         <w:t xml:space="preserve">Basert på stolpediagrammet </w:t>
       </w:r>
       <w:r>
-        <w:t>forkaster jeg min nullhypotese om at sosioøkonomiske variabler har en innvirkning på overlevelsesraten</w:t>
+        <w:t xml:space="preserve">forkaster jeg min nullhypotese om at </w:t>
+      </w:r>
+      <w:r>
+        <w:t xml:space="preserve">den </w:t>
+      </w:r>
+      <w:r>
+        <w:t xml:space="preserve">sosioøkonomiske </w:t>
+      </w:r>
+      <w:proofErr w:type="spellStart"/>
+      <w:r>
+        <w:t>variable</w:t>
+      </w:r>
+      <w:r>
+        <w:t>n</w:t>
+      </w:r>
+      <w:proofErr w:type="spellEnd"/>
+      <w:r>
+        <w:t xml:space="preserve"> inntekt</w:t>
+      </w:r>
+      <w:r>
+        <w:t xml:space="preserve"> har en innvirkning på overlevelsesraten</w:t>
       </w:r>
       <w:r>
         <w:t>.</w:t>
@@ -6148,7 +6429,7 @@
       <w:pPr>
         <w:pStyle w:val="Heading2"/>
       </w:pPr>
-      <w:bookmarkStart w:id="19" w:name="_Toc179904152"/>
+      <w:bookmarkStart w:id="19" w:name="_Toc180151817"/>
       <w:r>
         <w:t>5.2</w:t>
       </w:r>
@@ -6207,7 +6488,7 @@
       <w:pPr>
         <w:pStyle w:val="Heading3"/>
       </w:pPr>
-      <w:bookmarkStart w:id="20" w:name="_Toc179904153"/>
+      <w:bookmarkStart w:id="20" w:name="_Toc180151818"/>
       <w:r>
         <w:t>5.2.1</w:t>
       </w:r>
@@ -6246,11 +6527,7 @@
         <w:t xml:space="preserve"> Om </w:t>
       </w:r>
       <w:r>
-        <w:t xml:space="preserve">bemerkelsesverdige </w:t>
-      </w:r>
-      <w:r>
-        <w:lastRenderedPageBreak/>
-        <w:t>verdier er funnet, kan det hjelpe sykehuset med å tilpasse behandling opp mot ulike befolkningsgrupper.</w:t>
+        <w:t>bemerkelsesverdige verdier er funnet, kan det hjelpe sykehuset med å tilpasse behandling opp mot ulike befolkningsgrupper.</w:t>
       </w:r>
       <w:r>
         <w:t xml:space="preserve"> </w:t>
@@ -6300,7 +6577,7 @@
                     <pic:cNvPicPr/>
                   </pic:nvPicPr>
                   <pic:blipFill>
-                    <a:blip r:embed="rId28" cstate="print">
+                    <a:blip r:embed="rId29" cstate="print">
                       <a:extLst>
                         <a:ext uri="{28A0092B-C50C-407E-A947-70E740481C1C}">
                           <a14:useLocalDpi xmlns:a14="http://schemas.microsoft.com/office/drawing/2010/main" val="0"/>
@@ -6368,7 +6645,7 @@
                     <pic:cNvPicPr/>
                   </pic:nvPicPr>
                   <pic:blipFill>
-                    <a:blip r:embed="rId29" cstate="print">
+                    <a:blip r:embed="rId30" cstate="print">
                       <a:extLst>
                         <a:ext uri="{28A0092B-C50C-407E-A947-70E740481C1C}">
                           <a14:useLocalDpi xmlns:a14="http://schemas.microsoft.com/office/drawing/2010/main" val="0"/>
@@ -6467,7 +6744,7 @@
           <w:noProof/>
         </w:rPr>
         <w:drawing>
-          <wp:anchor distT="0" distB="0" distL="114300" distR="114300" simplePos="0" relativeHeight="251678720" behindDoc="1" locked="0" layoutInCell="1" allowOverlap="1" wp14:anchorId="4E98D052" wp14:editId="543CDED2">
+          <wp:anchor distT="0" distB="0" distL="114300" distR="114300" simplePos="0" relativeHeight="251678720" behindDoc="1" locked="0" layoutInCell="1" allowOverlap="1" wp14:anchorId="4E98D052" wp14:editId="5A390DF0">
             <wp:simplePos x="0" y="0"/>
             <wp:positionH relativeFrom="column">
               <wp:posOffset>2738785</wp:posOffset>
@@ -6498,7 +6775,7 @@
                     <pic:cNvPicPr/>
                   </pic:nvPicPr>
                   <pic:blipFill>
-                    <a:blip r:embed="rId30" cstate="print">
+                    <a:blip r:embed="rId31" cstate="print">
                       <a:extLst>
                         <a:ext uri="{28A0092B-C50C-407E-A947-70E740481C1C}">
                           <a14:useLocalDpi xmlns:a14="http://schemas.microsoft.com/office/drawing/2010/main" val="0"/>
@@ -6566,7 +6843,7 @@
                     <pic:cNvPicPr/>
                   </pic:nvPicPr>
                   <pic:blipFill>
-                    <a:blip r:embed="rId31" cstate="print">
+                    <a:blip r:embed="rId32" cstate="print">
                       <a:extLst>
                         <a:ext uri="{28A0092B-C50C-407E-A947-70E740481C1C}">
                           <a14:useLocalDpi xmlns:a14="http://schemas.microsoft.com/office/drawing/2010/main" val="0"/>
@@ -6667,7 +6944,7 @@
         <w:pStyle w:val="Heading3"/>
         <w:spacing w:line="360" w:lineRule="auto"/>
       </w:pPr>
-      <w:bookmarkStart w:id="21" w:name="_Toc179904154"/>
+      <w:bookmarkStart w:id="21" w:name="_Toc180151819"/>
       <w:r>
         <w:t>5.2.2</w:t>
       </w:r>
@@ -6714,11 +6991,18 @@
         <w:t>.</w:t>
       </w:r>
       <w:r>
-        <w:t xml:space="preserve"> Dette kan føre til </w:t>
-      </w:r>
-      <w:r>
-        <w:lastRenderedPageBreak/>
-        <w:t>raskere og mer presise diagnoser.</w:t>
+        <w:t xml:space="preserve"> Dette kan føre til raskere og mer presise diagnoser</w:t>
+      </w:r>
+      <w:r>
+        <w:t xml:space="preserve">, og dermed kortere </w:t>
+      </w:r>
+      <w:proofErr w:type="spellStart"/>
+      <w:r>
+        <w:t>oppholdslengde</w:t>
+      </w:r>
+      <w:proofErr w:type="spellEnd"/>
+      <w:r>
+        <w:t>.</w:t>
       </w:r>
       <w:r>
         <w:t xml:space="preserve"> I tillegg er korrelasjonsmatriser nyttige verktøy i dataforberedelse </w:t>
@@ -6772,28 +7056,29 @@
         <w:rPr>
           <w:b/>
           <w:bCs/>
+          <w:noProof/>
         </w:rPr>
         <w:drawing>
-          <wp:anchor distT="0" distB="0" distL="114300" distR="114300" simplePos="0" relativeHeight="251679744" behindDoc="1" locked="0" layoutInCell="1" allowOverlap="1" wp14:anchorId="7EC4DF02" wp14:editId="6876B1AA">
+          <wp:anchor distT="0" distB="0" distL="114300" distR="114300" simplePos="0" relativeHeight="251682816" behindDoc="1" locked="0" layoutInCell="1" allowOverlap="1" wp14:anchorId="4210392E" wp14:editId="2B96CF9F">
             <wp:simplePos x="0" y="0"/>
             <wp:positionH relativeFrom="margin">
               <wp:align>right</wp:align>
             </wp:positionH>
             <wp:positionV relativeFrom="paragraph">
-              <wp:posOffset>621030</wp:posOffset>
+              <wp:posOffset>563534</wp:posOffset>
             </wp:positionV>
-            <wp:extent cx="5759746" cy="4540483"/>
-            <wp:effectExtent l="0" t="0" r="0" b="0"/>
+            <wp:extent cx="5749290" cy="4431030"/>
+            <wp:effectExtent l="0" t="0" r="3810" b="7620"/>
             <wp:wrapTight wrapText="bothSides">
               <wp:wrapPolygon edited="0">
                 <wp:start x="0" y="0"/>
-                <wp:lineTo x="0" y="21479"/>
-                <wp:lineTo x="21505" y="21479"/>
-                <wp:lineTo x="21505" y="0"/>
+                <wp:lineTo x="0" y="21544"/>
+                <wp:lineTo x="21543" y="21544"/>
+                <wp:lineTo x="21543" y="0"/>
                 <wp:lineTo x="0" y="0"/>
               </wp:wrapPolygon>
             </wp:wrapTight>
-            <wp:docPr id="716640741" name="Picture 1"/>
+            <wp:docPr id="150771660" name="Picture 1" descr="A chart with different colored squares&#10;&#10;Description automatically generated with medium confidence"/>
             <wp:cNvGraphicFramePr>
               <a:graphicFrameLocks xmlns:a="http://schemas.openxmlformats.org/drawingml/2006/main" noChangeAspect="1"/>
             </wp:cNvGraphicFramePr>
@@ -6801,322 +7086,7 @@
               <a:graphicData uri="http://schemas.openxmlformats.org/drawingml/2006/picture">
                 <pic:pic xmlns:pic="http://schemas.openxmlformats.org/drawingml/2006/picture">
                   <pic:nvPicPr>
-                    <pic:cNvPr id="716640741" name=""/>
-                    <pic:cNvPicPr/>
-                  </pic:nvPicPr>
-                  <pic:blipFill>
-                    <a:blip r:embed="rId32">
-                      <a:extLst>
-                        <a:ext uri="{28A0092B-C50C-407E-A947-70E740481C1C}">
-                          <a14:useLocalDpi xmlns:a14="http://schemas.microsoft.com/office/drawing/2010/main" val="0"/>
-                        </a:ext>
-                      </a:extLst>
-                    </a:blip>
-                    <a:stretch>
-                      <a:fillRect/>
-                    </a:stretch>
-                  </pic:blipFill>
-                  <pic:spPr>
-                    <a:xfrm>
-                      <a:off x="0" y="0"/>
-                      <a:ext cx="5759746" cy="4540483"/>
-                    </a:xfrm>
-                    <a:prstGeom prst="rect">
-                      <a:avLst/>
-                    </a:prstGeom>
-                  </pic:spPr>
-                </pic:pic>
-              </a:graphicData>
-            </a:graphic>
-          </wp:anchor>
-        </w:drawing>
-      </w:r>
-      <w:r>
-        <w:rPr>
-          <w:b/>
-          <w:bCs/>
-        </w:rPr>
-        <w:t>Korrelasjonsmatrisen viser oversikt over korrelasjon mellom variablene i fysiologiske data.</w:t>
-      </w:r>
-    </w:p>
-    <w:p>
-      <w:pPr>
-        <w:spacing w:line="360" w:lineRule="auto"/>
-      </w:pPr>
-      <w:r>
-        <w:t xml:space="preserve">Matrisen gir en god oversikt over </w:t>
-      </w:r>
-      <w:r>
-        <w:t>variabler som korrelerer sterkere enn andre.</w:t>
-      </w:r>
-      <w:r>
-        <w:t xml:space="preserve"> </w:t>
-      </w:r>
-      <w:r>
-        <w:t xml:space="preserve">Eksempelvis viser </w:t>
-      </w:r>
-      <w:proofErr w:type="spellStart"/>
-      <w:r>
-        <w:rPr>
-          <w:i/>
-          <w:iCs/>
-        </w:rPr>
-        <w:t>k</w:t>
-      </w:r>
-      <w:r>
-        <w:rPr>
-          <w:i/>
-          <w:iCs/>
-        </w:rPr>
-        <w:t>reatinin</w:t>
-      </w:r>
-      <w:proofErr w:type="spellEnd"/>
-      <w:r>
-        <w:t xml:space="preserve"> og </w:t>
-      </w:r>
-      <w:proofErr w:type="spellStart"/>
-      <w:r>
-        <w:rPr>
-          <w:i/>
-          <w:iCs/>
-        </w:rPr>
-        <w:t>blodurea_nitrogen</w:t>
-      </w:r>
-      <w:proofErr w:type="spellEnd"/>
-      <w:r>
-        <w:rPr>
-          <w:i/>
-          <w:iCs/>
-        </w:rPr>
-        <w:t xml:space="preserve"> </w:t>
-      </w:r>
-      <w:r>
-        <w:t xml:space="preserve">sterk </w:t>
-      </w:r>
-      <w:r>
-        <w:t xml:space="preserve">positiv </w:t>
-      </w:r>
-      <w:r>
-        <w:t>korrelasjon (0.92)</w:t>
-      </w:r>
-      <w:r>
-        <w:t xml:space="preserve">. </w:t>
-      </w:r>
-      <w:proofErr w:type="spellStart"/>
-      <w:r>
-        <w:rPr>
-          <w:i/>
-          <w:iCs/>
-        </w:rPr>
-        <w:t>Kreatinin</w:t>
-      </w:r>
-      <w:proofErr w:type="spellEnd"/>
-      <w:r>
-        <w:t xml:space="preserve"> og </w:t>
-      </w:r>
-      <w:proofErr w:type="spellStart"/>
-      <w:r>
-        <w:rPr>
-          <w:i/>
-          <w:iCs/>
-        </w:rPr>
-        <w:t>blod_</w:t>
-      </w:r>
-      <w:r>
-        <w:rPr>
-          <w:i/>
-          <w:iCs/>
-        </w:rPr>
-        <w:t>ph</w:t>
-      </w:r>
-      <w:proofErr w:type="spellEnd"/>
-      <w:r>
-        <w:t xml:space="preserve"> viser en sterk negativ korrelasjon (-0.51)</w:t>
-      </w:r>
-      <w:r>
-        <w:t>. Dette e</w:t>
-      </w:r>
-      <w:r>
-        <w:t xml:space="preserve">r variabler som </w:t>
-      </w:r>
-      <w:r>
-        <w:t>muligens bør elimineres for å forhindre «</w:t>
-      </w:r>
-      <w:proofErr w:type="spellStart"/>
-      <w:r>
-        <w:t>overfitting</w:t>
-      </w:r>
-      <w:proofErr w:type="spellEnd"/>
-      <w:r>
-        <w:t>» i modellen</w:t>
-      </w:r>
-      <w:r>
-        <w:t xml:space="preserve">, og sørge for at den gir </w:t>
-      </w:r>
-      <w:r>
-        <w:t>mer nøyaktige resultater</w:t>
-      </w:r>
-      <w:r>
-        <w:t xml:space="preserve">. </w:t>
-      </w:r>
-    </w:p>
-    <w:p/>
-    <w:p>
-      <w:pPr>
-        <w:pStyle w:val="Heading3"/>
-      </w:pPr>
-      <w:bookmarkStart w:id="22" w:name="_Toc179904155"/>
-      <w:r>
-        <w:lastRenderedPageBreak/>
-        <w:t>5.2.</w:t>
-      </w:r>
-      <w:r>
-        <w:t>3</w:t>
-      </w:r>
-      <w:r>
-        <w:tab/>
-        <w:t>Vital</w:t>
-      </w:r>
-      <w:r>
-        <w:t xml:space="preserve">e </w:t>
-      </w:r>
-      <w:r>
-        <w:t xml:space="preserve">tegn </w:t>
-      </w:r>
-      <w:r>
-        <w:t>og</w:t>
-      </w:r>
-      <w:r>
-        <w:t xml:space="preserve"> dødelighet</w:t>
-      </w:r>
-      <w:bookmarkEnd w:id="22"/>
-    </w:p>
-    <w:p/>
-    <w:p>
-      <w:pPr>
-        <w:spacing w:line="360" w:lineRule="auto"/>
-      </w:pPr>
-      <w:r>
-        <w:t xml:space="preserve">De vitale tegnene gir informasjon om kroppens </w:t>
-      </w:r>
-      <w:r>
-        <w:t>funksjoner</w:t>
-      </w:r>
-      <w:r>
-        <w:t xml:space="preserve">, og er av den grunn </w:t>
-      </w:r>
-      <w:r>
-        <w:t xml:space="preserve">spesielt viktige </w:t>
-      </w:r>
-      <w:r>
-        <w:t>for å forstå pasientens</w:t>
-      </w:r>
-      <w:r>
-        <w:t xml:space="preserve"> helsetilstand</w:t>
-      </w:r>
-      <w:r>
-        <w:t xml:space="preserve">. </w:t>
-      </w:r>
-      <w:r>
-        <w:t>Nedenfor</w:t>
-      </w:r>
-      <w:r>
-        <w:t xml:space="preserve"> er en oversikt over de fire vitale tegnene hos pasienter som overlevde</w:t>
-      </w:r>
-      <w:r>
-        <w:t>, og dem som døde</w:t>
-      </w:r>
-      <w:r>
-        <w:t xml:space="preserve"> under behandling</w:t>
-      </w:r>
-      <w:r>
-        <w:t>.</w:t>
-      </w:r>
-      <w:r>
-        <w:t xml:space="preserve"> </w:t>
-      </w:r>
-      <w:r>
-        <w:t>En slik visuell oversikt kan</w:t>
-      </w:r>
-      <w:r>
-        <w:t xml:space="preserve"> bidra til å forbedre pasientbehandling</w:t>
-      </w:r>
-      <w:r>
-        <w:t xml:space="preserve"> i praksis.</w:t>
-      </w:r>
-      <w:r>
-        <w:t xml:space="preserve"> </w:t>
-      </w:r>
-      <w:proofErr w:type="spellStart"/>
-      <w:r>
-        <w:t>Boksplottene</w:t>
-      </w:r>
-      <w:proofErr w:type="spellEnd"/>
-      <w:r>
-        <w:t xml:space="preserve"> er også aktuelle for å </w:t>
-      </w:r>
-      <w:r>
-        <w:t>identifisere</w:t>
-      </w:r>
-      <w:r>
-        <w:t xml:space="preserve"> og eliminere</w:t>
-      </w:r>
-      <w:r>
-        <w:t xml:space="preserve"> uteliggere </w:t>
-      </w:r>
-      <w:r>
-        <w:t xml:space="preserve">som </w:t>
-      </w:r>
-      <w:proofErr w:type="gramStart"/>
-      <w:r>
-        <w:t>potensielt</w:t>
-      </w:r>
-      <w:proofErr w:type="gramEnd"/>
-      <w:r>
-        <w:t xml:space="preserve"> kan ha en negativ innvirkning på modellens ytelse. </w:t>
-      </w:r>
-    </w:p>
-    <w:p>
-      <w:pPr>
-        <w:rPr>
-          <w:b/>
-          <w:bCs/>
-        </w:rPr>
-      </w:pPr>
-      <w:r>
-        <w:rPr>
-          <w:b/>
-          <w:bCs/>
-        </w:rPr>
-        <w:drawing>
-          <wp:anchor distT="0" distB="0" distL="114300" distR="114300" simplePos="0" relativeHeight="251680768" behindDoc="1" locked="0" layoutInCell="1" allowOverlap="1" wp14:anchorId="549AB234" wp14:editId="4F7A4967">
-            <wp:simplePos x="0" y="0"/>
-            <wp:positionH relativeFrom="margin">
-              <wp:align>right</wp:align>
-            </wp:positionH>
-            <wp:positionV relativeFrom="paragraph">
-              <wp:posOffset>423545</wp:posOffset>
-            </wp:positionV>
-            <wp:extent cx="5760720" cy="2726055"/>
-            <wp:effectExtent l="0" t="0" r="0" b="0"/>
-            <wp:wrapTight wrapText="bothSides">
-              <wp:wrapPolygon edited="0">
-                <wp:start x="0" y="0"/>
-                <wp:lineTo x="0" y="21434"/>
-                <wp:lineTo x="21500" y="21434"/>
-                <wp:lineTo x="21500" y="0"/>
-                <wp:lineTo x="0" y="0"/>
-              </wp:wrapPolygon>
-            </wp:wrapTight>
-            <wp:docPr id="26243413" name="Picture 1" descr="A comparison of a graph&#10;&#10;Description automatically generated with medium confidence"/>
-            <wp:cNvGraphicFramePr>
-              <a:graphicFrameLocks xmlns:a="http://schemas.openxmlformats.org/drawingml/2006/main" noChangeAspect="1"/>
-            </wp:cNvGraphicFramePr>
-            <a:graphic xmlns:a="http://schemas.openxmlformats.org/drawingml/2006/main">
-              <a:graphicData uri="http://schemas.openxmlformats.org/drawingml/2006/picture">
-                <pic:pic xmlns:pic="http://schemas.openxmlformats.org/drawingml/2006/picture">
-                  <pic:nvPicPr>
-                    <pic:cNvPr id="26243413" name="Picture 1" descr="A comparison of a graph&#10;&#10;Description automatically generated with medium confidence"/>
+                    <pic:cNvPr id="150771660" name="Picture 1" descr="A chart with different colored squares&#10;&#10;Description automatically generated with medium confidence"/>
                     <pic:cNvPicPr/>
                   </pic:nvPicPr>
                   <pic:blipFill>
@@ -7134,7 +7104,7 @@
                   <pic:spPr>
                     <a:xfrm>
                       <a:off x="0" y="0"/>
-                      <a:ext cx="5760720" cy="2726055"/>
+                      <a:ext cx="5749290" cy="4431030"/>
                     </a:xfrm>
                     <a:prstGeom prst="rect">
                       <a:avLst/>
@@ -7143,265 +7113,195 @@
                 </pic:pic>
               </a:graphicData>
             </a:graphic>
+            <wp14:sizeRelH relativeFrom="margin">
+              <wp14:pctWidth>0</wp14:pctWidth>
+            </wp14:sizeRelH>
+            <wp14:sizeRelV relativeFrom="margin">
+              <wp14:pctHeight>0</wp14:pctHeight>
+            </wp14:sizeRelV>
           </wp:anchor>
         </w:drawing>
       </w:r>
-      <w:proofErr w:type="spellStart"/>
       <w:r>
         <w:rPr>
           <w:b/>
           <w:bCs/>
         </w:rPr>
-        <w:t>Boksplott</w:t>
+        <w:t>Korrelasjonsmatrisen viser oversikt over korrelasjon mellom variablene i fysiologiske data.</w:t>
+      </w:r>
+    </w:p>
+    <w:p>
+      <w:pPr>
+        <w:spacing w:line="360" w:lineRule="auto"/>
+      </w:pPr>
+      <w:r>
+        <w:lastRenderedPageBreak/>
+        <w:t xml:space="preserve">Matrisen gir en god oversikt over </w:t>
+      </w:r>
+      <w:r>
+        <w:t>variabler som korrelerer sterkere enn andre.</w:t>
+      </w:r>
+      <w:r>
+        <w:t xml:space="preserve"> </w:t>
+      </w:r>
+      <w:r>
+        <w:t xml:space="preserve">Eksempelvis viser </w:t>
+      </w:r>
+      <w:proofErr w:type="spellStart"/>
+      <w:r>
+        <w:rPr>
+          <w:i/>
+          <w:iCs/>
+        </w:rPr>
+        <w:t>k</w:t>
+      </w:r>
+      <w:r>
+        <w:rPr>
+          <w:i/>
+          <w:iCs/>
+        </w:rPr>
+        <w:t>reatinin</w:t>
       </w:r>
       <w:proofErr w:type="spellEnd"/>
       <w:r>
-        <w:rPr>
-          <w:b/>
-          <w:bCs/>
-        </w:rPr>
-        <w:t xml:space="preserve"> over de fire vitale tegnene</w:t>
-      </w:r>
-      <w:r>
-        <w:rPr>
-          <w:b/>
-          <w:bCs/>
-        </w:rPr>
-        <w:t>.</w:t>
-      </w:r>
-    </w:p>
-    <w:p>
-      <w:pPr>
-        <w:rPr>
-          <w:b/>
-          <w:bCs/>
-        </w:rPr>
-      </w:pPr>
-    </w:p>
+        <w:t xml:space="preserve"> og </w:t>
+      </w:r>
+      <w:proofErr w:type="spellStart"/>
+      <w:r>
+        <w:rPr>
+          <w:i/>
+          <w:iCs/>
+        </w:rPr>
+        <w:t>blodurea_nitrogen</w:t>
+      </w:r>
+      <w:proofErr w:type="spellEnd"/>
+      <w:r>
+        <w:rPr>
+          <w:i/>
+          <w:iCs/>
+        </w:rPr>
+        <w:t xml:space="preserve"> </w:t>
+      </w:r>
+      <w:r>
+        <w:t xml:space="preserve">sterk </w:t>
+      </w:r>
+      <w:r>
+        <w:t xml:space="preserve">positiv </w:t>
+      </w:r>
+      <w:r>
+        <w:t>korrelasjon (0.92)</w:t>
+      </w:r>
+      <w:r>
+        <w:t xml:space="preserve">. </w:t>
+      </w:r>
+      <w:proofErr w:type="spellStart"/>
+      <w:r>
+        <w:rPr>
+          <w:i/>
+          <w:iCs/>
+        </w:rPr>
+        <w:t>Kreatinin</w:t>
+      </w:r>
+      <w:proofErr w:type="spellEnd"/>
+      <w:r>
+        <w:t xml:space="preserve"> og </w:t>
+      </w:r>
+      <w:proofErr w:type="spellStart"/>
+      <w:r>
+        <w:rPr>
+          <w:i/>
+          <w:iCs/>
+        </w:rPr>
+        <w:t>blod_</w:t>
+      </w:r>
+      <w:r>
+        <w:rPr>
+          <w:i/>
+          <w:iCs/>
+        </w:rPr>
+        <w:t>ph</w:t>
+      </w:r>
+      <w:proofErr w:type="spellEnd"/>
+      <w:r>
+        <w:t xml:space="preserve"> viser en sterk negativ korrelasjon (-0.51)</w:t>
+      </w:r>
+      <w:r>
+        <w:t>. Dette e</w:t>
+      </w:r>
+      <w:r>
+        <w:t xml:space="preserve">r variabler som </w:t>
+      </w:r>
+      <w:r>
+        <w:t>muligens bør elimineres for å forhindre «</w:t>
+      </w:r>
+      <w:proofErr w:type="spellStart"/>
+      <w:r>
+        <w:t>overfitting</w:t>
+      </w:r>
+      <w:proofErr w:type="spellEnd"/>
+      <w:r>
+        <w:t>» i modellen</w:t>
+      </w:r>
+      <w:r>
+        <w:t xml:space="preserve">, og sørge for at den gir </w:t>
+      </w:r>
+      <w:r>
+        <w:t>mer nøyaktige resultater</w:t>
+      </w:r>
+      <w:r>
+        <w:t xml:space="preserve">. </w:t>
+      </w:r>
+    </w:p>
+    <w:p/>
+    <w:p>
+      <w:pPr>
+        <w:pStyle w:val="Heading3"/>
+      </w:pPr>
+      <w:bookmarkStart w:id="22" w:name="_Toc180151820"/>
+      <w:r>
+        <w:t>5.2.3</w:t>
+      </w:r>
+      <w:r>
+        <w:tab/>
+      </w:r>
+      <w:r>
+        <w:t xml:space="preserve">Korrelasjon mellom </w:t>
+      </w:r>
+      <w:r>
+        <w:t>variabler i sykdomsalvorlighet</w:t>
+      </w:r>
+      <w:bookmarkEnd w:id="22"/>
+    </w:p>
+    <w:p/>
     <w:p>
       <w:pPr>
         <w:spacing w:line="360" w:lineRule="auto"/>
       </w:pPr>
       <w:r>
-        <w:t xml:space="preserve">Vi ser at medianverdien </w:t>
-      </w:r>
-      <w:r>
-        <w:t>for blodtrykket er noe lavere</w:t>
-      </w:r>
-      <w:r>
-        <w:t xml:space="preserve"> hos dem som døde enn de som overlevde</w:t>
-      </w:r>
-      <w:r>
-        <w:t xml:space="preserve">, noe som tyder på </w:t>
-      </w:r>
-      <w:r>
-        <w:t xml:space="preserve">at det er en sammenheng mellom lavere blodtrykk og økt </w:t>
-      </w:r>
-      <w:r>
-        <w:t>sannsynlighet for dødelighet</w:t>
-      </w:r>
-      <w:r>
-        <w:t>. Samtidig er variansen større hos dem som døde</w:t>
-      </w:r>
-      <w:r>
-        <w:t>. Det er noen</w:t>
-      </w:r>
-      <w:r>
-        <w:t xml:space="preserve"> uteliggere, spesielt noen av de overlevende hadde høye verdier. </w:t>
-      </w:r>
-    </w:p>
-    <w:p>
-      <w:pPr>
-        <w:spacing w:line="360" w:lineRule="auto"/>
-      </w:pPr>
-      <w:r>
-        <w:t xml:space="preserve">Medianverdien for hjertefrekvens </w:t>
-      </w:r>
-      <w:r>
-        <w:t>er</w:t>
-      </w:r>
-      <w:r>
-        <w:t xml:space="preserve"> høyere hos dem som døde under behandling. </w:t>
-      </w:r>
-      <w:r>
-        <w:t xml:space="preserve">Dette tyder på at høyere hjertefrekvens er assosiert med høyere </w:t>
-      </w:r>
-      <w:r>
-        <w:t>dødelighet</w:t>
-      </w:r>
-      <w:r>
-        <w:t xml:space="preserve">. Likevel </w:t>
-      </w:r>
-      <w:r>
-        <w:t>er det flere uteliggere</w:t>
-      </w:r>
-      <w:r>
-        <w:t xml:space="preserve">, men høy hjertefrekvens, </w:t>
-      </w:r>
-      <w:r>
-        <w:t>i gruppen som døde</w:t>
-      </w:r>
-      <w:r>
-        <w:t xml:space="preserve"> under behandlingen</w:t>
-      </w:r>
-      <w:r>
-        <w:t>.</w:t>
-      </w:r>
-      <w:r>
-        <w:t xml:space="preserve"> </w:t>
-      </w:r>
-    </w:p>
-    <w:p>
-      <w:pPr>
-        <w:spacing w:line="360" w:lineRule="auto"/>
-      </w:pPr>
-      <w:r>
-        <w:t xml:space="preserve">Median respirasjonsfrekvens er tilnærmet like hos dem som overlevde og dem </w:t>
-      </w:r>
-      <w:r>
-        <w:t xml:space="preserve">som døde. </w:t>
-      </w:r>
-      <w:proofErr w:type="spellStart"/>
-      <w:r>
-        <w:t>Boksplottet</w:t>
-      </w:r>
-      <w:proofErr w:type="spellEnd"/>
-      <w:r>
-        <w:t xml:space="preserve"> over respirasjonsfrekvens inneholder interessante observasjoner: det </w:t>
-      </w:r>
-      <w:r>
-        <w:lastRenderedPageBreak/>
-        <w:t xml:space="preserve">er </w:t>
-      </w:r>
-      <w:r>
-        <w:t xml:space="preserve">bemerkelsesverdig mange uteliggere, med høy respirasjonsfrekvens blant dem som overlevde. </w:t>
-      </w:r>
-      <w:r>
-        <w:t xml:space="preserve">Et høyt antall uteliggere kan </w:t>
-      </w:r>
-      <w:proofErr w:type="gramStart"/>
-      <w:r>
-        <w:t>potensielt</w:t>
-      </w:r>
-      <w:proofErr w:type="gramEnd"/>
-      <w:r>
-        <w:t xml:space="preserve"> skape forvrenging av modellens resultater, og </w:t>
-      </w:r>
-      <w:r>
-        <w:t>må muligens fjernes</w:t>
-      </w:r>
-      <w:r>
-        <w:t xml:space="preserve"> for å sikre</w:t>
-      </w:r>
-      <w:r>
-        <w:t xml:space="preserve"> god ytelse</w:t>
-      </w:r>
-      <w:r>
-        <w:t>.</w:t>
-      </w:r>
-    </w:p>
-    <w:p>
-      <w:pPr>
-        <w:spacing w:line="360" w:lineRule="auto"/>
-      </w:pPr>
-      <w:r>
-        <w:t xml:space="preserve">Kroppstemperaturen </w:t>
-      </w:r>
-      <w:r>
-        <w:t xml:space="preserve">er </w:t>
-      </w:r>
-      <w:r>
-        <w:t xml:space="preserve">generelt litt høyere hos dem som døde enn hos de overlevende. Dette tyder på at en høyere kroppstemperatur </w:t>
-      </w:r>
-      <w:r>
-        <w:t xml:space="preserve">er assosiert med </w:t>
-      </w:r>
-      <w:r>
-        <w:t>dødelighet</w:t>
-      </w:r>
-      <w:r>
-        <w:t>.</w:t>
-      </w:r>
-      <w:r>
-        <w:t xml:space="preserve"> Dette gir mening, da feber ofte er et tegn på alvorlig sykdom.</w:t>
-      </w:r>
-    </w:p>
-    <w:p>
-      <w:r>
-        <w:t xml:space="preserve"> </w:t>
-      </w:r>
-    </w:p>
-    <w:p>
-      <w:pPr>
-        <w:pStyle w:val="Heading3"/>
-      </w:pPr>
-      <w:bookmarkStart w:id="23" w:name="_Toc179904156"/>
-      <w:r>
-        <w:t>5.2.4</w:t>
-      </w:r>
-      <w:r>
-        <w:tab/>
-        <w:t>Uteliggere i fysiologiske data</w:t>
-      </w:r>
-      <w:bookmarkEnd w:id="23"/>
-    </w:p>
-    <w:p/>
-    <w:p>
-      <w:pPr>
-        <w:spacing w:line="360" w:lineRule="auto"/>
-      </w:pPr>
-      <w:r>
-        <w:t xml:space="preserve">For at maskinlæringsmodellen skal yte best mulig er det essensielt å utelukke uteliggere i dataen. </w:t>
-      </w:r>
-      <w:r>
-        <w:t xml:space="preserve">Hvis vi treningsdataen inneholder for mange uteliggere, </w:t>
-      </w:r>
-      <w:r>
-        <w:t xml:space="preserve">svekkes modellens evne til å generalisere </w:t>
-      </w:r>
-      <w:r>
-        <w:t>nye data</w:t>
-      </w:r>
-      <w:r>
-        <w:t>.</w:t>
-      </w:r>
-      <w:r>
-        <w:t xml:space="preserve"> </w:t>
-      </w:r>
-    </w:p>
-    <w:p>
-      <w:pPr>
-        <w:rPr>
-          <w:b/>
-          <w:bCs/>
-        </w:rPr>
-      </w:pPr>
-      <w:r>
-        <w:rPr>
-          <w:b/>
-          <w:bCs/>
+        <w:rPr>
+          <w:noProof/>
         </w:rPr>
         <w:drawing>
-          <wp:anchor distT="0" distB="0" distL="114300" distR="114300" simplePos="0" relativeHeight="251681792" behindDoc="1" locked="0" layoutInCell="1" allowOverlap="1" wp14:anchorId="4BE15E61" wp14:editId="76272263">
+          <wp:anchor distT="0" distB="0" distL="114300" distR="114300" simplePos="0" relativeHeight="251683840" behindDoc="1" locked="0" layoutInCell="1" allowOverlap="1" wp14:anchorId="75B4FB0E" wp14:editId="665908D2">
             <wp:simplePos x="0" y="0"/>
             <wp:positionH relativeFrom="margin">
               <wp:align>left</wp:align>
             </wp:positionH>
             <wp:positionV relativeFrom="paragraph">
-              <wp:posOffset>435610</wp:posOffset>
+              <wp:posOffset>1242926</wp:posOffset>
             </wp:positionV>
-            <wp:extent cx="5657850" cy="3736975"/>
+            <wp:extent cx="5582920" cy="4439285"/>
             <wp:effectExtent l="0" t="0" r="0" b="0"/>
             <wp:wrapTight wrapText="bothSides">
               <wp:wrapPolygon edited="0">
                 <wp:start x="0" y="0"/>
-                <wp:lineTo x="0" y="21472"/>
-                <wp:lineTo x="21527" y="21472"/>
-                <wp:lineTo x="21527" y="0"/>
+                <wp:lineTo x="0" y="21504"/>
+                <wp:lineTo x="21521" y="21504"/>
+                <wp:lineTo x="21521" y="0"/>
                 <wp:lineTo x="0" y="0"/>
               </wp:wrapPolygon>
             </wp:wrapTight>
-            <wp:docPr id="1794672006" name="Picture 1" descr="A group of graphs with text&#10;&#10;Description automatically generated with medium confidence"/>
+            <wp:docPr id="177816632" name="Picture 1" descr="A screenshot of a data table&#10;&#10;Description automatically generated"/>
             <wp:cNvGraphicFramePr>
               <a:graphicFrameLocks xmlns:a="http://schemas.openxmlformats.org/drawingml/2006/main" noChangeAspect="1"/>
             </wp:cNvGraphicFramePr>
@@ -7409,7 +7309,7 @@
               <a:graphicData uri="http://schemas.openxmlformats.org/drawingml/2006/picture">
                 <pic:pic xmlns:pic="http://schemas.openxmlformats.org/drawingml/2006/picture">
                   <pic:nvPicPr>
-                    <pic:cNvPr id="1794672006" name="Picture 1" descr="A group of graphs with text&#10;&#10;Description automatically generated with medium confidence"/>
+                    <pic:cNvPr id="177816632" name="Picture 1" descr="A screenshot of a data table&#10;&#10;Description automatically generated"/>
                     <pic:cNvPicPr/>
                   </pic:nvPicPr>
                   <pic:blipFill>
@@ -7427,7 +7327,7 @@
                   <pic:spPr>
                     <a:xfrm>
                       <a:off x="0" y="0"/>
-                      <a:ext cx="5657850" cy="3736975"/>
+                      <a:ext cx="5582920" cy="4439285"/>
                     </a:xfrm>
                     <a:prstGeom prst="rect">
                       <a:avLst/>
@@ -7446,41 +7346,359 @@
         </w:drawing>
       </w:r>
       <w:r>
+        <w:t xml:space="preserve">For å unngå </w:t>
+      </w:r>
+      <w:r>
+        <w:t xml:space="preserve">overtilpasning i </w:t>
+      </w:r>
+      <w:r>
+        <w:t>modellen</w:t>
+      </w:r>
+      <w:r>
+        <w:t xml:space="preserve">, er det viktig </w:t>
+      </w:r>
+      <w:r>
+        <w:t>å få oversikt over korrelasjon mellom variablene i sykdomsalvorlighetsdata</w:t>
+      </w:r>
+      <w:r>
+        <w:t>ene</w:t>
+      </w:r>
+      <w:r>
+        <w:t xml:space="preserve">. </w:t>
+      </w:r>
+      <w:r>
+        <w:t xml:space="preserve">I </w:t>
+      </w:r>
+      <w:r>
+        <w:t>korrelasjonsmatrisen</w:t>
+      </w:r>
+      <w:r>
+        <w:t xml:space="preserve"> ser vi at flere variabler som </w:t>
+      </w:r>
+      <w:r>
+        <w:t xml:space="preserve">har en tilnærmet perfekt negativ eller positiv korrelasjon med hverandre. Vi identifiserer dem slik at vi kan </w:t>
+      </w:r>
+      <w:r>
+        <w:t xml:space="preserve">tilpasse </w:t>
+      </w:r>
+      <w:r>
+        <w:t>datasettene</w:t>
+      </w:r>
+      <w:r>
+        <w:t xml:space="preserve"> før vi bygger modellene.</w:t>
+      </w:r>
+    </w:p>
+    <w:p/>
+    <w:p>
+      <w:pPr>
+        <w:spacing w:line="360" w:lineRule="auto"/>
+      </w:pPr>
+      <w:r>
+        <w:lastRenderedPageBreak/>
+        <w:t>Spesielt</w:t>
+      </w:r>
+      <w:r>
+        <w:t xml:space="preserve"> merker </w:t>
+      </w:r>
+      <w:r>
+        <w:t xml:space="preserve">vi </w:t>
+      </w:r>
+      <w:r>
+        <w:t xml:space="preserve">oss at </w:t>
+      </w:r>
+      <w:r>
+        <w:rPr>
+          <w:i/>
+          <w:iCs/>
+        </w:rPr>
+        <w:t>overlevelsesestimat_2mnd</w:t>
+      </w:r>
+      <w:r>
+        <w:t xml:space="preserve"> og </w:t>
+      </w:r>
+      <w:r>
+        <w:rPr>
+          <w:i/>
+          <w:iCs/>
+        </w:rPr>
+        <w:t>overlevelsesestimat</w:t>
+      </w:r>
+      <w:r>
+        <w:t>_6</w:t>
+      </w:r>
+      <w:r>
+        <w:t xml:space="preserve">mnd har en meget sterk positiv korrelasjon med </w:t>
+      </w:r>
+      <w:r>
+        <w:rPr>
+          <w:i/>
+          <w:iCs/>
+        </w:rPr>
+        <w:t>overlevelsesestimat_2mnd</w:t>
+      </w:r>
+      <w:r>
+        <w:t xml:space="preserve"> og </w:t>
+      </w:r>
+      <w:r>
+        <w:rPr>
+          <w:i/>
+          <w:iCs/>
+        </w:rPr>
+        <w:t>overlevelsesestimat_</w:t>
+      </w:r>
+      <w:r>
+        <w:rPr>
+          <w:i/>
+          <w:iCs/>
+        </w:rPr>
+        <w:t>6mnd</w:t>
+      </w:r>
+      <w:r>
+        <w:t xml:space="preserve">. </w:t>
+      </w:r>
+      <w:r>
+        <w:t xml:space="preserve">For å unngå overtilpasning av modellen kan det være </w:t>
+      </w:r>
+      <w:r>
+        <w:t>hensiktsmessig</w:t>
+      </w:r>
+      <w:r>
+        <w:t xml:space="preserve"> å fjerne </w:t>
+      </w:r>
+      <w:r>
+        <w:t>et</w:t>
+      </w:r>
+      <w:r>
+        <w:t xml:space="preserve"> av disse variabelparene. </w:t>
+      </w:r>
+      <w:r>
+        <w:t>Tilsvarende observerer vi at</w:t>
+      </w:r>
+      <w:r>
+        <w:t xml:space="preserve"> </w:t>
+      </w:r>
+      <w:proofErr w:type="spellStart"/>
+      <w:r>
+        <w:rPr>
+          <w:i/>
+          <w:iCs/>
+        </w:rPr>
+        <w:t>fysiologisk_score</w:t>
+      </w:r>
+      <w:proofErr w:type="spellEnd"/>
+      <w:r>
+        <w:t xml:space="preserve"> og </w:t>
+      </w:r>
+      <w:proofErr w:type="spellStart"/>
+      <w:r>
+        <w:rPr>
+          <w:i/>
+          <w:iCs/>
+        </w:rPr>
+        <w:t>apache_fysiologisk_score</w:t>
+      </w:r>
+      <w:proofErr w:type="spellEnd"/>
+      <w:r>
+        <w:rPr>
+          <w:i/>
+          <w:iCs/>
+        </w:rPr>
+        <w:t xml:space="preserve"> </w:t>
+      </w:r>
+      <w:r>
+        <w:t>er</w:t>
+      </w:r>
+      <w:r>
+        <w:t xml:space="preserve"> tilnærmet perfekt negativ korrelert</w:t>
+      </w:r>
+      <w:r>
+        <w:t xml:space="preserve">. </w:t>
+      </w:r>
+      <w:r>
+        <w:t xml:space="preserve">Derfor bør </w:t>
+      </w:r>
+      <w:r>
+        <w:t>disse variablene også tilpasses</w:t>
+      </w:r>
+      <w:r>
+        <w:t xml:space="preserve"> eller elimineres for å </w:t>
+      </w:r>
+      <w:r>
+        <w:t xml:space="preserve">sikre </w:t>
+      </w:r>
+      <w:r>
+        <w:t>bedre resultater i modellene</w:t>
+      </w:r>
+      <w:r>
+        <w:t>.</w:t>
+      </w:r>
+    </w:p>
+    <w:p/>
+    <w:p>
+      <w:pPr>
+        <w:pStyle w:val="Heading3"/>
+      </w:pPr>
+      <w:bookmarkStart w:id="23" w:name="_Toc180151821"/>
+      <w:r>
+        <w:t>5.2.</w:t>
+      </w:r>
+      <w:r>
+        <w:t>4</w:t>
+      </w:r>
+      <w:r>
+        <w:tab/>
+      </w:r>
+      <w:r>
+        <w:t>Fysiologiske data og uteliggere</w:t>
+      </w:r>
+      <w:bookmarkEnd w:id="23"/>
+    </w:p>
+    <w:p/>
+    <w:p>
+      <w:pPr>
+        <w:spacing w:line="360" w:lineRule="auto"/>
+      </w:pPr>
+      <w:r>
+        <w:t xml:space="preserve">For </w:t>
+      </w:r>
+      <w:r>
+        <w:t xml:space="preserve">å oppnå god ytelse for modellene </w:t>
+      </w:r>
+      <w:r>
+        <w:t>er det essensielt</w:t>
+      </w:r>
+      <w:r>
+        <w:t xml:space="preserve"> å forstå fordelingen av de fysiologiske variablene, for å så kunne</w:t>
+      </w:r>
+      <w:r>
+        <w:t xml:space="preserve"> å utelukke uteliggere i dataen</w:t>
+      </w:r>
+      <w:r>
+        <w:t>e</w:t>
+      </w:r>
+      <w:r>
+        <w:t xml:space="preserve">. </w:t>
+      </w:r>
+      <w:r>
+        <w:t>Hvis</w:t>
+      </w:r>
+      <w:r>
+        <w:t xml:space="preserve"> </w:t>
+      </w:r>
+      <w:r>
+        <w:t xml:space="preserve">treningsdataen inneholder </w:t>
+      </w:r>
+      <w:r>
+        <w:t xml:space="preserve">mye </w:t>
+      </w:r>
+      <w:r>
+        <w:t xml:space="preserve">uteliggere, </w:t>
+      </w:r>
+      <w:r>
+        <w:t xml:space="preserve">kan det føre til </w:t>
+      </w:r>
+      <w:r>
+        <w:t xml:space="preserve">dårlig generaliseringsevne, og økt </w:t>
+      </w:r>
+      <w:r>
+        <w:t xml:space="preserve">risiko for </w:t>
+      </w:r>
+      <w:r>
+        <w:t>overtilpasning</w:t>
+      </w:r>
+      <w:r>
+        <w:t>.</w:t>
+      </w:r>
+      <w:r>
+        <w:t xml:space="preserve"> </w:t>
+      </w:r>
+    </w:p>
+    <w:p>
+      <w:pPr>
+        <w:spacing w:line="360" w:lineRule="auto"/>
+      </w:pPr>
+      <w:r>
         <w:rPr>
           <w:b/>
           <w:bCs/>
         </w:rPr>
-        <w:t>Nedenfor</w:t>
-      </w:r>
-      <w:r>
-        <w:rPr>
-          <w:b/>
-          <w:bCs/>
-        </w:rPr>
-        <w:t xml:space="preserve"> vises</w:t>
-      </w:r>
-      <w:r>
-        <w:rPr>
-          <w:b/>
-          <w:bCs/>
-        </w:rPr>
-        <w:t xml:space="preserve"> </w:t>
+        <w:drawing>
+          <wp:anchor distT="0" distB="0" distL="114300" distR="114300" simplePos="0" relativeHeight="251685888" behindDoc="1" locked="0" layoutInCell="1" allowOverlap="1" wp14:anchorId="6584F728" wp14:editId="1B85F422">
+            <wp:simplePos x="0" y="0"/>
+            <wp:positionH relativeFrom="margin">
+              <wp:align>right</wp:align>
+            </wp:positionH>
+            <wp:positionV relativeFrom="paragraph">
+              <wp:posOffset>682253</wp:posOffset>
+            </wp:positionV>
+            <wp:extent cx="5760720" cy="2858135"/>
+            <wp:effectExtent l="0" t="0" r="0" b="0"/>
+            <wp:wrapTight wrapText="bothSides">
+              <wp:wrapPolygon edited="0">
+                <wp:start x="0" y="0"/>
+                <wp:lineTo x="0" y="21451"/>
+                <wp:lineTo x="21500" y="21451"/>
+                <wp:lineTo x="21500" y="0"/>
+                <wp:lineTo x="0" y="0"/>
+              </wp:wrapPolygon>
+            </wp:wrapTight>
+            <wp:docPr id="353459445" name="Picture 1"/>
+            <wp:cNvGraphicFramePr>
+              <a:graphicFrameLocks xmlns:a="http://schemas.openxmlformats.org/drawingml/2006/main" noChangeAspect="1"/>
+            </wp:cNvGraphicFramePr>
+            <a:graphic xmlns:a="http://schemas.openxmlformats.org/drawingml/2006/main">
+              <a:graphicData uri="http://schemas.openxmlformats.org/drawingml/2006/picture">
+                <pic:pic xmlns:pic="http://schemas.openxmlformats.org/drawingml/2006/picture">
+                  <pic:nvPicPr>
+                    <pic:cNvPr id="353459445" name=""/>
+                    <pic:cNvPicPr/>
+                  </pic:nvPicPr>
+                  <pic:blipFill>
+                    <a:blip r:embed="rId35">
+                      <a:extLst>
+                        <a:ext uri="{28A0092B-C50C-407E-A947-70E740481C1C}">
+                          <a14:useLocalDpi xmlns:a14="http://schemas.microsoft.com/office/drawing/2010/main" val="0"/>
+                        </a:ext>
+                      </a:extLst>
+                    </a:blip>
+                    <a:stretch>
+                      <a:fillRect/>
+                    </a:stretch>
+                  </pic:blipFill>
+                  <pic:spPr>
+                    <a:xfrm>
+                      <a:off x="0" y="0"/>
+                      <a:ext cx="5760720" cy="2858135"/>
+                    </a:xfrm>
+                    <a:prstGeom prst="rect">
+                      <a:avLst/>
+                    </a:prstGeom>
+                  </pic:spPr>
+                </pic:pic>
+              </a:graphicData>
+            </a:graphic>
+            <wp14:sizeRelH relativeFrom="margin">
+              <wp14:pctWidth>0</wp14:pctWidth>
+            </wp14:sizeRelH>
+            <wp14:sizeRelV relativeFrom="margin">
+              <wp14:pctHeight>0</wp14:pctHeight>
+            </wp14:sizeRelV>
+          </wp:anchor>
+        </w:drawing>
+      </w:r>
+      <w:r>
+        <w:t xml:space="preserve">Nedenfor er </w:t>
       </w:r>
       <w:proofErr w:type="spellStart"/>
       <w:r>
-        <w:rPr>
-          <w:b/>
-          <w:bCs/>
-        </w:rPr>
         <w:t>boksplott</w:t>
       </w:r>
       <w:proofErr w:type="spellEnd"/>
       <w:r>
-        <w:rPr>
-          <w:b/>
-          <w:bCs/>
-        </w:rPr>
-        <w:t xml:space="preserve"> over alle fysiologiske variabler.</w:t>
+        <w:t xml:space="preserve"> over variablene i fysiologiske data, inkludert de </w:t>
+      </w:r>
+      <w:r>
+        <w:t>fire vitaltegnene blodtrykk, hjertefrekvens, respirasjonsfrekvens og kroppstemperatur.</w:t>
       </w:r>
     </w:p>
     <w:p/>
@@ -7489,8 +7707,10 @@
         <w:spacing w:line="360" w:lineRule="auto"/>
       </w:pPr>
       <w:r>
-        <w:lastRenderedPageBreak/>
-        <w:t xml:space="preserve">Vi merker oss spesielt variablene </w:t>
+        <w:t xml:space="preserve">Flere av variablene har uteliggere som kan påvirke modellens ytelse. Spesielt merker vi oss </w:t>
+      </w:r>
+      <w:r>
+        <w:t xml:space="preserve">variablene </w:t>
       </w:r>
       <w:r>
         <w:rPr>
@@ -7512,14 +7732,22 @@
       </w:r>
       <w:proofErr w:type="spellEnd"/>
       <w:r>
-        <w:t>,</w:t>
-      </w:r>
+        <w:t xml:space="preserve">, </w:t>
+      </w:r>
+      <w:proofErr w:type="spellStart"/>
       <w:r>
         <w:rPr>
           <w:i/>
           <w:iCs/>
         </w:rPr>
+        <w:t>blod_ph</w:t>
+      </w:r>
+      <w:proofErr w:type="spellEnd"/>
+      <w:r>
         <w:t xml:space="preserve"> </w:t>
+      </w:r>
+      <w:r>
+        <w:t xml:space="preserve">og </w:t>
       </w:r>
       <w:proofErr w:type="spellStart"/>
       <w:r>
@@ -7527,47 +7755,99 @@
           <w:i/>
           <w:iCs/>
         </w:rPr>
-        <w:t>bilirubin</w:t>
+        <w:t>hvite_blodlegemer</w:t>
       </w:r>
       <w:proofErr w:type="spellEnd"/>
       <w:r>
-        <w:t xml:space="preserve">, </w:t>
+        <w:t xml:space="preserve"> som alle har relativt lav </w:t>
+      </w:r>
+      <w:r>
+        <w:lastRenderedPageBreak/>
+        <w:t>varians, og mange uteliggere.</w:t>
+      </w:r>
+      <w:r>
+        <w:t xml:space="preserve"> Dette kan tyde på at enkelte pasienter har ekstreme verdier</w:t>
+      </w:r>
+      <w:r>
+        <w:t xml:space="preserve"> som følge av alvorlig sykdom. </w:t>
+      </w:r>
+      <w:r>
+        <w:t>Disse verdiene bør derfor fjernes eller behandles på en passelig måte for å oppnå best mulig ytelse</w:t>
+      </w:r>
+      <w:r>
+        <w:t xml:space="preserve"> i modellen. Fo</w:t>
+      </w:r>
+      <w:r>
+        <w:t xml:space="preserve">r de vitale tegnene observerer vi at blodtrykket </w:t>
+      </w:r>
+      <w:r>
+        <w:t>har moderat varians, og få uteliggere. Hjertefre</w:t>
+      </w:r>
+      <w:r>
+        <w:t>k</w:t>
+      </w:r>
+      <w:r>
+        <w:t>vens har også moderat varians,</w:t>
+      </w:r>
+      <w:r>
+        <w:t xml:space="preserve"> </w:t>
+      </w:r>
+      <w:r>
+        <w:t xml:space="preserve">men også en del uteliggere </w:t>
+      </w:r>
+      <w:r>
+        <w:t xml:space="preserve">med høye verdier. </w:t>
+      </w:r>
+      <w:r>
+        <w:t xml:space="preserve">De spesielt høye verdiene er </w:t>
+      </w:r>
+      <w:r>
+        <w:t>et tegn</w:t>
+      </w:r>
+      <w:r>
+        <w:t xml:space="preserve"> på </w:t>
+      </w:r>
+      <w:r>
+        <w:t xml:space="preserve">stressreaksjon, og kan være resultat av alvorlig sykdom. Respirasjonsfrekvens har </w:t>
+      </w:r>
+      <w:r>
+        <w:t xml:space="preserve">også flere uteliggere av høye verdier. </w:t>
+      </w:r>
+      <w:r>
+        <w:t>Kroppstemperatur</w:t>
+      </w:r>
+      <w:r>
+        <w:t xml:space="preserve"> har moderat varians og</w:t>
+      </w:r>
+      <w:r>
+        <w:t xml:space="preserve"> uteliggere av både høye og lave verdier. Unormalt lave eller høye kroppstemperaturer er ofte assosiert med feber eller annen alvorlig sykdom.</w:t>
+      </w:r>
+    </w:p>
+    <w:p>
+      <w:pPr>
+        <w:spacing w:line="360" w:lineRule="auto"/>
+      </w:pPr>
+      <w:r>
+        <w:t xml:space="preserve">Ved å håndtere variablene med uteliggere på riktig måte, vil modellene </w:t>
+      </w:r>
+      <w:r>
+        <w:t xml:space="preserve">være </w:t>
+      </w:r>
+      <w:proofErr w:type="gramStart"/>
+      <w:r>
+        <w:t>mer robuste</w:t>
+      </w:r>
+      <w:proofErr w:type="gramEnd"/>
+      <w:r>
+        <w:t xml:space="preserve"> og gi bedre predikasjoner på </w:t>
       </w:r>
       <w:proofErr w:type="spellStart"/>
       <w:r>
-        <w:rPr>
-          <w:i/>
-          <w:iCs/>
-        </w:rPr>
-        <w:t>blod_ph</w:t>
+        <w:t>oppholdslengden</w:t>
       </w:r>
       <w:proofErr w:type="spellEnd"/>
       <w:r>
-        <w:t xml:space="preserve"> </w:t>
-      </w:r>
-      <w:r>
-        <w:t xml:space="preserve">og </w:t>
-      </w:r>
-      <w:proofErr w:type="spellStart"/>
-      <w:r>
-        <w:rPr>
-          <w:i/>
-          <w:iCs/>
-        </w:rPr>
-        <w:t>hvite_blodlegemer</w:t>
-      </w:r>
-      <w:proofErr w:type="spellEnd"/>
-      <w:r>
-        <w:t xml:space="preserve"> som alle har relativt lav varians, og mange uteliggere.</w:t>
-      </w:r>
-      <w:r>
-        <w:t xml:space="preserve"> Uteliggerne av disse variablene bør elimineres</w:t>
-      </w:r>
-      <w:r>
-        <w:t xml:space="preserve"> eller håndteres på en passende måte.</w:t>
-      </w:r>
-      <w:r>
-        <w:t xml:space="preserve"> </w:t>
+        <w:t xml:space="preserve"> til pasienter.</w:t>
       </w:r>
     </w:p>
     <w:p>
@@ -7579,7 +7859,7 @@
       <w:pPr>
         <w:pStyle w:val="Heading3"/>
       </w:pPr>
-      <w:bookmarkStart w:id="24" w:name="_Toc179904157"/>
+      <w:bookmarkStart w:id="24" w:name="_Toc180151822"/>
       <w:r>
         <w:t>5.2.</w:t>
       </w:r>
@@ -7638,6 +7918,9 @@
     </w:p>
     <w:p>
       <w:r>
+        <w:rPr>
+          <w:noProof/>
+        </w:rPr>
         <w:drawing>
           <wp:inline distT="0" distB="0" distL="0" distR="0" wp14:anchorId="418E07B5" wp14:editId="0A911375">
             <wp:extent cx="5760720" cy="2334260"/>
@@ -7654,7 +7937,7 @@
                     <pic:cNvPicPr/>
                   </pic:nvPicPr>
                   <pic:blipFill>
-                    <a:blip r:embed="rId35"/>
+                    <a:blip r:embed="rId36"/>
                     <a:stretch>
                       <a:fillRect/>
                     </a:stretch>
@@ -7681,6 +7964,7 @@
         <w:spacing w:line="360" w:lineRule="auto"/>
       </w:pPr>
       <w:r>
+        <w:lastRenderedPageBreak/>
         <w:t>Overlevelsesestimat over 2 måneder har en tydelig topp på rundt 0.8</w:t>
       </w:r>
       <w:r>
@@ -7753,9 +8037,8 @@
       <w:pPr>
         <w:pStyle w:val="Heading1"/>
       </w:pPr>
-      <w:bookmarkStart w:id="25" w:name="_Toc179904158"/>
-      <w:r>
-        <w:lastRenderedPageBreak/>
+      <w:bookmarkStart w:id="25" w:name="_Toc180151823"/>
+      <w:r>
         <w:t>6</w:t>
       </w:r>
       <w:r>
@@ -7786,7 +8069,7 @@
       </w:r>
     </w:p>
     <w:sectPr>
-      <w:footerReference w:type="default" r:id="rId36"/>
+      <w:footerReference w:type="default" r:id="rId37"/>
       <w:pgSz w:w="11906" w:h="16838"/>
       <w:pgMar w:top="1417" w:right="1417" w:bottom="1417" w:left="1417" w:header="708" w:footer="708" w:gutter="0"/>
       <w:pgNumType w:start="0"/>
@@ -7833,7 +8116,6 @@
         <w:docPartUnique/>
       </w:docPartObj>
     </w:sdtPr>
-    <w:sdtEndPr/>
     <w:sdtContent>
       <w:p>
         <w:pPr>
@@ -10012,7 +10294,10 @@
   </w:compat>
   <w:rsids>
     <w:rsidRoot w:val="00B83AD9"/>
+    <w:rsid w:val="005B5149"/>
+    <w:rsid w:val="006E560A"/>
     <w:rsid w:val="0072025E"/>
+    <w:rsid w:val="00773BD4"/>
     <w:rsid w:val="00A12C67"/>
     <w:rsid w:val="00A92E69"/>
     <w:rsid w:val="00B83AD9"/>

</xml_diff>

<commit_message>
Oppdatert modeller med nye imputasjonsteknikker. Smårydding i .ipynb fil og rapport
</commit_message>
<xml_diff>
--- a/Rapport prosjekt.docx
+++ b/Rapport prosjekt.docx
@@ -59,6 +59,7 @@
                 <w:dataBinding w:prefixMappings="xmlns:ns0='http://schemas.openxmlformats.org/officeDocument/2006/extended-properties'" w:xpath="/ns0:Properties[1]/ns0:Company[1]" w:storeItemID="{6668398D-A668-4E3E-A5EB-62B293D839F1}"/>
                 <w:text/>
               </w:sdtPr>
+              <w:sdtEndPr/>
               <w:sdtContent>
                 <w:tc>
                   <w:tcPr>
@@ -116,6 +117,7 @@
                   <w:dataBinding w:prefixMappings="xmlns:ns0='http://schemas.openxmlformats.org/package/2006/metadata/core-properties' xmlns:ns1='http://purl.org/dc/elements/1.1/'" w:xpath="/ns0:coreProperties[1]/ns1:title[1]" w:storeItemID="{6C3C8BC8-F283-45AE-878A-BAB7291924A1}"/>
                   <w:text/>
                 </w:sdtPr>
+                <w:sdtEndPr/>
                 <w:sdtContent>
                   <w:p>
                     <w:pPr>
@@ -161,6 +163,7 @@
                 <w:dataBinding w:prefixMappings="xmlns:ns0='http://schemas.openxmlformats.org/package/2006/metadata/core-properties' xmlns:ns1='http://purl.org/dc/elements/1.1/'" w:xpath="/ns0:coreProperties[1]/ns1:subject[1]" w:storeItemID="{6C3C8BC8-F283-45AE-878A-BAB7291924A1}"/>
                 <w:text/>
               </w:sdtPr>
+              <w:sdtEndPr/>
               <w:sdtContent>
                 <w:tc>
                   <w:tcPr>
@@ -233,6 +236,7 @@
                   <w:dataBinding w:prefixMappings="xmlns:ns0='http://schemas.openxmlformats.org/package/2006/metadata/core-properties' xmlns:ns1='http://purl.org/dc/elements/1.1/'" w:xpath="/ns0:coreProperties[1]/ns1:creator[1]" w:storeItemID="{6C3C8BC8-F283-45AE-878A-BAB7291924A1}"/>
                   <w:text/>
                 </w:sdtPr>
+                <w:sdtEndPr/>
                 <w:sdtContent>
                   <w:p>
                     <w:pPr>
@@ -306,6 +310,7 @@
                     <w:calendar w:val="gregorian"/>
                   </w:date>
                 </w:sdtPr>
+                <w:sdtEndPr/>
                 <w:sdtContent>
                   <w:p>
                     <w:pPr>
@@ -433,10 +438,12 @@
           <w:r>
             <w:fldChar w:fldCharType="separate"/>
           </w:r>
-          <w:hyperlink w:anchor="_Toc180151798" w:history="1">
+          <w:hyperlink w:anchor="_Toc180335971" w:history="1">
             <w:r>
               <w:rPr>
                 <w:rStyle w:val="Hyperlink"/>
+                <w:b/>
+                <w:bCs/>
                 <w:noProof/>
               </w:rPr>
               <w:t xml:space="preserve">1 </w:t>
@@ -452,6 +459,8 @@
             <w:r>
               <w:rPr>
                 <w:rStyle w:val="Hyperlink"/>
+                <w:b/>
+                <w:bCs/>
                 <w:noProof/>
               </w:rPr>
               <w:t>Introduksjon</w:t>
@@ -475,7 +484,7 @@
                 <w:noProof/>
                 <w:webHidden/>
               </w:rPr>
-              <w:instrText xml:space="preserve"> PAGEREF _Toc180151798 \h </w:instrText>
+              <w:instrText xml:space="preserve"> PAGEREF _Toc180335971 \h </w:instrText>
             </w:r>
             <w:r>
               <w:rPr>
@@ -519,7 +528,7 @@
               <w:lang w:eastAsia="nb-NO"/>
             </w:rPr>
           </w:pPr>
-          <w:hyperlink w:anchor="_Toc180151799" w:history="1">
+          <w:hyperlink w:anchor="_Toc180335972" w:history="1">
             <w:r>
               <w:rPr>
                 <w:rStyle w:val="Hyperlink"/>
@@ -561,7 +570,7 @@
                 <w:noProof/>
                 <w:webHidden/>
               </w:rPr>
-              <w:instrText xml:space="preserve"> PAGEREF _Toc180151799 \h </w:instrText>
+              <w:instrText xml:space="preserve"> PAGEREF _Toc180335972 \h </w:instrText>
             </w:r>
             <w:r>
               <w:rPr>
@@ -605,10 +614,12 @@
               <w:lang w:eastAsia="nb-NO"/>
             </w:rPr>
           </w:pPr>
-          <w:hyperlink w:anchor="_Toc180151800" w:history="1">
+          <w:hyperlink w:anchor="_Toc180335973" w:history="1">
             <w:r>
               <w:rPr>
                 <w:rStyle w:val="Hyperlink"/>
+                <w:b/>
+                <w:bCs/>
                 <w:noProof/>
               </w:rPr>
               <w:t xml:space="preserve">2 </w:t>
@@ -624,6 +635,8 @@
             <w:r>
               <w:rPr>
                 <w:rStyle w:val="Hyperlink"/>
+                <w:b/>
+                <w:bCs/>
                 <w:noProof/>
               </w:rPr>
               <w:t>Innledende dataforberedelse</w:t>
@@ -647,7 +660,7 @@
                 <w:noProof/>
                 <w:webHidden/>
               </w:rPr>
-              <w:instrText xml:space="preserve"> PAGEREF _Toc180151800 \h </w:instrText>
+              <w:instrText xml:space="preserve"> PAGEREF _Toc180335973 \h </w:instrText>
             </w:r>
             <w:r>
               <w:rPr>
@@ -690,7 +703,7 @@
               <w:lang w:eastAsia="nb-NO"/>
             </w:rPr>
           </w:pPr>
-          <w:hyperlink w:anchor="_Toc180151801" w:history="1">
+          <w:hyperlink w:anchor="_Toc180335974" w:history="1">
             <w:r>
               <w:rPr>
                 <w:rStyle w:val="Hyperlink"/>
@@ -717,7 +730,7 @@
                 <w:noProof/>
                 <w:webHidden/>
               </w:rPr>
-              <w:instrText xml:space="preserve"> PAGEREF _Toc180151801 \h </w:instrText>
+              <w:instrText xml:space="preserve"> PAGEREF _Toc180335974 \h </w:instrText>
             </w:r>
             <w:r>
               <w:rPr>
@@ -761,7 +774,7 @@
               <w:lang w:eastAsia="nb-NO"/>
             </w:rPr>
           </w:pPr>
-          <w:hyperlink w:anchor="_Toc180151802" w:history="1">
+          <w:hyperlink w:anchor="_Toc180335975" w:history="1">
             <w:r>
               <w:rPr>
                 <w:rStyle w:val="Hyperlink"/>
@@ -803,7 +816,7 @@
                 <w:noProof/>
                 <w:webHidden/>
               </w:rPr>
-              <w:instrText xml:space="preserve"> PAGEREF _Toc180151802 \h </w:instrText>
+              <w:instrText xml:space="preserve"> PAGEREF _Toc180335975 \h </w:instrText>
             </w:r>
             <w:r>
               <w:rPr>
@@ -847,7 +860,7 @@
               <w:lang w:eastAsia="nb-NO"/>
             </w:rPr>
           </w:pPr>
-          <w:hyperlink w:anchor="_Toc180151803" w:history="1">
+          <w:hyperlink w:anchor="_Toc180335976" w:history="1">
             <w:r>
               <w:rPr>
                 <w:rStyle w:val="Hyperlink"/>
@@ -889,7 +902,7 @@
                 <w:noProof/>
                 <w:webHidden/>
               </w:rPr>
-              <w:instrText xml:space="preserve"> PAGEREF _Toc180151803 \h </w:instrText>
+              <w:instrText xml:space="preserve"> PAGEREF _Toc180335976 \h </w:instrText>
             </w:r>
             <w:r>
               <w:rPr>
@@ -933,7 +946,7 @@
               <w:lang w:eastAsia="nb-NO"/>
             </w:rPr>
           </w:pPr>
-          <w:hyperlink w:anchor="_Toc180151804" w:history="1">
+          <w:hyperlink w:anchor="_Toc180335977" w:history="1">
             <w:r>
               <w:rPr>
                 <w:rStyle w:val="Hyperlink"/>
@@ -975,7 +988,7 @@
                 <w:noProof/>
                 <w:webHidden/>
               </w:rPr>
-              <w:instrText xml:space="preserve"> PAGEREF _Toc180151804 \h </w:instrText>
+              <w:instrText xml:space="preserve"> PAGEREF _Toc180335977 \h </w:instrText>
             </w:r>
             <w:r>
               <w:rPr>
@@ -995,7 +1008,7 @@
                 <w:noProof/>
                 <w:webHidden/>
               </w:rPr>
-              <w:t>4</w:t>
+              <w:t>5</w:t>
             </w:r>
             <w:r>
               <w:rPr>
@@ -1019,7 +1032,7 @@
               <w:lang w:eastAsia="nb-NO"/>
             </w:rPr>
           </w:pPr>
-          <w:hyperlink w:anchor="_Toc180151805" w:history="1">
+          <w:hyperlink w:anchor="_Toc180335978" w:history="1">
             <w:r>
               <w:rPr>
                 <w:rStyle w:val="Hyperlink"/>
@@ -1061,7 +1074,7 @@
                 <w:noProof/>
                 <w:webHidden/>
               </w:rPr>
-              <w:instrText xml:space="preserve"> PAGEREF _Toc180151805 \h </w:instrText>
+              <w:instrText xml:space="preserve"> PAGEREF _Toc180335978 \h </w:instrText>
             </w:r>
             <w:r>
               <w:rPr>
@@ -1105,7 +1118,7 @@
               <w:lang w:eastAsia="nb-NO"/>
             </w:rPr>
           </w:pPr>
-          <w:hyperlink w:anchor="_Toc180151806" w:history="1">
+          <w:hyperlink w:anchor="_Toc180335979" w:history="1">
             <w:r>
               <w:rPr>
                 <w:rStyle w:val="Hyperlink"/>
@@ -1147,7 +1160,7 @@
                 <w:noProof/>
                 <w:webHidden/>
               </w:rPr>
-              <w:instrText xml:space="preserve"> PAGEREF _Toc180151806 \h </w:instrText>
+              <w:instrText xml:space="preserve"> PAGEREF _Toc180335979 \h </w:instrText>
             </w:r>
             <w:r>
               <w:rPr>
@@ -1167,7 +1180,7 @@
                 <w:noProof/>
                 <w:webHidden/>
               </w:rPr>
-              <w:t>5</w:t>
+              <w:t>6</w:t>
             </w:r>
             <w:r>
               <w:rPr>
@@ -1191,7 +1204,7 @@
               <w:lang w:eastAsia="nb-NO"/>
             </w:rPr>
           </w:pPr>
-          <w:hyperlink w:anchor="_Toc180151807" w:history="1">
+          <w:hyperlink w:anchor="_Toc180335980" w:history="1">
             <w:r>
               <w:rPr>
                 <w:rStyle w:val="Hyperlink"/>
@@ -1233,7 +1246,7 @@
                 <w:noProof/>
                 <w:webHidden/>
               </w:rPr>
-              <w:instrText xml:space="preserve"> PAGEREF _Toc180151807 \h </w:instrText>
+              <w:instrText xml:space="preserve"> PAGEREF _Toc180335980 \h </w:instrText>
             </w:r>
             <w:r>
               <w:rPr>
@@ -1253,7 +1266,7 @@
                 <w:noProof/>
                 <w:webHidden/>
               </w:rPr>
-              <w:t>6</w:t>
+              <w:t>7</w:t>
             </w:r>
             <w:r>
               <w:rPr>
@@ -1277,10 +1290,12 @@
               <w:lang w:eastAsia="nb-NO"/>
             </w:rPr>
           </w:pPr>
-          <w:hyperlink w:anchor="_Toc180151808" w:history="1">
+          <w:hyperlink w:anchor="_Toc180335981" w:history="1">
             <w:r>
               <w:rPr>
                 <w:rStyle w:val="Hyperlink"/>
+                <w:b/>
+                <w:bCs/>
                 <w:noProof/>
               </w:rPr>
               <w:t>3</w:t>
@@ -1296,6 +1311,8 @@
             <w:r>
               <w:rPr>
                 <w:rStyle w:val="Hyperlink"/>
+                <w:b/>
+                <w:bCs/>
                 <w:noProof/>
               </w:rPr>
               <w:t>Dummy-kodifisering</w:t>
@@ -1319,7 +1336,7 @@
                 <w:noProof/>
                 <w:webHidden/>
               </w:rPr>
-              <w:instrText xml:space="preserve"> PAGEREF _Toc180151808 \h </w:instrText>
+              <w:instrText xml:space="preserve"> PAGEREF _Toc180335981 \h </w:instrText>
             </w:r>
             <w:r>
               <w:rPr>
@@ -1363,10 +1380,12 @@
               <w:lang w:eastAsia="nb-NO"/>
             </w:rPr>
           </w:pPr>
-          <w:hyperlink w:anchor="_Toc180151809" w:history="1">
+          <w:hyperlink w:anchor="_Toc180335982" w:history="1">
             <w:r>
               <w:rPr>
                 <w:rStyle w:val="Hyperlink"/>
+                <w:b/>
+                <w:bCs/>
                 <w:noProof/>
               </w:rPr>
               <w:t>4</w:t>
@@ -1382,6 +1401,8 @@
             <w:r>
               <w:rPr>
                 <w:rStyle w:val="Hyperlink"/>
+                <w:b/>
+                <w:bCs/>
                 <w:noProof/>
               </w:rPr>
               <w:t>Statistisk analyse av treningsdata</w:t>
@@ -1405,7 +1426,7 @@
                 <w:noProof/>
                 <w:webHidden/>
               </w:rPr>
-              <w:instrText xml:space="preserve"> PAGEREF _Toc180151809 \h </w:instrText>
+              <w:instrText xml:space="preserve"> PAGEREF _Toc180335982 \h </w:instrText>
             </w:r>
             <w:r>
               <w:rPr>
@@ -1449,7 +1470,7 @@
               <w:lang w:eastAsia="nb-NO"/>
             </w:rPr>
           </w:pPr>
-          <w:hyperlink w:anchor="_Toc180151810" w:history="1">
+          <w:hyperlink w:anchor="_Toc180335983" w:history="1">
             <w:r>
               <w:rPr>
                 <w:rStyle w:val="Hyperlink"/>
@@ -1491,7 +1512,7 @@
                 <w:noProof/>
                 <w:webHidden/>
               </w:rPr>
-              <w:instrText xml:space="preserve"> PAGEREF _Toc180151810 \h </w:instrText>
+              <w:instrText xml:space="preserve"> PAGEREF _Toc180335983 \h </w:instrText>
             </w:r>
             <w:r>
               <w:rPr>
@@ -1511,7 +1532,7 @@
                 <w:noProof/>
                 <w:webHidden/>
               </w:rPr>
-              <w:t>8</w:t>
+              <w:t>9</w:t>
             </w:r>
             <w:r>
               <w:rPr>
@@ -1535,7 +1556,7 @@
               <w:lang w:eastAsia="nb-NO"/>
             </w:rPr>
           </w:pPr>
-          <w:hyperlink w:anchor="_Toc180151811" w:history="1">
+          <w:hyperlink w:anchor="_Toc180335984" w:history="1">
             <w:r>
               <w:rPr>
                 <w:rStyle w:val="Hyperlink"/>
@@ -1577,7 +1598,7 @@
                 <w:noProof/>
                 <w:webHidden/>
               </w:rPr>
-              <w:instrText xml:space="preserve"> PAGEREF _Toc180151811 \h </w:instrText>
+              <w:instrText xml:space="preserve"> PAGEREF _Toc180335984 \h </w:instrText>
             </w:r>
             <w:r>
               <w:rPr>
@@ -1597,7 +1618,7 @@
                 <w:noProof/>
                 <w:webHidden/>
               </w:rPr>
-              <w:t>9</w:t>
+              <w:t>10</w:t>
             </w:r>
             <w:r>
               <w:rPr>
@@ -1621,10 +1642,12 @@
               <w:lang w:eastAsia="nb-NO"/>
             </w:rPr>
           </w:pPr>
-          <w:hyperlink w:anchor="_Toc180151812" w:history="1">
+          <w:hyperlink w:anchor="_Toc180335985" w:history="1">
             <w:r>
               <w:rPr>
                 <w:rStyle w:val="Hyperlink"/>
+                <w:b/>
+                <w:bCs/>
                 <w:noProof/>
               </w:rPr>
               <w:t>5</w:t>
@@ -1640,6 +1663,8 @@
             <w:r>
               <w:rPr>
                 <w:rStyle w:val="Hyperlink"/>
+                <w:b/>
+                <w:bCs/>
                 <w:noProof/>
               </w:rPr>
               <w:t>Visualisering av data</w:t>
@@ -1663,7 +1688,7 @@
                 <w:noProof/>
                 <w:webHidden/>
               </w:rPr>
-              <w:instrText xml:space="preserve"> PAGEREF _Toc180151812 \h </w:instrText>
+              <w:instrText xml:space="preserve"> PAGEREF _Toc180335985 \h </w:instrText>
             </w:r>
             <w:r>
               <w:rPr>
@@ -1707,7 +1732,7 @@
               <w:lang w:eastAsia="nb-NO"/>
             </w:rPr>
           </w:pPr>
-          <w:hyperlink w:anchor="_Toc180151813" w:history="1">
+          <w:hyperlink w:anchor="_Toc180335986" w:history="1">
             <w:r>
               <w:rPr>
                 <w:rStyle w:val="Hyperlink"/>
@@ -1749,7 +1774,7 @@
                 <w:noProof/>
                 <w:webHidden/>
               </w:rPr>
-              <w:instrText xml:space="preserve"> PAGEREF _Toc180151813 \h </w:instrText>
+              <w:instrText xml:space="preserve"> PAGEREF _Toc180335986 \h </w:instrText>
             </w:r>
             <w:r>
               <w:rPr>
@@ -1769,7 +1794,7 @@
                 <w:noProof/>
                 <w:webHidden/>
               </w:rPr>
-              <w:t>10</w:t>
+              <w:t>11</w:t>
             </w:r>
             <w:r>
               <w:rPr>
@@ -1793,7 +1818,7 @@
               <w:lang w:eastAsia="nb-NO"/>
             </w:rPr>
           </w:pPr>
-          <w:hyperlink w:anchor="_Toc180151814" w:history="1">
+          <w:hyperlink w:anchor="_Toc180335987" w:history="1">
             <w:r>
               <w:rPr>
                 <w:rStyle w:val="Hyperlink"/>
@@ -1835,7 +1860,7 @@
                 <w:noProof/>
                 <w:webHidden/>
               </w:rPr>
-              <w:instrText xml:space="preserve"> PAGEREF _Toc180151814 \h </w:instrText>
+              <w:instrText xml:space="preserve"> PAGEREF _Toc180335987 \h </w:instrText>
             </w:r>
             <w:r>
               <w:rPr>
@@ -1855,7 +1880,7 @@
                 <w:noProof/>
                 <w:webHidden/>
               </w:rPr>
-              <w:t>10</w:t>
+              <w:t>11</w:t>
             </w:r>
             <w:r>
               <w:rPr>
@@ -1879,7 +1904,7 @@
               <w:lang w:eastAsia="nb-NO"/>
             </w:rPr>
           </w:pPr>
-          <w:hyperlink w:anchor="_Toc180151815" w:history="1">
+          <w:hyperlink w:anchor="_Toc180335988" w:history="1">
             <w:r>
               <w:rPr>
                 <w:rStyle w:val="Hyperlink"/>
@@ -1921,7 +1946,7 @@
                 <w:noProof/>
                 <w:webHidden/>
               </w:rPr>
-              <w:instrText xml:space="preserve"> PAGEREF _Toc180151815 \h </w:instrText>
+              <w:instrText xml:space="preserve"> PAGEREF _Toc180335988 \h </w:instrText>
             </w:r>
             <w:r>
               <w:rPr>
@@ -1941,7 +1966,7 @@
                 <w:noProof/>
                 <w:webHidden/>
               </w:rPr>
-              <w:t>11</w:t>
+              <w:t>13</w:t>
             </w:r>
             <w:r>
               <w:rPr>
@@ -1965,7 +1990,7 @@
               <w:lang w:eastAsia="nb-NO"/>
             </w:rPr>
           </w:pPr>
-          <w:hyperlink w:anchor="_Toc180151816" w:history="1">
+          <w:hyperlink w:anchor="_Toc180335989" w:history="1">
             <w:r>
               <w:rPr>
                 <w:rStyle w:val="Hyperlink"/>
@@ -1986,7 +2011,7 @@
                 <w:rStyle w:val="Hyperlink"/>
                 <w:noProof/>
               </w:rPr>
-              <w:t>Inntekt ## denne bør fjernes</w:t>
+              <w:t>Inntekt</w:t>
             </w:r>
             <w:r>
               <w:rPr>
@@ -2007,7 +2032,7 @@
                 <w:noProof/>
                 <w:webHidden/>
               </w:rPr>
-              <w:instrText xml:space="preserve"> PAGEREF _Toc180151816 \h </w:instrText>
+              <w:instrText xml:space="preserve"> PAGEREF _Toc180335989 \h </w:instrText>
             </w:r>
             <w:r>
               <w:rPr>
@@ -2027,7 +2052,7 @@
                 <w:noProof/>
                 <w:webHidden/>
               </w:rPr>
-              <w:t>12</w:t>
+              <w:t>13</w:t>
             </w:r>
             <w:r>
               <w:rPr>
@@ -2051,7 +2076,7 @@
               <w:lang w:eastAsia="nb-NO"/>
             </w:rPr>
           </w:pPr>
-          <w:hyperlink w:anchor="_Toc180151817" w:history="1">
+          <w:hyperlink w:anchor="_Toc180335990" w:history="1">
             <w:r>
               <w:rPr>
                 <w:rStyle w:val="Hyperlink"/>
@@ -2093,7 +2118,7 @@
                 <w:noProof/>
                 <w:webHidden/>
               </w:rPr>
-              <w:instrText xml:space="preserve"> PAGEREF _Toc180151817 \h </w:instrText>
+              <w:instrText xml:space="preserve"> PAGEREF _Toc180335990 \h </w:instrText>
             </w:r>
             <w:r>
               <w:rPr>
@@ -2113,7 +2138,7 @@
                 <w:noProof/>
                 <w:webHidden/>
               </w:rPr>
-              <w:t>12</w:t>
+              <w:t>14</w:t>
             </w:r>
             <w:r>
               <w:rPr>
@@ -2137,7 +2162,7 @@
               <w:lang w:eastAsia="nb-NO"/>
             </w:rPr>
           </w:pPr>
-          <w:hyperlink w:anchor="_Toc180151818" w:history="1">
+          <w:hyperlink w:anchor="_Toc180335991" w:history="1">
             <w:r>
               <w:rPr>
                 <w:rStyle w:val="Hyperlink"/>
@@ -2158,7 +2183,7 @@
                 <w:rStyle w:val="Hyperlink"/>
                 <w:noProof/>
               </w:rPr>
-              <w:t>Sykdomskategorier blant etnisiteter</w:t>
+              <w:t>Oppholdslengde</w:t>
             </w:r>
             <w:r>
               <w:rPr>
@@ -2179,7 +2204,7 @@
                 <w:noProof/>
                 <w:webHidden/>
               </w:rPr>
-              <w:instrText xml:space="preserve"> PAGEREF _Toc180151818 \h </w:instrText>
+              <w:instrText xml:space="preserve"> PAGEREF _Toc180335991 \h </w:instrText>
             </w:r>
             <w:r>
               <w:rPr>
@@ -2199,7 +2224,7 @@
                 <w:noProof/>
                 <w:webHidden/>
               </w:rPr>
-              <w:t>13</w:t>
+              <w:t>14</w:t>
             </w:r>
             <w:r>
               <w:rPr>
@@ -2223,7 +2248,7 @@
               <w:lang w:eastAsia="nb-NO"/>
             </w:rPr>
           </w:pPr>
-          <w:hyperlink w:anchor="_Toc180151819" w:history="1">
+          <w:hyperlink w:anchor="_Toc180335992" w:history="1">
             <w:r>
               <w:rPr>
                 <w:rStyle w:val="Hyperlink"/>
@@ -2244,7 +2269,7 @@
                 <w:rStyle w:val="Hyperlink"/>
                 <w:noProof/>
               </w:rPr>
-              <w:t>Korrelasjon mellom fysiologiske variabler</w:t>
+              <w:t>Sykdomskategorier blant etnisiteter</w:t>
             </w:r>
             <w:r>
               <w:rPr>
@@ -2265,7 +2290,7 @@
                 <w:noProof/>
                 <w:webHidden/>
               </w:rPr>
-              <w:instrText xml:space="preserve"> PAGEREF _Toc180151819 \h </w:instrText>
+              <w:instrText xml:space="preserve"> PAGEREF _Toc180335992 \h </w:instrText>
             </w:r>
             <w:r>
               <w:rPr>
@@ -2285,7 +2310,7 @@
                 <w:noProof/>
                 <w:webHidden/>
               </w:rPr>
-              <w:t>14</w:t>
+              <w:t>15</w:t>
             </w:r>
             <w:r>
               <w:rPr>
@@ -2309,7 +2334,7 @@
               <w:lang w:eastAsia="nb-NO"/>
             </w:rPr>
           </w:pPr>
-          <w:hyperlink w:anchor="_Toc180151820" w:history="1">
+          <w:hyperlink w:anchor="_Toc180335993" w:history="1">
             <w:r>
               <w:rPr>
                 <w:rStyle w:val="Hyperlink"/>
@@ -2330,7 +2355,7 @@
                 <w:rStyle w:val="Hyperlink"/>
                 <w:noProof/>
               </w:rPr>
-              <w:t>Korrelasjon mellom variabler i sykdomsalvorlighet</w:t>
+              <w:t>Korrelasjon mellom fysiologiske variabler</w:t>
             </w:r>
             <w:r>
               <w:rPr>
@@ -2351,7 +2376,7 @@
                 <w:noProof/>
                 <w:webHidden/>
               </w:rPr>
-              <w:instrText xml:space="preserve"> PAGEREF _Toc180151820 \h </w:instrText>
+              <w:instrText xml:space="preserve"> PAGEREF _Toc180335993 \h </w:instrText>
             </w:r>
             <w:r>
               <w:rPr>
@@ -2371,7 +2396,7 @@
                 <w:noProof/>
                 <w:webHidden/>
               </w:rPr>
-              <w:t>15</w:t>
+              <w:t>16</w:t>
             </w:r>
             <w:r>
               <w:rPr>
@@ -2395,7 +2420,7 @@
               <w:lang w:eastAsia="nb-NO"/>
             </w:rPr>
           </w:pPr>
-          <w:hyperlink w:anchor="_Toc180151821" w:history="1">
+          <w:hyperlink w:anchor="_Toc180335994" w:history="1">
             <w:r>
               <w:rPr>
                 <w:rStyle w:val="Hyperlink"/>
@@ -2416,7 +2441,7 @@
                 <w:rStyle w:val="Hyperlink"/>
                 <w:noProof/>
               </w:rPr>
-              <w:t>Fysiologiske data og uteliggere</w:t>
+              <w:t>Korrelasjon mellom variabler i sykdomsalvorlighet</w:t>
             </w:r>
             <w:r>
               <w:rPr>
@@ -2437,7 +2462,7 @@
                 <w:noProof/>
                 <w:webHidden/>
               </w:rPr>
-              <w:instrText xml:space="preserve"> PAGEREF _Toc180151821 \h </w:instrText>
+              <w:instrText xml:space="preserve"> PAGEREF _Toc180335994 \h </w:instrText>
             </w:r>
             <w:r>
               <w:rPr>
@@ -2457,7 +2482,7 @@
                 <w:noProof/>
                 <w:webHidden/>
               </w:rPr>
-              <w:t>16</w:t>
+              <w:t>17</w:t>
             </w:r>
             <w:r>
               <w:rPr>
@@ -2481,7 +2506,7 @@
               <w:lang w:eastAsia="nb-NO"/>
             </w:rPr>
           </w:pPr>
-          <w:hyperlink w:anchor="_Toc180151822" w:history="1">
+          <w:hyperlink w:anchor="_Toc180335995" w:history="1">
             <w:r>
               <w:rPr>
                 <w:rStyle w:val="Hyperlink"/>
@@ -2502,6 +2527,92 @@
                 <w:rStyle w:val="Hyperlink"/>
                 <w:noProof/>
               </w:rPr>
+              <w:t>Fysiologiske data og uteliggere</w:t>
+            </w:r>
+            <w:r>
+              <w:rPr>
+                <w:noProof/>
+                <w:webHidden/>
+              </w:rPr>
+              <w:tab/>
+            </w:r>
+            <w:r>
+              <w:rPr>
+                <w:noProof/>
+                <w:webHidden/>
+              </w:rPr>
+              <w:fldChar w:fldCharType="begin"/>
+            </w:r>
+            <w:r>
+              <w:rPr>
+                <w:noProof/>
+                <w:webHidden/>
+              </w:rPr>
+              <w:instrText xml:space="preserve"> PAGEREF _Toc180335995 \h </w:instrText>
+            </w:r>
+            <w:r>
+              <w:rPr>
+                <w:noProof/>
+                <w:webHidden/>
+              </w:rPr>
+            </w:r>
+            <w:r>
+              <w:rPr>
+                <w:noProof/>
+                <w:webHidden/>
+              </w:rPr>
+              <w:fldChar w:fldCharType="separate"/>
+            </w:r>
+            <w:r>
+              <w:rPr>
+                <w:noProof/>
+                <w:webHidden/>
+              </w:rPr>
+              <w:t>18</w:t>
+            </w:r>
+            <w:r>
+              <w:rPr>
+                <w:noProof/>
+                <w:webHidden/>
+              </w:rPr>
+              <w:fldChar w:fldCharType="end"/>
+            </w:r>
+          </w:hyperlink>
+        </w:p>
+        <w:p>
+          <w:pPr>
+            <w:pStyle w:val="TOC3"/>
+            <w:tabs>
+              <w:tab w:val="left" w:pos="1440"/>
+              <w:tab w:val="right" w:leader="dot" w:pos="9062"/>
+            </w:tabs>
+            <w:rPr>
+              <w:rFonts w:eastAsiaTheme="minorEastAsia"/>
+              <w:noProof/>
+              <w:lang w:eastAsia="nb-NO"/>
+            </w:rPr>
+          </w:pPr>
+          <w:hyperlink w:anchor="_Toc180335996" w:history="1">
+            <w:r>
+              <w:rPr>
+                <w:rStyle w:val="Hyperlink"/>
+                <w:noProof/>
+              </w:rPr>
+              <w:t>5.2.6</w:t>
+            </w:r>
+            <w:r>
+              <w:rPr>
+                <w:rFonts w:eastAsiaTheme="minorEastAsia"/>
+                <w:noProof/>
+                <w:lang w:eastAsia="nb-NO"/>
+              </w:rPr>
+              <w:tab/>
+            </w:r>
+            <w:r>
+              <w:rPr>
+                <w:rStyle w:val="Hyperlink"/>
+                <w:noProof/>
+              </w:rPr>
               <w:t>Sammenligning av overlevelsesestimat: 2 vs. 6 måneder</w:t>
             </w:r>
             <w:r>
@@ -2523,7 +2634,7 @@
                 <w:noProof/>
                 <w:webHidden/>
               </w:rPr>
-              <w:instrText xml:space="preserve"> PAGEREF _Toc180151822 \h </w:instrText>
+              <w:instrText xml:space="preserve"> PAGEREF _Toc180335996 \h </w:instrText>
             </w:r>
             <w:r>
               <w:rPr>
@@ -2543,7 +2654,7 @@
                 <w:noProof/>
                 <w:webHidden/>
               </w:rPr>
-              <w:t>17</w:t>
+              <w:t>20</w:t>
             </w:r>
             <w:r>
               <w:rPr>
@@ -2567,10 +2678,12 @@
               <w:lang w:eastAsia="nb-NO"/>
             </w:rPr>
           </w:pPr>
-          <w:hyperlink w:anchor="_Toc180151823" w:history="1">
+          <w:hyperlink w:anchor="_Toc180335997" w:history="1">
             <w:r>
               <w:rPr>
                 <w:rStyle w:val="Hyperlink"/>
+                <w:b/>
+                <w:bCs/>
                 <w:noProof/>
               </w:rPr>
               <w:t>6</w:t>
@@ -2586,9 +2699,11 @@
             <w:r>
               <w:rPr>
                 <w:rStyle w:val="Hyperlink"/>
-                <w:noProof/>
-              </w:rPr>
-              <w:t>Datarydding</w:t>
+                <w:b/>
+                <w:bCs/>
+                <w:noProof/>
+              </w:rPr>
+              <w:t>Modellering</w:t>
             </w:r>
             <w:r>
               <w:rPr>
@@ -2609,7 +2724,7 @@
                 <w:noProof/>
                 <w:webHidden/>
               </w:rPr>
-              <w:instrText xml:space="preserve"> PAGEREF _Toc180151823 \h </w:instrText>
+              <w:instrText xml:space="preserve"> PAGEREF _Toc180335997 \h </w:instrText>
             </w:r>
             <w:r>
               <w:rPr>
@@ -2629,7 +2744,7 @@
                 <w:noProof/>
                 <w:webHidden/>
               </w:rPr>
-              <w:t>18</w:t>
+              <w:t>21</w:t>
             </w:r>
             <w:r>
               <w:rPr>
@@ -2658,56 +2773,51 @@
     <w:p>
       <w:pPr>
         <w:spacing w:line="360" w:lineRule="auto"/>
+      </w:pPr>
+    </w:p>
+    <w:p>
+      <w:pPr>
+        <w:pStyle w:val="Heading1"/>
+        <w:spacing w:line="360" w:lineRule="auto"/>
         <w:rPr>
           <w:b/>
           <w:bCs/>
-          <w:sz w:val="36"/>
-          <w:szCs w:val="36"/>
-        </w:rPr>
-      </w:pPr>
-    </w:p>
-    <w:p>
-      <w:pPr>
-        <w:spacing w:line="360" w:lineRule="auto"/>
+        </w:rPr>
+      </w:pPr>
+      <w:bookmarkStart w:id="0" w:name="_Toc180335971"/>
+      <w:r>
         <w:rPr>
           <w:b/>
           <w:bCs/>
-          <w:sz w:val="36"/>
-          <w:szCs w:val="36"/>
-        </w:rPr>
-      </w:pPr>
-    </w:p>
-    <w:p>
-      <w:pPr>
-        <w:spacing w:line="360" w:lineRule="auto"/>
-      </w:pPr>
-    </w:p>
-    <w:p>
-      <w:pPr>
-        <w:pStyle w:val="Heading1"/>
-        <w:spacing w:line="360" w:lineRule="auto"/>
-      </w:pPr>
-      <w:bookmarkStart w:id="0" w:name="_Toc180151798"/>
-      <w:r>
+        </w:rPr>
+        <w:lastRenderedPageBreak/>
         <w:t xml:space="preserve">1 </w:t>
       </w:r>
-      <w:r>
-        <w:tab/>
-      </w:r>
-      <w:r>
-        <w:t>Introduksjon</w:t>
-      </w:r>
-      <w:bookmarkEnd w:id="0"/>
-    </w:p>
-    <w:p>
-      <w:pPr>
-        <w:spacing w:line="360" w:lineRule="auto"/>
-      </w:pPr>
       <w:r>
         <w:rPr>
           <w:b/>
           <w:bCs/>
         </w:rPr>
+        <w:tab/>
+      </w:r>
+      <w:r>
+        <w:rPr>
+          <w:b/>
+          <w:bCs/>
+        </w:rPr>
+        <w:t>Introduksjon</w:t>
+      </w:r>
+      <w:bookmarkEnd w:id="0"/>
+    </w:p>
+    <w:p>
+      <w:pPr>
+        <w:spacing w:line="360" w:lineRule="auto"/>
+      </w:pPr>
+      <w:r>
+        <w:rPr>
+          <w:b/>
+          <w:bCs/>
+        </w:rPr>
         <w:t>Formålet</w:t>
       </w:r>
       <w:r>
@@ -2792,7 +2902,7 @@
           <w:szCs w:val="28"/>
         </w:rPr>
       </w:pPr>
-      <w:bookmarkStart w:id="1" w:name="_Toc180151799"/>
+      <w:bookmarkStart w:id="1" w:name="_Toc180335972"/>
       <w:r>
         <w:rPr>
           <w:sz w:val="28"/>
@@ -3017,7 +3127,6 @@
       </w:r>
       <w:proofErr w:type="spellStart"/>
       <w:r>
-        <w:lastRenderedPageBreak/>
         <w:t>kreatinin</w:t>
       </w:r>
       <w:proofErr w:type="spellEnd"/>
@@ -3096,18 +3205,38 @@
       <w:pPr>
         <w:pStyle w:val="Heading1"/>
         <w:spacing w:line="360" w:lineRule="auto"/>
-      </w:pPr>
-      <w:bookmarkStart w:id="2" w:name="_Toc180151800"/>
-      <w:r>
+        <w:rPr>
+          <w:b/>
+          <w:bCs/>
+        </w:rPr>
+      </w:pPr>
+      <w:bookmarkStart w:id="2" w:name="_Toc180335973"/>
+      <w:r>
+        <w:rPr>
+          <w:b/>
+          <w:bCs/>
+        </w:rPr>
         <w:t xml:space="preserve">2 </w:t>
       </w:r>
       <w:r>
+        <w:rPr>
+          <w:b/>
+          <w:bCs/>
+        </w:rPr>
         <w:tab/>
       </w:r>
       <w:r>
+        <w:rPr>
+          <w:b/>
+          <w:bCs/>
+        </w:rPr>
         <w:t>Innledende</w:t>
       </w:r>
       <w:r>
+        <w:rPr>
+          <w:b/>
+          <w:bCs/>
+        </w:rPr>
         <w:t xml:space="preserve"> dataforberedelse</w:t>
       </w:r>
       <w:bookmarkEnd w:id="2"/>
@@ -3131,7 +3260,7 @@
           <w:szCs w:val="28"/>
         </w:rPr>
       </w:pPr>
-      <w:bookmarkStart w:id="3" w:name="_Toc180151801"/>
+      <w:bookmarkStart w:id="3" w:name="_Toc180335974"/>
       <w:r>
         <w:rPr>
           <w:sz w:val="28"/>
@@ -3437,9 +3566,8 @@
         <w:pStyle w:val="Heading3"/>
         <w:spacing w:line="360" w:lineRule="auto"/>
       </w:pPr>
-      <w:bookmarkStart w:id="4" w:name="_Toc180151802"/>
-      <w:r>
-        <w:lastRenderedPageBreak/>
+      <w:bookmarkStart w:id="4" w:name="_Toc180335975"/>
+      <w:r>
         <w:t>2.</w:t>
       </w:r>
       <w:r>
@@ -3471,6 +3599,7 @@
       </w:r>
       <w:proofErr w:type="spellStart"/>
       <w:r>
+        <w:lastRenderedPageBreak/>
         <w:t>attributten</w:t>
       </w:r>
       <w:proofErr w:type="spellEnd"/>
@@ -3662,7 +3791,7 @@
         <w:pStyle w:val="Heading3"/>
         <w:spacing w:line="360" w:lineRule="auto"/>
       </w:pPr>
-      <w:bookmarkStart w:id="5" w:name="_Toc180151803"/>
+      <w:bookmarkStart w:id="5" w:name="_Toc180335976"/>
       <w:r>
         <w:t>2.</w:t>
       </w:r>
@@ -3834,7 +3963,7 @@
         <w:pStyle w:val="Heading3"/>
         <w:spacing w:line="360" w:lineRule="auto"/>
       </w:pPr>
-      <w:bookmarkStart w:id="6" w:name="_Toc180151804"/>
+      <w:bookmarkStart w:id="6" w:name="_Toc180335977"/>
       <w:r>
         <w:t>2.</w:t>
       </w:r>
@@ -3928,11 +4057,7 @@
         </w:drawing>
       </w:r>
       <w:r>
-        <w:t xml:space="preserve">Dette datasettet kommer i et annet format enn de andre filene, der alle kolonnene utenom de to første er lister. Uten tilstrekkelig dataforbindelse ville det ikke vært mulig å </w:t>
-      </w:r>
-      <w:r>
-        <w:lastRenderedPageBreak/>
-        <w:t xml:space="preserve">slå sammen datasettene. Derfor brukes </w:t>
+        <w:t xml:space="preserve">Dette datasettet kommer i et annet format enn de andre filene, der alle kolonnene utenom de to første er lister. Uten tilstrekkelig dataforbindelse ville det ikke vært mulig å slå sammen datasettene. Derfor brukes </w:t>
       </w:r>
       <w:proofErr w:type="spellStart"/>
       <w:proofErr w:type="gramStart"/>
@@ -3976,8 +4101,9 @@
         <w:pStyle w:val="Heading2"/>
         <w:spacing w:line="360" w:lineRule="auto"/>
       </w:pPr>
-      <w:bookmarkStart w:id="7" w:name="_Toc180151805"/>
-      <w:r>
+      <w:bookmarkStart w:id="7" w:name="_Toc180335978"/>
+      <w:r>
+        <w:lastRenderedPageBreak/>
         <w:t>2.2</w:t>
       </w:r>
       <w:r>
@@ -4267,7 +4393,13 @@
         <w:pStyle w:val="Heading2"/>
         <w:spacing w:line="360" w:lineRule="auto"/>
       </w:pPr>
-      <w:bookmarkStart w:id="8" w:name="_Toc180151806"/>
+      <w:bookmarkStart w:id="8" w:name="_Toc180335979"/>
+    </w:p>
+    <w:p>
+      <w:pPr>
+        <w:pStyle w:val="Heading2"/>
+        <w:spacing w:line="360" w:lineRule="auto"/>
+      </w:pPr>
       <w:r>
         <w:t>2.3</w:t>
       </w:r>
@@ -4493,25 +4625,11 @@
       </w:r>
       <w:proofErr w:type="spellStart"/>
       <w:r>
-        <w:t>oppholdslengde</w:t>
-      </w:r>
-      <w:proofErr w:type="spellEnd"/>
-      <w:r>
-        <w:t xml:space="preserve"> og alder. De negative verdiene må </w:t>
-      </w:r>
-      <w:r>
-        <w:t>håndteres for å optimalisere prediksjonsevnen til modellen</w:t>
-      </w:r>
-      <w:r>
-        <w:t xml:space="preserve">. Jeg velger også å fjerne kolonnene </w:t>
-      </w:r>
-      <w:proofErr w:type="spellStart"/>
-      <w:r>
         <w:rPr>
           <w:i/>
           <w:iCs/>
         </w:rPr>
-        <w:t>dødfall</w:t>
+        <w:t>oppholdslengde</w:t>
       </w:r>
       <w:proofErr w:type="spellEnd"/>
       <w:r>
@@ -4522,61 +4640,77 @@
           <w:i/>
           <w:iCs/>
         </w:rPr>
-        <w:t>sykehusdød</w:t>
-      </w:r>
+        <w:t>alder</w:t>
+      </w:r>
+      <w:r>
+        <w:t xml:space="preserve">. De negative verdiene må </w:t>
+      </w:r>
+      <w:r>
+        <w:t>håndteres for å optimalisere prediksjonsevnen til modellen</w:t>
+      </w:r>
+      <w:r>
+        <w:t xml:space="preserve">. </w:t>
+      </w:r>
+      <w:r>
+        <w:t>Videre,</w:t>
+      </w:r>
+      <w:r>
+        <w:t xml:space="preserve"> velger </w:t>
+      </w:r>
+      <w:r>
+        <w:t xml:space="preserve">jeg </w:t>
+      </w:r>
+      <w:r>
+        <w:t xml:space="preserve">å fjerne kolonnene </w:t>
+      </w:r>
+      <w:proofErr w:type="spellStart"/>
       <w:r>
         <w:rPr>
           <w:i/>
           <w:iCs/>
         </w:rPr>
-        <w:t xml:space="preserve">, </w:t>
-      </w:r>
-      <w:r>
-        <w:t xml:space="preserve">da de ikke har noe reell innvirkning på </w:t>
-      </w:r>
-      <w:r>
-        <w:t xml:space="preserve">modellens prediksjon av </w:t>
-      </w:r>
-      <w:proofErr w:type="spellStart"/>
-      <w:r>
-        <w:t>oppholdslengde</w:t>
+        <w:t>dødfall</w:t>
       </w:r>
       <w:proofErr w:type="spellEnd"/>
       <w:r>
-        <w:t xml:space="preserve"> på dag </w:t>
-      </w:r>
-      <w:r>
-        <w:t>én</w:t>
-      </w:r>
-      <w:r>
-        <w:t>.</w:t>
-      </w:r>
-      <w:r>
-        <w:t xml:space="preserve"> </w:t>
-      </w:r>
-      <w:proofErr w:type="spellStart"/>
+        <w:t xml:space="preserve"> og </w:t>
+      </w:r>
       <w:r>
         <w:rPr>
           <w:i/>
           <w:iCs/>
         </w:rPr>
-        <w:t>Pasient_id</w:t>
-      </w:r>
-      <w:proofErr w:type="spellEnd"/>
-      <w:r>
-        <w:t xml:space="preserve"> fjernes, og datasettet indekseres på nytt. </w:t>
-      </w:r>
-      <w:proofErr w:type="spellStart"/>
+        <w:t>sykehusdød</w:t>
+      </w:r>
       <w:r>
         <w:rPr>
           <w:i/>
           <w:iCs/>
         </w:rPr>
-        <w:t>Adl_pasient</w:t>
+        <w:t xml:space="preserve">, </w:t>
+      </w:r>
+      <w:r>
+        <w:t xml:space="preserve">da de ikke har noe reell innvirkning på </w:t>
+      </w:r>
+      <w:r>
+        <w:t xml:space="preserve">modellens prediksjon av </w:t>
+      </w:r>
+      <w:proofErr w:type="spellStart"/>
+      <w:r>
+        <w:t>oppholdslengde</w:t>
       </w:r>
       <w:proofErr w:type="spellEnd"/>
       <w:r>
-        <w:t xml:space="preserve"> og </w:t>
+        <w:t xml:space="preserve"> på</w:t>
+      </w:r>
+      <w:r>
+        <w:t xml:space="preserve"> innsjekkingsdag</w:t>
+      </w:r>
+      <w:r>
+        <w:t>.</w:t>
+      </w:r>
+      <w:r>
+        <w:t xml:space="preserve"> </w:t>
       </w:r>
       <w:proofErr w:type="spellStart"/>
       <w:r>
@@ -4584,21 +4718,23 @@
           <w:i/>
           <w:iCs/>
         </w:rPr>
-        <w:t>bilirubin</w:t>
+        <w:t>Pasient_id</w:t>
       </w:r>
       <w:proofErr w:type="spellEnd"/>
+      <w:r>
+        <w:t xml:space="preserve"> fjernes, og datasettet indekseres på nytt. </w:t>
+      </w:r>
+      <w:proofErr w:type="spellStart"/>
       <w:r>
         <w:rPr>
           <w:i/>
           <w:iCs/>
         </w:rPr>
-        <w:t xml:space="preserve"> </w:t>
-      </w:r>
-      <w:r>
-        <w:t xml:space="preserve">er henholdsvis </w:t>
-      </w:r>
-      <w:r>
-        <w:t xml:space="preserve">indeks for daglige funksjonsaktiviteter og </w:t>
+        <w:t>Adl_pasient</w:t>
+      </w:r>
+      <w:proofErr w:type="spellEnd"/>
+      <w:r>
+        <w:t xml:space="preserve"> og </w:t>
       </w:r>
       <w:proofErr w:type="spellStart"/>
       <w:r>
@@ -4606,6 +4742,28 @@
           <w:i/>
           <w:iCs/>
         </w:rPr>
+        <w:t>bilirubin</w:t>
+      </w:r>
+      <w:proofErr w:type="spellEnd"/>
+      <w:r>
+        <w:rPr>
+          <w:i/>
+          <w:iCs/>
+        </w:rPr>
+        <w:t xml:space="preserve"> </w:t>
+      </w:r>
+      <w:r>
+        <w:t xml:space="preserve">er henholdsvis </w:t>
+      </w:r>
+      <w:r>
+        <w:t xml:space="preserve">indeks for daglige funksjonsaktiviteter og </w:t>
+      </w:r>
+      <w:proofErr w:type="spellStart"/>
+      <w:r>
+        <w:rPr>
+          <w:i/>
+          <w:iCs/>
+        </w:rPr>
         <w:t>bilirubinnivåer</w:t>
       </w:r>
       <w:proofErr w:type="spellEnd"/>
@@ -4639,6 +4797,9 @@
         <w:spacing w:line="360" w:lineRule="auto"/>
       </w:pPr>
       <w:r>
+        <w:rPr>
+          <w:noProof/>
+        </w:rPr>
         <w:drawing>
           <wp:inline distT="0" distB="0" distL="0" distR="0" wp14:anchorId="734A204B" wp14:editId="614CDA4F">
             <wp:extent cx="5707117" cy="801115"/>
@@ -4691,7 +4852,7 @@
         <w:pStyle w:val="Heading2"/>
         <w:spacing w:line="360" w:lineRule="auto"/>
       </w:pPr>
-      <w:bookmarkStart w:id="9" w:name="_Toc180151807"/>
+      <w:bookmarkStart w:id="9" w:name="_Toc180335980"/>
       <w:r>
         <w:t>2.</w:t>
       </w:r>
@@ -4725,15 +4886,26 @@
         <w:t>g</w:t>
       </w:r>
       <w:r>
-        <w:t>smodell som presterer godt på ukjente data, er det nødvendig å dele datasettet (</w:t>
+        <w:t xml:space="preserve">smodell som presterer godt på ukjente data, er det nødvendig å dele datasettet </w:t>
       </w:r>
       <w:proofErr w:type="spellStart"/>
       <w:r>
+        <w:rPr>
+          <w:b/>
+          <w:bCs/>
+        </w:rPr>
         <w:t>df</w:t>
       </w:r>
       <w:proofErr w:type="spellEnd"/>
       <w:r>
-        <w:t xml:space="preserve">) inn i trenings-, validerings- og testsett. </w:t>
+        <w:rPr>
+          <w:b/>
+          <w:bCs/>
+        </w:rPr>
+        <w:t xml:space="preserve"> </w:t>
+      </w:r>
+      <w:r>
+        <w:t xml:space="preserve">inn i trenings-, validerings- og testsett. </w:t>
       </w:r>
       <w:r>
         <w:t xml:space="preserve">Først opprettes </w:t>
@@ -4744,26 +4916,34 @@
       </w:r>
       <w:proofErr w:type="spellEnd"/>
       <w:r>
-        <w:t xml:space="preserve"> som består av alle kolonnene utenom den avhengige variabelen «</w:t>
+        <w:t xml:space="preserve"> som består av alle kolonnene utenom den avhengige variabelen </w:t>
       </w:r>
       <w:proofErr w:type="spellStart"/>
       <w:r>
+        <w:rPr>
+          <w:i/>
+          <w:iCs/>
+        </w:rPr>
         <w:t>oppholdslengde</w:t>
       </w:r>
       <w:proofErr w:type="spellEnd"/>
       <w:r>
-        <w:t xml:space="preserve">». </w:t>
-      </w:r>
-      <w:r>
-        <w:t>Den avhengige målvariabelen «</w:t>
+        <w:t xml:space="preserve">. </w:t>
+      </w:r>
+      <w:r>
+        <w:t xml:space="preserve">Den avhengige målvariabelen </w:t>
       </w:r>
       <w:proofErr w:type="spellStart"/>
       <w:r>
+        <w:rPr>
+          <w:i/>
+          <w:iCs/>
+        </w:rPr>
         <w:t>oppholdslengde</w:t>
       </w:r>
       <w:proofErr w:type="spellEnd"/>
       <w:r>
-        <w:t xml:space="preserve">» skal modellen predikere, og lagres i y. </w:t>
+        <w:t xml:space="preserve"> skal modellen predikere, og lagres i y. </w:t>
       </w:r>
       <w:r>
         <w:t>Treningssettet brukes til å trene modellen</w:t>
@@ -4802,15 +4982,12 @@
         <w:spacing w:line="360" w:lineRule="auto"/>
       </w:pPr>
       <w:r>
-        <w:rPr>
-          <w:noProof/>
-        </w:rPr>
         <w:lastRenderedPageBreak/>
         <w:drawing>
-          <wp:inline distT="0" distB="0" distL="0" distR="0" wp14:anchorId="49FA6EFC" wp14:editId="661FFFE3">
-            <wp:extent cx="5683542" cy="1606633"/>
-            <wp:effectExtent l="0" t="0" r="0" b="0"/>
-            <wp:docPr id="1664481906" name="Picture 1" descr="A screen shot of a computer code&#10;&#10;Description automatically generated"/>
+          <wp:inline distT="0" distB="0" distL="0" distR="0" wp14:anchorId="0DA9DEB5" wp14:editId="71D467F1">
+            <wp:extent cx="5760720" cy="1330325"/>
+            <wp:effectExtent l="0" t="0" r="0" b="3175"/>
+            <wp:docPr id="245781909" name="Picture 1" descr="A computer screen with text&#10;&#10;Description automatically generated"/>
             <wp:cNvGraphicFramePr>
               <a:graphicFrameLocks xmlns:a="http://schemas.openxmlformats.org/drawingml/2006/main" noChangeAspect="1"/>
             </wp:cNvGraphicFramePr>
@@ -4818,7 +4995,7 @@
               <a:graphicData uri="http://schemas.openxmlformats.org/drawingml/2006/picture">
                 <pic:pic xmlns:pic="http://schemas.openxmlformats.org/drawingml/2006/picture">
                   <pic:nvPicPr>
-                    <pic:cNvPr id="1664481906" name="Picture 1" descr="A screen shot of a computer code&#10;&#10;Description automatically generated"/>
+                    <pic:cNvPr id="245781909" name="Picture 1" descr="A computer screen with text&#10;&#10;Description automatically generated"/>
                     <pic:cNvPicPr/>
                   </pic:nvPicPr>
                   <pic:blipFill>
@@ -4830,7 +5007,7 @@
                   <pic:spPr>
                     <a:xfrm>
                       <a:off x="0" y="0"/>
-                      <a:ext cx="5683542" cy="1606633"/>
+                      <a:ext cx="5760720" cy="1330325"/>
                     </a:xfrm>
                     <a:prstGeom prst="rect">
                       <a:avLst/>
@@ -4847,18 +5024,48 @@
       <w:pPr>
         <w:pStyle w:val="Heading1"/>
         <w:spacing w:line="360" w:lineRule="auto"/>
-      </w:pPr>
-      <w:bookmarkStart w:id="10" w:name="_Toc180151808"/>
-      <w:r>
+        <w:rPr>
+          <w:b/>
+          <w:bCs/>
+        </w:rPr>
+      </w:pPr>
+      <w:bookmarkStart w:id="10" w:name="_Toc180335981"/>
+    </w:p>
+    <w:p>
+      <w:pPr>
+        <w:pStyle w:val="Heading1"/>
+        <w:spacing w:line="360" w:lineRule="auto"/>
+        <w:rPr>
+          <w:b/>
+          <w:bCs/>
+        </w:rPr>
+      </w:pPr>
+      <w:r>
+        <w:rPr>
+          <w:b/>
+          <w:bCs/>
+        </w:rPr>
         <w:t>3</w:t>
       </w:r>
       <w:r>
+        <w:rPr>
+          <w:b/>
+          <w:bCs/>
+        </w:rPr>
         <w:tab/>
       </w:r>
       <w:r>
+        <w:rPr>
+          <w:b/>
+          <w:bCs/>
+        </w:rPr>
         <w:t>Dummy</w:t>
       </w:r>
       <w:r>
+        <w:rPr>
+          <w:b/>
+          <w:bCs/>
+        </w:rPr>
         <w:t>-kodifisering</w:t>
       </w:r>
       <w:bookmarkEnd w:id="10"/>
@@ -5049,6 +5256,7 @@
         <w:spacing w:line="360" w:lineRule="auto"/>
       </w:pPr>
       <w:r>
+        <w:lastRenderedPageBreak/>
         <w:t xml:space="preserve">Avslutningsvis </w:t>
       </w:r>
       <w:r>
@@ -5066,7 +5274,6 @@
         <w:rPr>
           <w:noProof/>
         </w:rPr>
-        <w:lastRenderedPageBreak/>
         <w:drawing>
           <wp:inline distT="0" distB="0" distL="0" distR="0" wp14:anchorId="749A0D6A" wp14:editId="574E9ED4">
             <wp:extent cx="5760720" cy="610235"/>
@@ -5106,19 +5313,36 @@
     </w:p>
     <w:p>
       <w:pPr>
-        <w:spacing w:line="360" w:lineRule="auto"/>
-      </w:pPr>
-    </w:p>
-    <w:p>
-      <w:pPr>
         <w:pStyle w:val="Heading1"/>
         <w:spacing w:line="360" w:lineRule="auto"/>
-      </w:pPr>
-      <w:bookmarkStart w:id="11" w:name="_Toc180151809"/>
-      <w:r>
+        <w:rPr>
+          <w:b/>
+          <w:bCs/>
+        </w:rPr>
+      </w:pPr>
+    </w:p>
+    <w:p>
+      <w:pPr>
+        <w:pStyle w:val="Heading1"/>
+        <w:spacing w:line="360" w:lineRule="auto"/>
+        <w:rPr>
+          <w:b/>
+          <w:bCs/>
+        </w:rPr>
+      </w:pPr>
+      <w:bookmarkStart w:id="11" w:name="_Toc180335982"/>
+      <w:r>
+        <w:rPr>
+          <w:b/>
+          <w:bCs/>
+        </w:rPr>
         <w:t>4</w:t>
       </w:r>
       <w:r>
+        <w:rPr>
+          <w:b/>
+          <w:bCs/>
+        </w:rPr>
         <w:tab/>
         <w:t>Statistisk analyse av treningsdata</w:t>
       </w:r>
@@ -5146,15 +5370,17 @@
     </w:p>
     <w:p>
       <w:pPr>
-        <w:spacing w:line="360" w:lineRule="auto"/>
-      </w:pPr>
-    </w:p>
-    <w:p>
-      <w:pPr>
         <w:pStyle w:val="Heading2"/>
         <w:spacing w:line="360" w:lineRule="auto"/>
       </w:pPr>
-      <w:bookmarkStart w:id="12" w:name="_Toc180151810"/>
+    </w:p>
+    <w:p/>
+    <w:p>
+      <w:pPr>
+        <w:pStyle w:val="Heading2"/>
+        <w:spacing w:line="360" w:lineRule="auto"/>
+      </w:pPr>
+      <w:bookmarkStart w:id="12" w:name="_Toc180335983"/>
       <w:r>
         <w:t>4.1</w:t>
       </w:r>
@@ -5222,14 +5448,11 @@
         <w:spacing w:line="360" w:lineRule="auto"/>
       </w:pPr>
       <w:r>
-        <w:rPr>
-          <w:noProof/>
-        </w:rPr>
         <w:drawing>
-          <wp:inline distT="0" distB="0" distL="0" distR="0" wp14:anchorId="60CF8CD8" wp14:editId="35867B02">
-            <wp:extent cx="5307475" cy="1816023"/>
-            <wp:effectExtent l="0" t="0" r="7620" b="0"/>
-            <wp:docPr id="1219569943" name="Picture 1" descr="A screenshot of a computer screen&#10;&#10;Description automatically generated"/>
+          <wp:inline distT="0" distB="0" distL="0" distR="0" wp14:anchorId="5EAFDD9A" wp14:editId="789297D3">
+            <wp:extent cx="5760720" cy="1544320"/>
+            <wp:effectExtent l="0" t="0" r="0" b="0"/>
+            <wp:docPr id="1637733404" name="Picture 1" descr="A screenshot of a computer screen&#10;&#10;Description automatically generated"/>
             <wp:cNvGraphicFramePr>
               <a:graphicFrameLocks xmlns:a="http://schemas.openxmlformats.org/drawingml/2006/main" noChangeAspect="1"/>
             </wp:cNvGraphicFramePr>
@@ -5237,7 +5460,7 @@
               <a:graphicData uri="http://schemas.openxmlformats.org/drawingml/2006/picture">
                 <pic:pic xmlns:pic="http://schemas.openxmlformats.org/drawingml/2006/picture">
                   <pic:nvPicPr>
-                    <pic:cNvPr id="1219569943" name="Picture 1" descr="A screenshot of a computer screen&#10;&#10;Description automatically generated"/>
+                    <pic:cNvPr id="1637733404" name="Picture 1" descr="A screenshot of a computer screen&#10;&#10;Description automatically generated"/>
                     <pic:cNvPicPr/>
                   </pic:nvPicPr>
                   <pic:blipFill>
@@ -5249,7 +5472,7 @@
                   <pic:spPr>
                     <a:xfrm>
                       <a:off x="0" y="0"/>
-                      <a:ext cx="5307475" cy="1816023"/>
+                      <a:ext cx="5760720" cy="1544320"/>
                     </a:xfrm>
                     <a:prstGeom prst="rect">
                       <a:avLst/>
@@ -5267,74 +5490,7 @@
         <w:spacing w:line="360" w:lineRule="auto"/>
       </w:pPr>
       <w:r>
-        <w:rPr>
-          <w:noProof/>
-        </w:rPr>
-        <w:drawing>
-          <wp:anchor distT="0" distB="0" distL="114300" distR="114300" simplePos="0" relativeHeight="251667456" behindDoc="1" locked="0" layoutInCell="1" allowOverlap="1" wp14:anchorId="16D1AE4D" wp14:editId="38949439">
-            <wp:simplePos x="0" y="0"/>
-            <wp:positionH relativeFrom="margin">
-              <wp:align>left</wp:align>
-            </wp:positionH>
-            <wp:positionV relativeFrom="paragraph">
-              <wp:posOffset>1644425</wp:posOffset>
-            </wp:positionV>
-            <wp:extent cx="5711190" cy="424815"/>
-            <wp:effectExtent l="0" t="0" r="3810" b="0"/>
-            <wp:wrapTight wrapText="bothSides">
-              <wp:wrapPolygon edited="0">
-                <wp:start x="0" y="0"/>
-                <wp:lineTo x="0" y="20341"/>
-                <wp:lineTo x="21542" y="20341"/>
-                <wp:lineTo x="21542" y="0"/>
-                <wp:lineTo x="0" y="0"/>
-              </wp:wrapPolygon>
-            </wp:wrapTight>
-            <wp:docPr id="1939684736" name="Picture 1"/>
-            <wp:cNvGraphicFramePr>
-              <a:graphicFrameLocks xmlns:a="http://schemas.openxmlformats.org/drawingml/2006/main" noChangeAspect="1"/>
-            </wp:cNvGraphicFramePr>
-            <a:graphic xmlns:a="http://schemas.openxmlformats.org/drawingml/2006/main">
-              <a:graphicData uri="http://schemas.openxmlformats.org/drawingml/2006/picture">
-                <pic:pic xmlns:pic="http://schemas.openxmlformats.org/drawingml/2006/picture">
-                  <pic:nvPicPr>
-                    <pic:cNvPr id="1939684736" name=""/>
-                    <pic:cNvPicPr/>
-                  </pic:nvPicPr>
-                  <pic:blipFill>
-                    <a:blip r:embed="rId23">
-                      <a:extLst>
-                        <a:ext uri="{28A0092B-C50C-407E-A947-70E740481C1C}">
-                          <a14:useLocalDpi xmlns:a14="http://schemas.microsoft.com/office/drawing/2010/main" val="0"/>
-                        </a:ext>
-                      </a:extLst>
-                    </a:blip>
-                    <a:stretch>
-                      <a:fillRect/>
-                    </a:stretch>
-                  </pic:blipFill>
-                  <pic:spPr>
-                    <a:xfrm>
-                      <a:off x="0" y="0"/>
-                      <a:ext cx="5711190" cy="424815"/>
-                    </a:xfrm>
-                    <a:prstGeom prst="rect">
-                      <a:avLst/>
-                    </a:prstGeom>
-                  </pic:spPr>
-                </pic:pic>
-              </a:graphicData>
-            </a:graphic>
-            <wp14:sizeRelH relativeFrom="margin">
-              <wp14:pctWidth>0</wp14:pctWidth>
-            </wp14:sizeRelH>
-            <wp14:sizeRelV relativeFrom="margin">
-              <wp14:pctHeight>0</wp14:pctHeight>
-            </wp14:sizeRelV>
-          </wp:anchor>
-        </w:drawing>
-      </w:r>
-      <w:r>
+        <w:lastRenderedPageBreak/>
         <w:t xml:space="preserve">Dette gir oss en oversikt over diverse statistiske verdier, som gjennomsnitt, </w:t>
       </w:r>
       <w:r>
@@ -5353,11 +5509,7 @@
         <w:t>For eksempel er g</w:t>
       </w:r>
       <w:r>
-        <w:t xml:space="preserve">jennomsnittsalderen til pasienter på </w:t>
-      </w:r>
-      <w:r>
-        <w:lastRenderedPageBreak/>
-        <w:t xml:space="preserve">sykehuset er </w:t>
+        <w:t xml:space="preserve">jennomsnittsalderen til pasienter på sykehuset er </w:t>
       </w:r>
       <w:r>
         <w:t>62.7 år,</w:t>
@@ -5397,82 +5549,77 @@
       <w:pPr>
         <w:spacing w:line="360" w:lineRule="auto"/>
       </w:pPr>
+      <w:r>
+        <w:t xml:space="preserve">Samtidig inneholder datasettet </w:t>
+      </w:r>
+      <w:r>
+        <w:t>noen bemerkelsesverdige verdier. Vi ser</w:t>
+      </w:r>
+      <w:r>
+        <w:t xml:space="preserve"> blant annet</w:t>
+      </w:r>
+      <w:r>
+        <w:t xml:space="preserve"> at det </w:t>
+      </w:r>
+      <w:r>
+        <w:t>er minst en pasient med null</w:t>
+      </w:r>
+      <w:r>
+        <w:t xml:space="preserve"> hvite blodlegemer, noe som virker unaturlig lavt </w:t>
+      </w:r>
+      <w:r>
+        <w:t>og bekymringsfullt</w:t>
+      </w:r>
+      <w:r>
+        <w:t xml:space="preserve">. </w:t>
+      </w:r>
+      <w:r>
+        <w:t xml:space="preserve">Det er også </w:t>
+      </w:r>
+      <w:r>
+        <w:t xml:space="preserve">pasienter med </w:t>
+      </w:r>
+      <w:r>
+        <w:t>232 i hjertefrekvens</w:t>
+      </w:r>
+      <w:r>
+        <w:t xml:space="preserve"> og 193 i blodtrykk. </w:t>
+      </w:r>
+      <w:r>
+        <w:t xml:space="preserve">Disse ekstremverdiene er </w:t>
+      </w:r>
+      <w:proofErr w:type="gramStart"/>
+      <w:r>
+        <w:t>potensielt</w:t>
+      </w:r>
+      <w:proofErr w:type="gramEnd"/>
+      <w:r>
+        <w:t xml:space="preserve"> kritiske funn og </w:t>
+      </w:r>
+      <w:r>
+        <w:t xml:space="preserve">krever videre undersøkelse for å avklare om verdiene </w:t>
+      </w:r>
+      <w:r>
+        <w:t>skaper støy i dataene, eller om det er underliggende medisinske årsaker</w:t>
+      </w:r>
+      <w:r>
+        <w:t xml:space="preserve"> bak funnene</w:t>
+      </w:r>
+      <w:r>
+        <w:t>.</w:t>
+      </w:r>
     </w:p>
     <w:p>
       <w:pPr>
         <w:spacing w:line="360" w:lineRule="auto"/>
       </w:pPr>
-      <w:r>
-        <w:t xml:space="preserve">Samtidig inneholder datasettet </w:t>
-      </w:r>
-      <w:r>
-        <w:t>noen bemerkelsesverdige verdier. Vi ser</w:t>
-      </w:r>
-      <w:r>
-        <w:t xml:space="preserve"> blant annet</w:t>
-      </w:r>
-      <w:r>
-        <w:t xml:space="preserve"> at det </w:t>
-      </w:r>
-      <w:r>
-        <w:t>er minst en pasient med null</w:t>
-      </w:r>
-      <w:r>
-        <w:t xml:space="preserve"> hvite blodlegemer, noe som virker unaturlig lavt ut</w:t>
-      </w:r>
-      <w:r>
-        <w:t xml:space="preserve">. Jeg undersøker </w:t>
-      </w:r>
-      <w:r>
-        <w:t xml:space="preserve">videre </w:t>
-      </w:r>
-      <w:r>
-        <w:t>om noen av disse pasientene overlevde</w:t>
-      </w:r>
-      <w:r>
-        <w:t>. Av dem som hadde null hvite blodlegemer, overlevde fire pasienter, mens fire døde.</w:t>
-      </w:r>
-    </w:p>
-    <w:p>
-      <w:pPr>
-        <w:spacing w:line="360" w:lineRule="auto"/>
-      </w:pPr>
-      <w:r>
-        <w:t xml:space="preserve">Dette er </w:t>
-      </w:r>
-      <w:r>
-        <w:t>tall som vekker interesse</w:t>
-      </w:r>
-      <w:r>
-        <w:t xml:space="preserve"> og </w:t>
-      </w:r>
-      <w:r>
-        <w:t xml:space="preserve">er </w:t>
-      </w:r>
-      <w:proofErr w:type="gramStart"/>
-      <w:r>
-        <w:t>potensielt</w:t>
-      </w:r>
-      <w:proofErr w:type="gramEnd"/>
-      <w:r>
-        <w:t xml:space="preserve"> kritiske funn som skal undersøkes videre under dataryddingen</w:t>
-      </w:r>
-      <w:r>
-        <w:t xml:space="preserve"> for å forstå om det er feil i dataene, eller om det er en medisinsk årsak</w:t>
-      </w:r>
-      <w:r>
-        <w:t xml:space="preserve"> bak funnene</w:t>
-      </w:r>
-      <w:r>
-        <w:t xml:space="preserve">. </w:t>
-      </w:r>
     </w:p>
     <w:p>
       <w:pPr>
         <w:pStyle w:val="Heading2"/>
         <w:spacing w:line="360" w:lineRule="auto"/>
       </w:pPr>
-      <w:bookmarkStart w:id="13" w:name="_Toc180151811"/>
+      <w:bookmarkStart w:id="13" w:name="_Toc180335984"/>
       <w:r>
         <w:t>4.2</w:t>
       </w:r>
@@ -5522,7 +5669,7 @@
                     <pic:cNvPicPr/>
                   </pic:nvPicPr>
                   <pic:blipFill>
-                    <a:blip r:embed="rId24">
+                    <a:blip r:embed="rId23">
                       <a:extLst>
                         <a:ext uri="{28A0092B-C50C-407E-A947-70E740481C1C}">
                           <a14:useLocalDpi xmlns:a14="http://schemas.microsoft.com/office/drawing/2010/main" val="0"/>
@@ -5658,23 +5805,47 @@
         <w:t xml:space="preserve"> Dette kan være kritiske funn, da det er viktig å eliminere variabler som er sterkt korrelerte.</w:t>
       </w:r>
       <w:r>
-        <w:t xml:space="preserve"> For høye verdier kan føre til overestimater i maskinlæringsmodellen, noe som kan svekke modellens prediksjonsevne.</w:t>
-      </w:r>
+        <w:t xml:space="preserve"> For høye </w:t>
+      </w:r>
+      <w:r>
+        <w:lastRenderedPageBreak/>
+        <w:t>verdier kan føre til overestimater i maskinlæringsmodellen, noe som kan svekke modellens prediksjonsevne.</w:t>
+      </w:r>
+    </w:p>
+    <w:p>
+      <w:pPr>
+        <w:spacing w:line="360" w:lineRule="auto"/>
+      </w:pPr>
     </w:p>
     <w:p>
       <w:pPr>
         <w:pStyle w:val="Heading1"/>
-      </w:pPr>
-      <w:bookmarkStart w:id="14" w:name="_Toc180151812"/>
-      <w:r>
-        <w:lastRenderedPageBreak/>
+        <w:rPr>
+          <w:b/>
+          <w:bCs/>
+        </w:rPr>
+      </w:pPr>
+      <w:bookmarkStart w:id="14" w:name="_Toc180335985"/>
+      <w:r>
+        <w:rPr>
+          <w:b/>
+          <w:bCs/>
+        </w:rPr>
         <w:t>5</w:t>
       </w:r>
       <w:r>
+        <w:rPr>
+          <w:b/>
+          <w:bCs/>
+        </w:rPr>
         <w:tab/>
         <w:t>Visualisering</w:t>
       </w:r>
       <w:r>
+        <w:rPr>
+          <w:b/>
+          <w:bCs/>
+        </w:rPr>
         <w:t xml:space="preserve"> av data</w:t>
       </w:r>
       <w:bookmarkEnd w:id="14"/>
@@ -5715,9 +5886,14 @@
     </w:p>
     <w:p>
       <w:pPr>
+        <w:spacing w:line="360" w:lineRule="auto"/>
+      </w:pPr>
+    </w:p>
+    <w:p>
+      <w:pPr>
         <w:pStyle w:val="Heading2"/>
       </w:pPr>
-      <w:bookmarkStart w:id="15" w:name="_Toc180151813"/>
+      <w:bookmarkStart w:id="15" w:name="_Toc180335986"/>
       <w:r>
         <w:t>5.1</w:t>
       </w:r>
@@ -5761,7 +5937,7 @@
       <w:pPr>
         <w:pStyle w:val="Heading3"/>
       </w:pPr>
-      <w:bookmarkStart w:id="16" w:name="_Toc180151814"/>
+      <w:bookmarkStart w:id="16" w:name="_Toc180335987"/>
       <w:r>
         <w:t>5.1.1</w:t>
       </w:r>
@@ -5828,27 +6004,28 @@
           <w:bCs/>
           <w:noProof/>
         </w:rPr>
+        <w:lastRenderedPageBreak/>
         <w:drawing>
-          <wp:anchor distT="0" distB="0" distL="114300" distR="114300" simplePos="0" relativeHeight="251672576" behindDoc="1" locked="0" layoutInCell="1" allowOverlap="1" wp14:anchorId="1E5E3CE8" wp14:editId="7E7CA166">
+          <wp:anchor distT="0" distB="0" distL="114300" distR="114300" simplePos="0" relativeHeight="251688960" behindDoc="1" locked="0" layoutInCell="1" allowOverlap="1" wp14:anchorId="39557408" wp14:editId="2BB3DFF7">
             <wp:simplePos x="0" y="0"/>
-            <wp:positionH relativeFrom="margin">
-              <wp:posOffset>88900</wp:posOffset>
+            <wp:positionH relativeFrom="column">
+              <wp:posOffset>103959</wp:posOffset>
             </wp:positionH>
             <wp:positionV relativeFrom="paragraph">
-              <wp:posOffset>354669</wp:posOffset>
+              <wp:posOffset>271145</wp:posOffset>
             </wp:positionV>
-            <wp:extent cx="5358765" cy="2884170"/>
-            <wp:effectExtent l="0" t="0" r="0" b="0"/>
+            <wp:extent cx="5228590" cy="2790825"/>
+            <wp:effectExtent l="0" t="0" r="0" b="9525"/>
             <wp:wrapTight wrapText="bothSides">
               <wp:wrapPolygon edited="0">
                 <wp:start x="0" y="0"/>
-                <wp:lineTo x="0" y="21400"/>
-                <wp:lineTo x="21500" y="21400"/>
-                <wp:lineTo x="21500" y="0"/>
+                <wp:lineTo x="0" y="21526"/>
+                <wp:lineTo x="21485" y="21526"/>
+                <wp:lineTo x="21485" y="0"/>
                 <wp:lineTo x="0" y="0"/>
               </wp:wrapPolygon>
             </wp:wrapTight>
-            <wp:docPr id="1031387441" name="Picture 1" descr="A graph of a graph&#10;&#10;Description automatically generated with medium confidence"/>
+            <wp:docPr id="1540641884" name="Picture 1" descr="A graph of a graph&#10;&#10;Description automatically generated with medium confidence"/>
             <wp:cNvGraphicFramePr>
               <a:graphicFrameLocks xmlns:a="http://schemas.openxmlformats.org/drawingml/2006/main" noChangeAspect="1"/>
             </wp:cNvGraphicFramePr>
@@ -5856,7 +6033,253 @@
               <a:graphicData uri="http://schemas.openxmlformats.org/drawingml/2006/picture">
                 <pic:pic xmlns:pic="http://schemas.openxmlformats.org/drawingml/2006/picture">
                   <pic:nvPicPr>
-                    <pic:cNvPr id="1031387441" name="Picture 1" descr="A graph of a graph&#10;&#10;Description automatically generated with medium confidence"/>
+                    <pic:cNvPr id="1540641884" name="Picture 1" descr="A graph of a graph&#10;&#10;Description automatically generated with medium confidence"/>
+                    <pic:cNvPicPr/>
+                  </pic:nvPicPr>
+                  <pic:blipFill>
+                    <a:blip r:embed="rId24">
+                      <a:extLst>
+                        <a:ext uri="{28A0092B-C50C-407E-A947-70E740481C1C}">
+                          <a14:useLocalDpi xmlns:a14="http://schemas.microsoft.com/office/drawing/2010/main" val="0"/>
+                        </a:ext>
+                      </a:extLst>
+                    </a:blip>
+                    <a:stretch>
+                      <a:fillRect/>
+                    </a:stretch>
+                  </pic:blipFill>
+                  <pic:spPr>
+                    <a:xfrm>
+                      <a:off x="0" y="0"/>
+                      <a:ext cx="5228590" cy="2790825"/>
+                    </a:xfrm>
+                    <a:prstGeom prst="rect">
+                      <a:avLst/>
+                    </a:prstGeom>
+                  </pic:spPr>
+                </pic:pic>
+              </a:graphicData>
+            </a:graphic>
+            <wp14:sizeRelH relativeFrom="margin">
+              <wp14:pctWidth>0</wp14:pctWidth>
+            </wp14:sizeRelH>
+            <wp14:sizeRelV relativeFrom="margin">
+              <wp14:pctHeight>0</wp14:pctHeight>
+            </wp14:sizeRelV>
+          </wp:anchor>
+        </w:drawing>
+      </w:r>
+      <w:r>
+        <w:rPr>
+          <w:b/>
+          <w:bCs/>
+        </w:rPr>
+        <w:t>Histogrammet</w:t>
+      </w:r>
+      <w:r>
+        <w:rPr>
+          <w:b/>
+          <w:bCs/>
+        </w:rPr>
+        <w:t xml:space="preserve"> illustrerer </w:t>
+      </w:r>
+      <w:r>
+        <w:rPr>
+          <w:b/>
+          <w:bCs/>
+        </w:rPr>
+        <w:t xml:space="preserve">aldersfordelingen </w:t>
+      </w:r>
+      <w:r>
+        <w:rPr>
+          <w:b/>
+          <w:bCs/>
+        </w:rPr>
+        <w:t>basert på kjønn</w:t>
+      </w:r>
+    </w:p>
+    <w:p>
+      <w:pPr>
+        <w:spacing w:line="360" w:lineRule="auto"/>
+        <w:rPr>
+          <w:b/>
+          <w:bCs/>
+        </w:rPr>
+      </w:pPr>
+    </w:p>
+    <w:p>
+      <w:pPr>
+        <w:spacing w:line="360" w:lineRule="auto"/>
+        <w:rPr>
+          <w:b/>
+          <w:bCs/>
+        </w:rPr>
+      </w:pPr>
+    </w:p>
+    <w:p>
+      <w:pPr>
+        <w:spacing w:line="360" w:lineRule="auto"/>
+      </w:pPr>
+      <w:r>
+        <w:t xml:space="preserve">Fra histogrammet ser det ut som </w:t>
+      </w:r>
+      <w:r>
+        <w:t>det er en stor andel pasienter i alderen 60-80 år</w:t>
+      </w:r>
+      <w:r>
+        <w:t>, både menn og kvinner</w:t>
+      </w:r>
+      <w:r>
+        <w:t xml:space="preserve">. Vi merker oss at det er minst en pasient registrert med negativ alder. Denne verdien er bemerkelsesverdig </w:t>
+      </w:r>
+      <w:r>
+        <w:t xml:space="preserve">og må tas hensyn til </w:t>
+      </w:r>
+      <w:r>
+        <w:t xml:space="preserve">i </w:t>
+      </w:r>
+      <w:r>
+        <w:t>databehandling</w:t>
+      </w:r>
+      <w:r>
+        <w:t xml:space="preserve"> for at </w:t>
+      </w:r>
+      <w:r>
+        <w:t>modellene skal yte best mulig</w:t>
+      </w:r>
+      <w:r>
+        <w:t>.</w:t>
+      </w:r>
+      <w:r>
+        <w:t xml:space="preserve"> Videre kan </w:t>
+      </w:r>
+      <w:r>
+        <w:t>fordelingen</w:t>
+      </w:r>
+      <w:r>
+        <w:t xml:space="preserve"> over </w:t>
+      </w:r>
+      <w:proofErr w:type="spellStart"/>
+      <w:r>
+        <w:t>oppholdslengde</w:t>
+      </w:r>
+      <w:proofErr w:type="spellEnd"/>
+      <w:r>
+        <w:t xml:space="preserve"> </w:t>
+      </w:r>
+      <w:r>
+        <w:t>for ulike aldersgrupper</w:t>
+      </w:r>
+      <w:r>
+        <w:t xml:space="preserve"> være aktuelt </w:t>
+      </w:r>
+      <w:r>
+        <w:t xml:space="preserve">å undersøke </w:t>
+      </w:r>
+      <w:r>
+        <w:t xml:space="preserve">for å allokere ressurser bedre </w:t>
+      </w:r>
+      <w:r>
+        <w:t>og</w:t>
+      </w:r>
+      <w:r>
+        <w:t xml:space="preserve"> </w:t>
+      </w:r>
+      <w:r>
+        <w:t xml:space="preserve">effektivisere behandling. </w:t>
+      </w:r>
+    </w:p>
+    <w:p>
+      <w:pPr>
+        <w:rPr>
+          <w:b/>
+          <w:bCs/>
+        </w:rPr>
+      </w:pPr>
+      <w:r>
+        <w:rPr>
+          <w:b/>
+          <w:bCs/>
+        </w:rPr>
+        <w:t xml:space="preserve">Stolpediagrammet </w:t>
+      </w:r>
+      <w:r>
+        <w:rPr>
+          <w:b/>
+          <w:bCs/>
+        </w:rPr>
+        <w:t xml:space="preserve">illustrerer </w:t>
+      </w:r>
+      <w:proofErr w:type="spellStart"/>
+      <w:r>
+        <w:rPr>
+          <w:b/>
+          <w:bCs/>
+        </w:rPr>
+        <w:t>oppholdslengde</w:t>
+      </w:r>
+      <w:proofErr w:type="spellEnd"/>
+      <w:r>
+        <w:rPr>
+          <w:b/>
+          <w:bCs/>
+        </w:rPr>
+        <w:t xml:space="preserve"> </w:t>
+      </w:r>
+      <w:r>
+        <w:rPr>
+          <w:b/>
+          <w:bCs/>
+        </w:rPr>
+        <w:t xml:space="preserve">for </w:t>
+      </w:r>
+      <w:r>
+        <w:rPr>
+          <w:b/>
+          <w:bCs/>
+        </w:rPr>
+        <w:t>ulike aldersgrupper</w:t>
+      </w:r>
+    </w:p>
+    <w:p>
+      <w:pPr>
+        <w:spacing w:line="360" w:lineRule="auto"/>
+      </w:pPr>
+      <w:r>
+        <w:rPr>
+          <w:b/>
+          <w:bCs/>
+          <w:noProof/>
+        </w:rPr>
+        <w:drawing>
+          <wp:anchor distT="0" distB="0" distL="114300" distR="114300" simplePos="0" relativeHeight="251686912" behindDoc="1" locked="0" layoutInCell="1" allowOverlap="1" wp14:anchorId="4A2C3EA2" wp14:editId="0F189B9B">
+            <wp:simplePos x="0" y="0"/>
+            <wp:positionH relativeFrom="margin">
+              <wp:align>left</wp:align>
+            </wp:positionH>
+            <wp:positionV relativeFrom="paragraph">
+              <wp:posOffset>223266</wp:posOffset>
+            </wp:positionV>
+            <wp:extent cx="5788025" cy="3368675"/>
+            <wp:effectExtent l="0" t="0" r="3175" b="3175"/>
+            <wp:wrapTight wrapText="bothSides">
+              <wp:wrapPolygon edited="0">
+                <wp:start x="0" y="0"/>
+                <wp:lineTo x="0" y="21498"/>
+                <wp:lineTo x="21541" y="21498"/>
+                <wp:lineTo x="21541" y="0"/>
+                <wp:lineTo x="0" y="0"/>
+              </wp:wrapPolygon>
+            </wp:wrapTight>
+            <wp:docPr id="1585691254" name="Picture 1" descr="A graph of different colored squares&#10;&#10;Description automatically generated with medium confidence"/>
+            <wp:cNvGraphicFramePr>
+              <a:graphicFrameLocks xmlns:a="http://schemas.openxmlformats.org/drawingml/2006/main" noChangeAspect="1"/>
+            </wp:cNvGraphicFramePr>
+            <a:graphic xmlns:a="http://schemas.openxmlformats.org/drawingml/2006/main">
+              <a:graphicData uri="http://schemas.openxmlformats.org/drawingml/2006/picture">
+                <pic:pic xmlns:pic="http://schemas.openxmlformats.org/drawingml/2006/picture">
+                  <pic:nvPicPr>
+                    <pic:cNvPr id="1585691254" name="Picture 1" descr="A graph of different colored squares&#10;&#10;Description automatically generated with medium confidence"/>
                     <pic:cNvPicPr/>
                   </pic:nvPicPr>
                   <pic:blipFill>
@@ -5874,7 +6297,7 @@
                   <pic:spPr>
                     <a:xfrm>
                       <a:off x="0" y="0"/>
-                      <a:ext cx="5358765" cy="2884170"/>
+                      <a:ext cx="5788025" cy="3368675"/>
                     </a:xfrm>
                     <a:prstGeom prst="rect">
                       <a:avLst/>
@@ -5892,199 +6315,111 @@
           </wp:anchor>
         </w:drawing>
       </w:r>
-      <w:r>
-        <w:rPr>
-          <w:b/>
-          <w:bCs/>
-        </w:rPr>
-        <w:t>Histogrammet</w:t>
-      </w:r>
-      <w:r>
-        <w:rPr>
-          <w:b/>
-          <w:bCs/>
-        </w:rPr>
-        <w:t xml:space="preserve"> illustrerer </w:t>
-      </w:r>
-      <w:r>
-        <w:rPr>
-          <w:b/>
-          <w:bCs/>
-        </w:rPr>
-        <w:t xml:space="preserve">aldersfordelingen </w:t>
-      </w:r>
-      <w:r>
-        <w:rPr>
-          <w:b/>
-          <w:bCs/>
-        </w:rPr>
-        <w:t>basert på kjønn</w:t>
-      </w:r>
     </w:p>
     <w:p>
       <w:pPr>
         <w:spacing w:line="360" w:lineRule="auto"/>
       </w:pPr>
-      <w:r>
-        <w:lastRenderedPageBreak/>
-        <w:t xml:space="preserve">Fra histogrammet ser det ut som </w:t>
-      </w:r>
-      <w:r>
-        <w:t>det er en stor andel pasienter i alderen 60-80 år</w:t>
-      </w:r>
-      <w:r>
-        <w:t>, både menn og kvinner</w:t>
-      </w:r>
-      <w:r>
-        <w:t xml:space="preserve">. Vi merker oss at det er minst en pasient registrert med negativ alder. Denne verdien er bemerkelsesverdig </w:t>
-      </w:r>
-      <w:r>
-        <w:t xml:space="preserve">og må tas hensyn til </w:t>
-      </w:r>
-      <w:r>
-        <w:t xml:space="preserve">i </w:t>
-      </w:r>
-      <w:r>
-        <w:t>databehandling</w:t>
-      </w:r>
-      <w:r>
-        <w:t xml:space="preserve"> for at </w:t>
-      </w:r>
-      <w:r>
-        <w:t>modellene skal yte best mulig</w:t>
+    </w:p>
+    <w:p>
+      <w:pPr>
+        <w:spacing w:line="360" w:lineRule="auto"/>
+      </w:pPr>
+      <w:r>
+        <w:t xml:space="preserve">Som vi </w:t>
+      </w:r>
+      <w:r>
+        <w:t>ser,</w:t>
+      </w:r>
+      <w:r>
+        <w:t xml:space="preserve"> er </w:t>
+      </w:r>
+      <w:proofErr w:type="spellStart"/>
+      <w:r>
+        <w:t>oppholdslengden</w:t>
+      </w:r>
+      <w:proofErr w:type="spellEnd"/>
+      <w:r>
+        <w:t xml:space="preserve"> på </w:t>
+      </w:r>
+      <w:r>
+        <w:t>sykehuset</w:t>
+      </w:r>
+      <w:r>
+        <w:t xml:space="preserve"> kortest</w:t>
+      </w:r>
+      <w:r>
+        <w:t xml:space="preserve"> blant de eldste pasientene. </w:t>
+      </w:r>
+      <w:r>
+        <w:t xml:space="preserve">Dette </w:t>
+      </w:r>
+      <w:r>
+        <w:t>forventet, da dødeligheten blant de eldste ofte er høyest som følge av svekket immunforsvar</w:t>
+      </w:r>
+      <w:r>
+        <w:t xml:space="preserve"> og flere helseproblemer</w:t>
       </w:r>
       <w:r>
         <w:t>.</w:t>
       </w:r>
       <w:r>
-        <w:t xml:space="preserve"> Videre kan </w:t>
-      </w:r>
-      <w:r>
-        <w:t xml:space="preserve">oversikt over </w:t>
-      </w:r>
-      <w:r>
-        <w:t xml:space="preserve">andel døde per aldersgruppe være aktuelt for å allokere ressurser bedre </w:t>
-      </w:r>
-      <w:r>
-        <w:t>og</w:t>
-      </w:r>
-      <w:r>
         <w:t xml:space="preserve"> </w:t>
       </w:r>
       <w:r>
-        <w:t xml:space="preserve">effektivisere behandling. </w:t>
-      </w:r>
-    </w:p>
-    <w:p>
-      <w:pPr>
-        <w:rPr>
-          <w:b/>
-          <w:bCs/>
-        </w:rPr>
-      </w:pPr>
-      <w:r>
-        <w:rPr>
-          <w:noProof/>
-        </w:rPr>
-        <w:drawing>
-          <wp:anchor distT="0" distB="0" distL="114300" distR="114300" simplePos="0" relativeHeight="251671552" behindDoc="1" locked="0" layoutInCell="1" allowOverlap="1" wp14:anchorId="256875DF" wp14:editId="65C997F2">
-            <wp:simplePos x="0" y="0"/>
-            <wp:positionH relativeFrom="margin">
-              <wp:align>left</wp:align>
-            </wp:positionH>
-            <wp:positionV relativeFrom="paragraph">
-              <wp:posOffset>305539</wp:posOffset>
-            </wp:positionV>
-            <wp:extent cx="5398770" cy="2260600"/>
-            <wp:effectExtent l="0" t="0" r="0" b="6350"/>
-            <wp:wrapTight wrapText="bothSides">
-              <wp:wrapPolygon edited="0">
-                <wp:start x="0" y="0"/>
-                <wp:lineTo x="0" y="21479"/>
-                <wp:lineTo x="21493" y="21479"/>
-                <wp:lineTo x="21493" y="0"/>
-                <wp:lineTo x="0" y="0"/>
-              </wp:wrapPolygon>
-            </wp:wrapTight>
-            <wp:docPr id="1870627715" name="Picture 1" descr="A pie chart with numbers and percentages&#10;&#10;Description automatically generated"/>
-            <wp:cNvGraphicFramePr>
-              <a:graphicFrameLocks xmlns:a="http://schemas.openxmlformats.org/drawingml/2006/main" noChangeAspect="1"/>
-            </wp:cNvGraphicFramePr>
-            <a:graphic xmlns:a="http://schemas.openxmlformats.org/drawingml/2006/main">
-              <a:graphicData uri="http://schemas.openxmlformats.org/drawingml/2006/picture">
-                <pic:pic xmlns:pic="http://schemas.openxmlformats.org/drawingml/2006/picture">
-                  <pic:nvPicPr>
-                    <pic:cNvPr id="1870627715" name="Picture 1" descr="A pie chart with numbers and percentages&#10;&#10;Description automatically generated"/>
-                    <pic:cNvPicPr/>
-                  </pic:nvPicPr>
-                  <pic:blipFill>
-                    <a:blip r:embed="rId26">
-                      <a:extLst>
-                        <a:ext uri="{28A0092B-C50C-407E-A947-70E740481C1C}">
-                          <a14:useLocalDpi xmlns:a14="http://schemas.microsoft.com/office/drawing/2010/main" val="0"/>
-                        </a:ext>
-                      </a:extLst>
-                    </a:blip>
-                    <a:stretch>
-                      <a:fillRect/>
-                    </a:stretch>
-                  </pic:blipFill>
-                  <pic:spPr>
-                    <a:xfrm>
-                      <a:off x="0" y="0"/>
-                      <a:ext cx="5398770" cy="2260600"/>
-                    </a:xfrm>
-                    <a:prstGeom prst="rect">
-                      <a:avLst/>
-                    </a:prstGeom>
-                  </pic:spPr>
-                </pic:pic>
-              </a:graphicData>
-            </a:graphic>
-            <wp14:sizeRelH relativeFrom="margin">
-              <wp14:pctWidth>0</wp14:pctWidth>
-            </wp14:sizeRelH>
-            <wp14:sizeRelV relativeFrom="margin">
-              <wp14:pctHeight>0</wp14:pctHeight>
-            </wp14:sizeRelV>
-          </wp:anchor>
-        </w:drawing>
-      </w:r>
-      <w:r>
-        <w:rPr>
-          <w:b/>
-          <w:bCs/>
-        </w:rPr>
-        <w:t>Sektordiagrammet illustrerer dødelighet fordelt på ulike aldersgrupper</w:t>
+        <w:t>Det er imidlertid verdt å merke seg at forskjellene ikke er dramatiske. Det</w:t>
+      </w:r>
+      <w:r>
+        <w:t>te</w:t>
+      </w:r>
+      <w:r>
+        <w:t xml:space="preserve"> tyde</w:t>
+      </w:r>
+      <w:r>
+        <w:t>r</w:t>
+      </w:r>
+      <w:r>
+        <w:t xml:space="preserve"> på at selv om alder er en faktor, finnes det andre variabler som også spiller en betydelig rolle</w:t>
+      </w:r>
+      <w:r>
+        <w:t xml:space="preserve"> på </w:t>
+      </w:r>
+      <w:proofErr w:type="spellStart"/>
+      <w:r>
+        <w:t>oppholdslengden</w:t>
+      </w:r>
+      <w:proofErr w:type="spellEnd"/>
+      <w:r>
+        <w:t>.</w:t>
+      </w:r>
+      <w:r>
+        <w:t xml:space="preserve"> For å få en bedre forståelse av disse faktorene, vil vi undersøke vi</w:t>
+      </w:r>
+      <w:r>
+        <w:t xml:space="preserve">dere for å undersøke hvordan andre demografiske og fysiologiske variabler påvirker </w:t>
+      </w:r>
+      <w:proofErr w:type="spellStart"/>
+      <w:r>
+        <w:t>oppholdslengde</w:t>
+      </w:r>
+      <w:r>
+        <w:t>n</w:t>
+      </w:r>
+      <w:proofErr w:type="spellEnd"/>
+      <w:r>
+        <w:t>.</w:t>
       </w:r>
     </w:p>
     <w:p>
       <w:pPr>
         <w:spacing w:line="360" w:lineRule="auto"/>
       </w:pPr>
-      <w:r>
-        <w:t>Som forventet er dødeligheten høyest blant de eldste pasientene. Det er imidlertid verdt å merke seg at forskjellene ikke er dramatiske store. Det kan tyde på at selv om alder er en faktor til dødelighet, finnes det andre variabler som også spiller en betydelig rolle.</w:t>
-      </w:r>
-      <w:r>
-        <w:t xml:space="preserve"> Vi undersøker videre for å forstå h</w:t>
-      </w:r>
-      <w:r>
-        <w:t xml:space="preserve">vilke andre variabler </w:t>
-      </w:r>
-      <w:r>
-        <w:t>dette kan være.</w:t>
-      </w:r>
-    </w:p>
-    <w:p>
-      <w:pPr>
-        <w:spacing w:line="360" w:lineRule="auto"/>
-      </w:pPr>
     </w:p>
     <w:p>
       <w:pPr>
         <w:pStyle w:val="Heading3"/>
       </w:pPr>
-      <w:bookmarkStart w:id="17" w:name="_Toc180151815"/>
+      <w:bookmarkStart w:id="17" w:name="_Toc180335988"/>
       <w:r>
         <w:t>5.1.2</w:t>
       </w:r>
@@ -6104,7 +6439,7 @@
           <w:lang w:val="en-US"/>
         </w:rPr>
         <w:drawing>
-          <wp:anchor distT="0" distB="0" distL="114300" distR="114300" simplePos="0" relativeHeight="251673600" behindDoc="1" locked="0" layoutInCell="1" allowOverlap="1" wp14:anchorId="2AE0C0D8" wp14:editId="67C5EB94">
+          <wp:anchor distT="0" distB="0" distL="114300" distR="114300" simplePos="0" relativeHeight="251673600" behindDoc="1" locked="0" layoutInCell="1" allowOverlap="1" wp14:anchorId="2AE0C0D8" wp14:editId="26847D0C">
             <wp:simplePos x="0" y="0"/>
             <wp:positionH relativeFrom="margin">
               <wp:align>left</wp:align>
@@ -6135,7 +6470,7 @@
                     <pic:cNvPicPr/>
                   </pic:nvPicPr>
                   <pic:blipFill>
-                    <a:blip r:embed="rId27" cstate="print">
+                    <a:blip r:embed="rId26" cstate="print">
                       <a:extLst>
                         <a:ext uri="{28A0092B-C50C-407E-A947-70E740481C1C}">
                           <a14:useLocalDpi xmlns:a14="http://schemas.microsoft.com/office/drawing/2010/main" val="0"/>
@@ -6206,17 +6541,15 @@
       <w:pPr>
         <w:pStyle w:val="Heading3"/>
       </w:pPr>
-      <w:bookmarkStart w:id="18" w:name="_Toc180151816"/>
-      <w:r>
+      <w:bookmarkStart w:id="18" w:name="_Toc180335989"/>
+      <w:r>
+        <w:lastRenderedPageBreak/>
         <w:t>5.1.3</w:t>
       </w:r>
       <w:r>
         <w:tab/>
         <w:t>Inntekt</w:t>
       </w:r>
-      <w:r>
-        <w:t xml:space="preserve"> ## denne bør fjernes</w:t>
-      </w:r>
       <w:bookmarkEnd w:id="18"/>
     </w:p>
     <w:p>
@@ -6224,23 +6557,26 @@
         <w:spacing w:line="360" w:lineRule="auto"/>
       </w:pPr>
       <w:r>
+        <w:rPr>
+          <w:noProof/>
+        </w:rPr>
         <w:drawing>
-          <wp:anchor distT="0" distB="0" distL="114300" distR="114300" simplePos="0" relativeHeight="251684864" behindDoc="1" locked="0" layoutInCell="1" allowOverlap="1" wp14:anchorId="00782068" wp14:editId="4F6833F2">
+          <wp:anchor distT="0" distB="0" distL="114300" distR="114300" simplePos="0" relativeHeight="251684864" behindDoc="1" locked="0" layoutInCell="1" allowOverlap="1" wp14:anchorId="00782068" wp14:editId="3884C81E">
             <wp:simplePos x="0" y="0"/>
             <wp:positionH relativeFrom="margin">
-              <wp:align>right</wp:align>
+              <wp:posOffset>141515</wp:posOffset>
             </wp:positionH>
             <wp:positionV relativeFrom="paragraph">
-              <wp:posOffset>1526844</wp:posOffset>
+              <wp:posOffset>1528807</wp:posOffset>
             </wp:positionV>
-            <wp:extent cx="5760720" cy="2862580"/>
-            <wp:effectExtent l="0" t="0" r="0" b="0"/>
+            <wp:extent cx="5497195" cy="2731135"/>
+            <wp:effectExtent l="0" t="0" r="8255" b="0"/>
             <wp:wrapTight wrapText="bothSides">
               <wp:wrapPolygon edited="0">
                 <wp:start x="0" y="0"/>
-                <wp:lineTo x="0" y="21418"/>
-                <wp:lineTo x="21500" y="21418"/>
-                <wp:lineTo x="21500" y="0"/>
+                <wp:lineTo x="0" y="21394"/>
+                <wp:lineTo x="21558" y="21394"/>
+                <wp:lineTo x="21558" y="0"/>
                 <wp:lineTo x="0" y="0"/>
               </wp:wrapPolygon>
             </wp:wrapTight>
@@ -6256,7 +6592,7 @@
                     <pic:cNvPicPr/>
                   </pic:nvPicPr>
                   <pic:blipFill>
-                    <a:blip r:embed="rId28" cstate="print">
+                    <a:blip r:embed="rId27" cstate="print">
                       <a:extLst>
                         <a:ext uri="{28A0092B-C50C-407E-A947-70E740481C1C}">
                           <a14:useLocalDpi xmlns:a14="http://schemas.microsoft.com/office/drawing/2010/main" val="0"/>
@@ -6270,7 +6606,7 @@
                   <pic:spPr>
                     <a:xfrm>
                       <a:off x="0" y="0"/>
-                      <a:ext cx="5760720" cy="2862580"/>
+                      <a:ext cx="5497195" cy="2731135"/>
                     </a:xfrm>
                     <a:prstGeom prst="rect">
                       <a:avLst/>
@@ -6279,6 +6615,12 @@
                 </pic:pic>
               </a:graphicData>
             </a:graphic>
+            <wp14:sizeRelH relativeFrom="margin">
+              <wp14:pctWidth>0</wp14:pctWidth>
+            </wp14:sizeRelH>
+            <wp14:sizeRelV relativeFrom="margin">
+              <wp14:pctHeight>0</wp14:pctHeight>
+            </wp14:sizeRelV>
           </wp:anchor>
         </w:drawing>
       </w:r>
@@ -6398,105 +6740,356 @@
         <w:t xml:space="preserve">forkaster jeg min nullhypotese om at </w:t>
       </w:r>
       <w:r>
-        <w:t xml:space="preserve">den </w:t>
-      </w:r>
-      <w:r>
-        <w:t xml:space="preserve">sosioøkonomiske </w:t>
+        <w:t>inntekt</w:t>
+      </w:r>
+      <w:r>
+        <w:t xml:space="preserve"> har en innvirkning på </w:t>
       </w:r>
       <w:proofErr w:type="spellStart"/>
       <w:r>
-        <w:t>variable</w:t>
+        <w:t>oppholdslengden</w:t>
+      </w:r>
+      <w:proofErr w:type="spellEnd"/>
+      <w:r>
+        <w:t>.</w:t>
+      </w:r>
+      <w:r>
+        <w:t xml:space="preserve">  </w:t>
+      </w:r>
+    </w:p>
+    <w:p/>
+    <w:p>
+      <w:pPr>
+        <w:pStyle w:val="Heading2"/>
+      </w:pPr>
+      <w:bookmarkStart w:id="19" w:name="_Toc180335990"/>
+      <w:r>
+        <w:t>5.2</w:t>
+      </w:r>
+      <w:r>
+        <w:tab/>
+      </w:r>
+      <w:r>
+        <w:t>Helserelaterte variabler</w:t>
+      </w:r>
+      <w:bookmarkEnd w:id="19"/>
+    </w:p>
+    <w:p>
+      <w:pPr>
+        <w:spacing w:line="360" w:lineRule="auto"/>
+      </w:pPr>
+      <w:r>
+        <w:t>Helserelaterte</w:t>
+      </w:r>
+      <w:r>
+        <w:t xml:space="preserve"> varia</w:t>
+      </w:r>
+      <w:r>
+        <w:t xml:space="preserve">bler </w:t>
+      </w:r>
+      <w:r>
+        <w:t>gir direkte informasjon om helsetilstanden til pasienten</w:t>
+      </w:r>
+      <w:r>
+        <w:t xml:space="preserve">, og gir en direkte </w:t>
+      </w:r>
+      <w:r>
+        <w:t>kobling mellom</w:t>
+      </w:r>
+      <w:r>
+        <w:t xml:space="preserve"> </w:t>
+      </w:r>
+      <w:r>
+        <w:t>ulike variabler og</w:t>
+      </w:r>
+      <w:r>
+        <w:t xml:space="preserve"> helseutfall</w:t>
+      </w:r>
+      <w:r>
+        <w:t>.</w:t>
+      </w:r>
+      <w:r>
+        <w:t xml:space="preserve"> </w:t>
+      </w:r>
+    </w:p>
+    <w:p>
+      <w:pPr>
+        <w:pStyle w:val="Heading3"/>
+      </w:pPr>
+    </w:p>
+    <w:p>
+      <w:pPr>
+        <w:pStyle w:val="Heading3"/>
+      </w:pPr>
+      <w:bookmarkStart w:id="20" w:name="_Toc180335991"/>
+      <w:r>
+        <w:t>5.2.1</w:t>
+      </w:r>
+      <w:r>
+        <w:tab/>
+      </w:r>
+      <w:proofErr w:type="spellStart"/>
+      <w:r>
+        <w:t>Oppholdslengde</w:t>
+      </w:r>
+      <w:bookmarkEnd w:id="20"/>
+      <w:proofErr w:type="spellEnd"/>
+    </w:p>
+    <w:p>
+      <w:pPr>
+        <w:spacing w:line="360" w:lineRule="auto"/>
+      </w:pPr>
+      <w:r>
+        <w:drawing>
+          <wp:anchor distT="0" distB="0" distL="114300" distR="114300" simplePos="0" relativeHeight="251691008" behindDoc="1" locked="0" layoutInCell="1" allowOverlap="1" wp14:anchorId="76001152" wp14:editId="45EC1F76">
+            <wp:simplePos x="0" y="0"/>
+            <wp:positionH relativeFrom="margin">
+              <wp:align>left</wp:align>
+            </wp:positionH>
+            <wp:positionV relativeFrom="paragraph">
+              <wp:posOffset>2055495</wp:posOffset>
+            </wp:positionV>
+            <wp:extent cx="5551805" cy="2941955"/>
+            <wp:effectExtent l="0" t="0" r="0" b="0"/>
+            <wp:wrapTight wrapText="bothSides">
+              <wp:wrapPolygon edited="0">
+                <wp:start x="0" y="0"/>
+                <wp:lineTo x="0" y="21400"/>
+                <wp:lineTo x="21494" y="21400"/>
+                <wp:lineTo x="21494" y="0"/>
+                <wp:lineTo x="0" y="0"/>
+              </wp:wrapPolygon>
+            </wp:wrapTight>
+            <wp:docPr id="1209510773" name="Picture 1" descr="A graph of a box plot&#10;&#10;Description automatically generated"/>
+            <wp:cNvGraphicFramePr>
+              <a:graphicFrameLocks xmlns:a="http://schemas.openxmlformats.org/drawingml/2006/main" noChangeAspect="1"/>
+            </wp:cNvGraphicFramePr>
+            <a:graphic xmlns:a="http://schemas.openxmlformats.org/drawingml/2006/main">
+              <a:graphicData uri="http://schemas.openxmlformats.org/drawingml/2006/picture">
+                <pic:pic xmlns:pic="http://schemas.openxmlformats.org/drawingml/2006/picture">
+                  <pic:nvPicPr>
+                    <pic:cNvPr id="1209510773" name="Picture 1" descr="A graph of a box plot&#10;&#10;Description automatically generated"/>
+                    <pic:cNvPicPr/>
+                  </pic:nvPicPr>
+                  <pic:blipFill>
+                    <a:blip r:embed="rId28">
+                      <a:extLst>
+                        <a:ext uri="{28A0092B-C50C-407E-A947-70E740481C1C}">
+                          <a14:useLocalDpi xmlns:a14="http://schemas.microsoft.com/office/drawing/2010/main" val="0"/>
+                        </a:ext>
+                      </a:extLst>
+                    </a:blip>
+                    <a:stretch>
+                      <a:fillRect/>
+                    </a:stretch>
+                  </pic:blipFill>
+                  <pic:spPr>
+                    <a:xfrm>
+                      <a:off x="0" y="0"/>
+                      <a:ext cx="5551805" cy="2941955"/>
+                    </a:xfrm>
+                    <a:prstGeom prst="rect">
+                      <a:avLst/>
+                    </a:prstGeom>
+                  </pic:spPr>
+                </pic:pic>
+              </a:graphicData>
+            </a:graphic>
+            <wp14:sizeRelH relativeFrom="margin">
+              <wp14:pctWidth>0</wp14:pctWidth>
+            </wp14:sizeRelH>
+            <wp14:sizeRelV relativeFrom="margin">
+              <wp14:pctHeight>0</wp14:pctHeight>
+            </wp14:sizeRelV>
+          </wp:anchor>
+        </w:drawing>
+      </w:r>
+      <w:proofErr w:type="spellStart"/>
+      <w:r>
+        <w:t>Oppholdslengden</w:t>
+      </w:r>
+      <w:proofErr w:type="spellEnd"/>
+      <w:r>
+        <w:t xml:space="preserve"> er den avhengige variabelen</w:t>
+      </w:r>
+      <w:r>
+        <w:t xml:space="preserve"> vi ønsker å predikere i modellen</w:t>
+      </w:r>
+      <w:r>
+        <w:t>, og det</w:t>
+      </w:r>
+      <w:r>
+        <w:t xml:space="preserve"> er </w:t>
+      </w:r>
+      <w:r>
+        <w:t>viktig</w:t>
+      </w:r>
+      <w:r>
+        <w:t xml:space="preserve"> å få en oversikt over</w:t>
+      </w:r>
+      <w:r>
+        <w:t xml:space="preserve"> denne variabelen</w:t>
+      </w:r>
+      <w:r>
+        <w:t xml:space="preserve"> </w:t>
+      </w:r>
+      <w:r>
+        <w:t>for å forstå</w:t>
+      </w:r>
+      <w:r>
+        <w:t xml:space="preserve"> </w:t>
+      </w:r>
+      <w:r>
+        <w:t>fordelingen og eventuelle uteliggere</w:t>
+      </w:r>
+      <w:r>
+        <w:t xml:space="preserve"> i treningsdataene</w:t>
+      </w:r>
+      <w:r>
+        <w:t>.</w:t>
+      </w:r>
+      <w:r>
+        <w:t xml:space="preserve"> </w:t>
+      </w:r>
+      <w:r>
+        <w:t>Den g</w:t>
+      </w:r>
+      <w:r>
+        <w:t xml:space="preserve">jennomsnittlig </w:t>
+      </w:r>
+      <w:proofErr w:type="spellStart"/>
+      <w:r>
+        <w:t>oppholdslengde</w:t>
       </w:r>
       <w:r>
         <w:t>n</w:t>
       </w:r>
       <w:proofErr w:type="spellEnd"/>
       <w:r>
-        <w:t xml:space="preserve"> inntekt</w:t>
-      </w:r>
-      <w:r>
-        <w:t xml:space="preserve"> har en innvirkning på overlevelsesraten</w:t>
-      </w:r>
-      <w:r>
-        <w:t>.</w:t>
-      </w:r>
-      <w:r>
-        <w:t xml:space="preserve">  </w:t>
-      </w:r>
-    </w:p>
-    <w:p/>
-    <w:p>
-      <w:pPr>
-        <w:pStyle w:val="Heading2"/>
-      </w:pPr>
-      <w:bookmarkStart w:id="19" w:name="_Toc180151817"/>
-      <w:r>
-        <w:t>5.2</w:t>
-      </w:r>
-      <w:r>
-        <w:tab/>
-      </w:r>
-      <w:r>
-        <w:t>Helserelaterte variabler</w:t>
-      </w:r>
-      <w:bookmarkEnd w:id="19"/>
+        <w:t xml:space="preserve"> er på 17.6 dager</w:t>
+      </w:r>
+      <w:r>
+        <w:t>, og det</w:t>
+      </w:r>
+      <w:r>
+        <w:t xml:space="preserve"> er relativt lav</w:t>
+      </w:r>
+      <w:r>
+        <w:t xml:space="preserve"> </w:t>
+      </w:r>
+      <w:r>
+        <w:t>varians</w:t>
+      </w:r>
+      <w:r>
+        <w:t xml:space="preserve">. Likevel er det flere interessante </w:t>
+      </w:r>
+      <w:r>
+        <w:t>uteliggere</w:t>
+      </w:r>
+      <w:r>
+        <w:t xml:space="preserve">, blant annet </w:t>
+      </w:r>
+      <w:r>
+        <w:t>flere</w:t>
+      </w:r>
+      <w:r>
+        <w:t xml:space="preserve"> uteliggere </w:t>
+      </w:r>
+      <w:r>
+        <w:t>med svært</w:t>
+      </w:r>
+      <w:r>
+        <w:t xml:space="preserve"> høy</w:t>
+      </w:r>
+      <w:r>
+        <w:t>e</w:t>
+      </w:r>
+      <w:r>
+        <w:t xml:space="preserve"> positiv</w:t>
+      </w:r>
+      <w:r>
+        <w:t>e</w:t>
+      </w:r>
+      <w:r>
+        <w:t xml:space="preserve"> verdi</w:t>
+      </w:r>
+      <w:r>
+        <w:t>er, noe som</w:t>
+      </w:r>
+      <w:r>
+        <w:t xml:space="preserve"> tyder på at det er enkelte pasienter </w:t>
+      </w:r>
+      <w:r>
+        <w:t>hatt lange sykehusopphold,</w:t>
+      </w:r>
+      <w:r>
+        <w:t xml:space="preserve"> uten å </w:t>
+      </w:r>
+      <w:r>
+        <w:t xml:space="preserve">nødvendigvis </w:t>
+      </w:r>
+      <w:r>
+        <w:t>å ha være alvorlig syke.</w:t>
+      </w:r>
+      <w:r>
+        <w:t xml:space="preserve"> </w:t>
+      </w:r>
+      <w:proofErr w:type="spellStart"/>
+      <w:r>
+        <w:t>Boksplottet</w:t>
+      </w:r>
+      <w:proofErr w:type="spellEnd"/>
+      <w:r>
+        <w:t xml:space="preserve"> bekrefter at pasienten med negativ </w:t>
+      </w:r>
+      <w:proofErr w:type="spellStart"/>
+      <w:r>
+        <w:t>oppholdslengde</w:t>
+      </w:r>
+      <w:proofErr w:type="spellEnd"/>
+      <w:r>
+        <w:t xml:space="preserve"> </w:t>
+      </w:r>
+      <w:r>
+        <w:t>har blitt behandlet.</w:t>
+      </w:r>
     </w:p>
     <w:p>
       <w:pPr>
         <w:spacing w:line="360" w:lineRule="auto"/>
       </w:pPr>
-      <w:r>
-        <w:t>Helserelaterte</w:t>
-      </w:r>
-      <w:r>
-        <w:t xml:space="preserve"> varia</w:t>
-      </w:r>
-      <w:r>
-        <w:t xml:space="preserve">bler </w:t>
-      </w:r>
-      <w:r>
-        <w:t>gir direkte informasjon om helsetilstanden til pasienten</w:t>
-      </w:r>
-      <w:r>
-        <w:t xml:space="preserve">, og gir en direkte </w:t>
-      </w:r>
-      <w:r>
-        <w:t>kobling mellom</w:t>
-      </w:r>
-      <w:r>
-        <w:t xml:space="preserve"> </w:t>
-      </w:r>
-      <w:r>
-        <w:t>ulike variabler og</w:t>
-      </w:r>
-      <w:r>
-        <w:t xml:space="preserve"> helseutfall</w:t>
-      </w:r>
-      <w:r>
-        <w:t>.</w:t>
-      </w:r>
-      <w:r>
-        <w:t xml:space="preserve"> </w:t>
-      </w:r>
-    </w:p>
-    <w:p>
-      <w:pPr>
-        <w:spacing w:line="360" w:lineRule="auto"/>
-      </w:pPr>
     </w:p>
     <w:p>
       <w:pPr>
         <w:pStyle w:val="Heading3"/>
       </w:pPr>
-      <w:bookmarkStart w:id="20" w:name="_Toc180151818"/>
-      <w:r>
-        <w:t>5.2.1</w:t>
+    </w:p>
+    <w:p>
+      <w:pPr>
+        <w:pStyle w:val="Heading3"/>
+      </w:pPr>
+    </w:p>
+    <w:p>
+      <w:pPr>
+        <w:pStyle w:val="Heading3"/>
+      </w:pPr>
+    </w:p>
+    <w:p>
+      <w:pPr>
+        <w:pStyle w:val="Heading3"/>
+      </w:pPr>
+      <w:bookmarkStart w:id="21" w:name="_Toc180335992"/>
+      <w:r>
+        <w:t>5.2.</w:t>
+      </w:r>
+      <w:r>
+        <w:t>2</w:t>
       </w:r>
       <w:r>
         <w:tab/>
         <w:t>Sykdomskategorier blant etnisiteter</w:t>
       </w:r>
-      <w:bookmarkEnd w:id="20"/>
+      <w:bookmarkEnd w:id="21"/>
     </w:p>
     <w:p>
       <w:pPr>
@@ -6545,6 +7138,7 @@
         <w:rPr>
           <w:noProof/>
         </w:rPr>
+        <w:lastRenderedPageBreak/>
         <w:drawing>
           <wp:anchor distT="0" distB="0" distL="114300" distR="114300" simplePos="0" relativeHeight="251676672" behindDoc="1" locked="0" layoutInCell="1" allowOverlap="1" wp14:anchorId="4904A4CF" wp14:editId="75E27B47">
             <wp:simplePos x="0" y="0"/>
@@ -6744,7 +7338,7 @@
           <w:noProof/>
         </w:rPr>
         <w:drawing>
-          <wp:anchor distT="0" distB="0" distL="114300" distR="114300" simplePos="0" relativeHeight="251678720" behindDoc="1" locked="0" layoutInCell="1" allowOverlap="1" wp14:anchorId="4E98D052" wp14:editId="5A390DF0">
+          <wp:anchor distT="0" distB="0" distL="114300" distR="114300" simplePos="0" relativeHeight="251678720" behindDoc="1" locked="0" layoutInCell="1" allowOverlap="1" wp14:anchorId="4E98D052" wp14:editId="20137BE3">
             <wp:simplePos x="0" y="0"/>
             <wp:positionH relativeFrom="column">
               <wp:posOffset>2738785</wp:posOffset>
@@ -6933,6 +7527,9 @@
       <w:r>
         <w:t>sykehusoppholdet opp mot sykdomskategoriene mer effektivt.</w:t>
       </w:r>
+      <w:r>
+        <w:t xml:space="preserve"> </w:t>
+      </w:r>
     </w:p>
     <w:p>
       <w:pPr>
@@ -6944,15 +7541,18 @@
         <w:pStyle w:val="Heading3"/>
         <w:spacing w:line="360" w:lineRule="auto"/>
       </w:pPr>
-      <w:bookmarkStart w:id="21" w:name="_Toc180151819"/>
-      <w:r>
-        <w:t>5.2.2</w:t>
+      <w:bookmarkStart w:id="22" w:name="_Toc180335993"/>
+      <w:r>
+        <w:t>5.2.</w:t>
+      </w:r>
+      <w:r>
+        <w:t>3</w:t>
       </w:r>
       <w:r>
         <w:tab/>
         <w:t>Korrelasjon mellom fysiologiske variabler</w:t>
       </w:r>
-      <w:bookmarkEnd w:id="21"/>
+      <w:bookmarkEnd w:id="22"/>
       <w:r>
         <w:t xml:space="preserve"> </w:t>
       </w:r>
@@ -7008,7 +7608,11 @@
         <w:t xml:space="preserve"> I tillegg er korrelasjonsmatriser nyttige verktøy i dataforberedelse </w:t>
       </w:r>
       <w:r>
-        <w:t xml:space="preserve">for å eliminere høyt korrelerte variabler. Når man bygger maskinlæringsmodeller ønsker vi </w:t>
+        <w:t xml:space="preserve">for å eliminere høyt korrelerte </w:t>
+      </w:r>
+      <w:r>
+        <w:lastRenderedPageBreak/>
+        <w:t xml:space="preserve">variabler. Når man bygger maskinlæringsmodeller ønsker vi </w:t>
       </w:r>
       <w:r>
         <w:t xml:space="preserve">å eliminere høyt korrelerende variabler fordi modellen kan </w:t>
@@ -7041,7 +7645,9 @@
     </w:p>
     <w:p>
       <w:pPr>
-        <w:spacing w:line="360" w:lineRule="auto"/>
+        <w:tabs>
+          <w:tab w:val="left" w:pos="461"/>
+        </w:tabs>
       </w:pPr>
     </w:p>
     <w:p>
@@ -7059,22 +7665,22 @@
           <w:noProof/>
         </w:rPr>
         <w:drawing>
-          <wp:anchor distT="0" distB="0" distL="114300" distR="114300" simplePos="0" relativeHeight="251682816" behindDoc="1" locked="0" layoutInCell="1" allowOverlap="1" wp14:anchorId="4210392E" wp14:editId="2B96CF9F">
+          <wp:anchor distT="0" distB="0" distL="114300" distR="114300" simplePos="0" relativeHeight="251682816" behindDoc="1" locked="0" layoutInCell="1" allowOverlap="1" wp14:anchorId="4210392E" wp14:editId="7D534E49">
             <wp:simplePos x="0" y="0"/>
             <wp:positionH relativeFrom="margin">
-              <wp:align>right</wp:align>
+              <wp:posOffset>197074</wp:posOffset>
             </wp:positionH>
             <wp:positionV relativeFrom="paragraph">
-              <wp:posOffset>563534</wp:posOffset>
+              <wp:posOffset>582632</wp:posOffset>
             </wp:positionV>
-            <wp:extent cx="5749290" cy="4431030"/>
-            <wp:effectExtent l="0" t="0" r="3810" b="7620"/>
+            <wp:extent cx="5038725" cy="3883660"/>
+            <wp:effectExtent l="0" t="0" r="9525" b="2540"/>
             <wp:wrapTight wrapText="bothSides">
               <wp:wrapPolygon edited="0">
                 <wp:start x="0" y="0"/>
-                <wp:lineTo x="0" y="21544"/>
-                <wp:lineTo x="21543" y="21544"/>
-                <wp:lineTo x="21543" y="0"/>
+                <wp:lineTo x="0" y="21508"/>
+                <wp:lineTo x="21559" y="21508"/>
+                <wp:lineTo x="21559" y="0"/>
                 <wp:lineTo x="0" y="0"/>
               </wp:wrapPolygon>
             </wp:wrapTight>
@@ -7104,7 +7710,7 @@
                   <pic:spPr>
                     <a:xfrm>
                       <a:off x="0" y="0"/>
-                      <a:ext cx="5749290" cy="4431030"/>
+                      <a:ext cx="5038725" cy="3883660"/>
                     </a:xfrm>
                     <a:prstGeom prst="rect">
                       <a:avLst/>
@@ -7135,7 +7741,6 @@
         <w:spacing w:line="360" w:lineRule="auto"/>
       </w:pPr>
       <w:r>
-        <w:lastRenderedPageBreak/>
         <w:t xml:space="preserve">Matrisen gir en god oversikt over </w:t>
       </w:r>
       <w:r>
@@ -7257,9 +7862,25 @@
       <w:pPr>
         <w:pStyle w:val="Heading3"/>
       </w:pPr>
-      <w:bookmarkStart w:id="22" w:name="_Toc180151820"/>
-      <w:r>
-        <w:t>5.2.3</w:t>
+      <w:bookmarkStart w:id="23" w:name="_Toc180335994"/>
+    </w:p>
+    <w:p>
+      <w:pPr>
+        <w:pStyle w:val="Heading3"/>
+      </w:pPr>
+    </w:p>
+    <w:p/>
+    <w:p/>
+    <w:p>
+      <w:pPr>
+        <w:pStyle w:val="Heading3"/>
+      </w:pPr>
+      <w:r>
+        <w:lastRenderedPageBreak/>
+        <w:t>5.2.</w:t>
+      </w:r>
+      <w:r>
+        <w:t>4</w:t>
       </w:r>
       <w:r>
         <w:tab/>
@@ -7270,7 +7891,7 @@
       <w:r>
         <w:t>variabler i sykdomsalvorlighet</w:t>
       </w:r>
-      <w:bookmarkEnd w:id="22"/>
+      <w:bookmarkEnd w:id="23"/>
     </w:p>
     <w:p/>
     <w:p>
@@ -7394,7 +8015,6 @@
         <w:spacing w:line="360" w:lineRule="auto"/>
       </w:pPr>
       <w:r>
-        <w:lastRenderedPageBreak/>
         <w:t>Spesielt</w:t>
       </w:r>
       <w:r>
@@ -7417,6 +8037,9 @@
         <w:t xml:space="preserve"> og </w:t>
       </w:r>
       <w:r>
+        <w:t>lege_</w:t>
+      </w:r>
+      <w:r>
         <w:rPr>
           <w:i/>
           <w:iCs/>
@@ -7430,6 +8053,9 @@
         <w:t xml:space="preserve">mnd har en meget sterk positiv korrelasjon med </w:t>
       </w:r>
       <w:r>
+        <w:t xml:space="preserve">henholdsvis </w:t>
+      </w:r>
+      <w:r>
         <w:rPr>
           <w:i/>
           <w:iCs/>
@@ -7514,135 +8140,34 @@
       <w:r>
         <w:t xml:space="preserve">. </w:t>
       </w:r>
-      <w:r>
-        <w:t xml:space="preserve">Derfor bør </w:t>
-      </w:r>
-      <w:r>
-        <w:t>disse variablene også tilpasses</w:t>
-      </w:r>
-      <w:r>
-        <w:t xml:space="preserve"> eller elimineres for å </w:t>
-      </w:r>
-      <w:r>
-        <w:t xml:space="preserve">sikre </w:t>
-      </w:r>
-      <w:r>
-        <w:t>bedre resultater i modellene</w:t>
-      </w:r>
-      <w:r>
-        <w:t>.</w:t>
-      </w:r>
-    </w:p>
-    <w:p/>
-    <w:p>
-      <w:pPr>
-        <w:pStyle w:val="Heading3"/>
-      </w:pPr>
-      <w:bookmarkStart w:id="23" w:name="_Toc180151821"/>
-      <w:r>
-        <w:t>5.2.</w:t>
-      </w:r>
-      <w:r>
-        <w:t>4</w:t>
-      </w:r>
-      <w:r>
-        <w:tab/>
-      </w:r>
-      <w:r>
-        <w:t>Fysiologiske data og uteliggere</w:t>
-      </w:r>
-      <w:bookmarkEnd w:id="23"/>
-    </w:p>
-    <w:p/>
+    </w:p>
     <w:p>
       <w:pPr>
         <w:spacing w:line="360" w:lineRule="auto"/>
       </w:pPr>
       <w:r>
-        <w:t xml:space="preserve">For </w:t>
-      </w:r>
-      <w:r>
-        <w:t xml:space="preserve">å oppnå god ytelse for modellene </w:t>
-      </w:r>
-      <w:r>
-        <w:t>er det essensielt</w:t>
-      </w:r>
-      <w:r>
-        <w:t xml:space="preserve"> å forstå fordelingen av de fysiologiske variablene, for å så kunne</w:t>
-      </w:r>
-      <w:r>
-        <w:t xml:space="preserve"> å utelukke uteliggere i dataen</w:t>
-      </w:r>
-      <w:r>
-        <w:t>e</w:t>
-      </w:r>
-      <w:r>
-        <w:t xml:space="preserve">. </w:t>
-      </w:r>
-      <w:r>
-        <w:t>Hvis</w:t>
-      </w:r>
-      <w:r>
-        <w:t xml:space="preserve"> </w:t>
-      </w:r>
-      <w:r>
-        <w:t xml:space="preserve">treningsdataen inneholder </w:t>
-      </w:r>
-      <w:r>
-        <w:t xml:space="preserve">mye </w:t>
-      </w:r>
-      <w:r>
-        <w:t xml:space="preserve">uteliggere, </w:t>
-      </w:r>
-      <w:r>
-        <w:t xml:space="preserve">kan det føre til </w:t>
-      </w:r>
-      <w:r>
-        <w:t xml:space="preserve">dårlig generaliseringsevne, og økt </w:t>
-      </w:r>
-      <w:r>
-        <w:t xml:space="preserve">risiko for </w:t>
-      </w:r>
-      <w:r>
-        <w:t>overtilpasning</w:t>
-      </w:r>
-      <w:r>
-        <w:t>.</w:t>
-      </w:r>
-      <w:r>
-        <w:t xml:space="preserve"> </w:t>
-      </w:r>
-    </w:p>
-    <w:p>
-      <w:pPr>
-        <w:spacing w:line="360" w:lineRule="auto"/>
-      </w:pPr>
-      <w:r>
-        <w:rPr>
-          <w:b/>
-          <w:bCs/>
-        </w:rPr>
+        <w:lastRenderedPageBreak/>
         <w:drawing>
-          <wp:anchor distT="0" distB="0" distL="114300" distR="114300" simplePos="0" relativeHeight="251685888" behindDoc="1" locked="0" layoutInCell="1" allowOverlap="1" wp14:anchorId="6584F728" wp14:editId="1B85F422">
+          <wp:anchor distT="0" distB="0" distL="114300" distR="114300" simplePos="0" relativeHeight="251689984" behindDoc="1" locked="0" layoutInCell="1" allowOverlap="1" wp14:anchorId="64D785A4" wp14:editId="7939F200">
             <wp:simplePos x="0" y="0"/>
             <wp:positionH relativeFrom="margin">
               <wp:align>right</wp:align>
             </wp:positionH>
             <wp:positionV relativeFrom="paragraph">
-              <wp:posOffset>682253</wp:posOffset>
+              <wp:posOffset>1774190</wp:posOffset>
             </wp:positionV>
-            <wp:extent cx="5760720" cy="2858135"/>
+            <wp:extent cx="5760720" cy="592455"/>
             <wp:effectExtent l="0" t="0" r="0" b="0"/>
             <wp:wrapTight wrapText="bothSides">
               <wp:wrapPolygon edited="0">
                 <wp:start x="0" y="0"/>
-                <wp:lineTo x="0" y="21451"/>
-                <wp:lineTo x="21500" y="21451"/>
+                <wp:lineTo x="0" y="20836"/>
+                <wp:lineTo x="21500" y="20836"/>
                 <wp:lineTo x="21500" y="0"/>
                 <wp:lineTo x="0" y="0"/>
               </wp:wrapPolygon>
             </wp:wrapTight>
-            <wp:docPr id="353459445" name="Picture 1"/>
+            <wp:docPr id="1216968933" name="Picture 1"/>
             <wp:cNvGraphicFramePr>
               <a:graphicFrameLocks xmlns:a="http://schemas.openxmlformats.org/drawingml/2006/main" noChangeAspect="1"/>
             </wp:cNvGraphicFramePr>
@@ -7650,7 +8175,7 @@
               <a:graphicData uri="http://schemas.openxmlformats.org/drawingml/2006/picture">
                 <pic:pic xmlns:pic="http://schemas.openxmlformats.org/drawingml/2006/picture">
                   <pic:nvPicPr>
-                    <pic:cNvPr id="353459445" name=""/>
+                    <pic:cNvPr id="1216968933" name=""/>
                     <pic:cNvPicPr/>
                   </pic:nvPicPr>
                   <pic:blipFill>
@@ -7668,7 +8193,7 @@
                   <pic:spPr>
                     <a:xfrm>
                       <a:off x="0" y="0"/>
-                      <a:ext cx="5760720" cy="2858135"/>
+                      <a:ext cx="5760720" cy="592455"/>
                     </a:xfrm>
                     <a:prstGeom prst="rect">
                       <a:avLst/>
@@ -7687,83 +8212,318 @@
         </w:drawing>
       </w:r>
       <w:r>
-        <w:t xml:space="preserve">Nedenfor er </w:t>
-      </w:r>
-      <w:proofErr w:type="spellStart"/>
-      <w:r>
-        <w:t>boksplott</w:t>
-      </w:r>
-      <w:proofErr w:type="spellEnd"/>
-      <w:r>
-        <w:t xml:space="preserve"> over variablene i fysiologiske data, inkludert de </w:t>
-      </w:r>
-      <w:r>
-        <w:t>fire vitaltegnene blodtrykk, hjertefrekvens, respirasjonsfrekvens og kroppstemperatur.</w:t>
-      </w:r>
-    </w:p>
-    <w:p/>
-    <w:p>
-      <w:pPr>
-        <w:spacing w:line="360" w:lineRule="auto"/>
-      </w:pPr>
-      <w:r>
-        <w:t xml:space="preserve">Flere av variablene har uteliggere som kan påvirke modellens ytelse. Spesielt merker vi oss </w:t>
-      </w:r>
-      <w:r>
-        <w:t xml:space="preserve">variablene </w:t>
+        <w:t>Ut ifra resultatene i korrelasjonsmatrisen</w:t>
+      </w:r>
+      <w:r>
+        <w:t xml:space="preserve">, der korrelasjonskoeffisientene for </w:t>
       </w:r>
       <w:r>
         <w:rPr>
           <w:i/>
           <w:iCs/>
         </w:rPr>
-        <w:t>glukose</w:t>
-      </w:r>
-      <w:r>
-        <w:t xml:space="preserve">, </w:t>
-      </w:r>
-      <w:proofErr w:type="spellStart"/>
+        <w:t>lege_overlevelsesestimat_2mnd</w:t>
+      </w:r>
+      <w:r>
+        <w:t xml:space="preserve"> og</w:t>
+      </w:r>
+      <w:r>
+        <w:t xml:space="preserve"> </w:t>
+      </w:r>
       <w:r>
         <w:rPr>
           <w:i/>
           <w:iCs/>
         </w:rPr>
-        <w:t>kreatinin</w:t>
-      </w:r>
-      <w:proofErr w:type="spellEnd"/>
-      <w:r>
-        <w:t xml:space="preserve">, </w:t>
-      </w:r>
-      <w:proofErr w:type="spellStart"/>
+        <w:t>overlevelsesestimat_</w:t>
+      </w:r>
       <w:r>
         <w:rPr>
           <w:i/>
           <w:iCs/>
         </w:rPr>
-        <w:t>blod_ph</w:t>
-      </w:r>
-      <w:proofErr w:type="spellEnd"/>
-      <w:r>
-        <w:t xml:space="preserve"> </w:t>
-      </w:r>
-      <w:r>
-        <w:t xml:space="preserve">og </w:t>
-      </w:r>
-      <w:proofErr w:type="spellStart"/>
+        <w:t>2</w:t>
+      </w:r>
       <w:r>
         <w:rPr>
           <w:i/>
           <w:iCs/>
         </w:rPr>
+        <w:t>mnd</w:t>
+      </w:r>
+      <w:r>
+        <w:t xml:space="preserve"> </w:t>
+      </w:r>
+      <w:r>
+        <w:t xml:space="preserve">er </w:t>
+      </w:r>
+      <w:r>
+        <w:t>0.98</w:t>
+      </w:r>
+      <w:r>
+        <w:t xml:space="preserve">, samt for </w:t>
+      </w:r>
+      <w:r>
+        <w:t xml:space="preserve">lege_overlevelsesestimat_6mnd og overlevelsesestimat_6mnd, velger jeg å fjerne </w:t>
+      </w:r>
+      <w:r>
+        <w:t xml:space="preserve">legens estimat. Det samme gjelder </w:t>
+      </w:r>
+      <w:proofErr w:type="spellStart"/>
+      <w:r>
+        <w:t>apache_fysiologisk_score</w:t>
+      </w:r>
+      <w:proofErr w:type="spellEnd"/>
+      <w:r>
+        <w:t xml:space="preserve">, som viser høy korrelasjon med fysiologisk score (korrelasjon = 0.98). </w:t>
+      </w:r>
+      <w:r>
+        <w:t>Fjerning av disse variablene er viktig for å unngå overtilpasning</w:t>
+      </w:r>
+      <w:r>
+        <w:t xml:space="preserve">, og forbedre </w:t>
+      </w:r>
+      <w:r>
+        <w:t>modellen</w:t>
+      </w:r>
+      <w:r>
+        <w:t>s effektivitet</w:t>
+      </w:r>
+      <w:r>
+        <w:t>.</w:t>
+      </w:r>
+    </w:p>
+    <w:p>
+      <w:pPr>
+        <w:spacing w:line="360" w:lineRule="auto"/>
+      </w:pPr>
+    </w:p>
+    <w:p>
+      <w:pPr>
+        <w:pStyle w:val="Heading3"/>
+      </w:pPr>
+      <w:bookmarkStart w:id="24" w:name="_Toc180335995"/>
+      <w:r>
+        <w:t>5.2.</w:t>
+      </w:r>
+      <w:r>
+        <w:t>5</w:t>
+      </w:r>
+      <w:r>
+        <w:tab/>
+      </w:r>
+      <w:r>
+        <w:t>Fysiologiske data og uteliggere</w:t>
+      </w:r>
+      <w:bookmarkEnd w:id="24"/>
+    </w:p>
+    <w:p/>
+    <w:p>
+      <w:pPr>
+        <w:spacing w:line="360" w:lineRule="auto"/>
+      </w:pPr>
+      <w:r>
+        <w:t xml:space="preserve">For </w:t>
+      </w:r>
+      <w:r>
+        <w:t xml:space="preserve">å oppnå god ytelse for modellene </w:t>
+      </w:r>
+      <w:r>
+        <w:t>er det essensielt</w:t>
+      </w:r>
+      <w:r>
+        <w:t xml:space="preserve"> å forstå fordelingen av de fysiologiske variablene, for å så kunne</w:t>
+      </w:r>
+      <w:r>
+        <w:t xml:space="preserve"> å utelukke uteliggere i dataen</w:t>
+      </w:r>
+      <w:r>
+        <w:t>e</w:t>
+      </w:r>
+      <w:r>
+        <w:t xml:space="preserve">. </w:t>
+      </w:r>
+      <w:r>
+        <w:t>Hvis</w:t>
+      </w:r>
+      <w:r>
+        <w:t xml:space="preserve"> </w:t>
+      </w:r>
+      <w:r>
+        <w:t xml:space="preserve">treningsdataen inneholder </w:t>
+      </w:r>
+      <w:r>
+        <w:t xml:space="preserve">mye </w:t>
+      </w:r>
+      <w:r>
+        <w:t xml:space="preserve">uteliggere, </w:t>
+      </w:r>
+      <w:r>
+        <w:t xml:space="preserve">kan det føre til </w:t>
+      </w:r>
+      <w:r>
+        <w:t xml:space="preserve">dårlig generaliseringsevne, og økt </w:t>
+      </w:r>
+      <w:r>
+        <w:t xml:space="preserve">risiko for </w:t>
+      </w:r>
+      <w:r>
+        <w:t>overtilpasning</w:t>
+      </w:r>
+      <w:r>
+        <w:t>.</w:t>
+      </w:r>
+      <w:r>
+        <w:t xml:space="preserve"> </w:t>
+      </w:r>
+      <w:r>
+        <w:t xml:space="preserve">Nedenfor er </w:t>
+      </w:r>
+      <w:proofErr w:type="spellStart"/>
+      <w:r>
+        <w:t>boksplott</w:t>
+      </w:r>
+      <w:proofErr w:type="spellEnd"/>
+      <w:r>
+        <w:t xml:space="preserve"> over variablene i fysiologiske data, inkludert de </w:t>
+      </w:r>
+      <w:r>
+        <w:t xml:space="preserve">fire vitaltegnene blodtrykk, hjertefrekvens, respirasjonsfrekvens og </w:t>
+      </w:r>
+      <w:r>
+        <w:rPr>
+          <w:b/>
+          <w:bCs/>
+          <w:noProof/>
+        </w:rPr>
+        <w:drawing>
+          <wp:anchor distT="0" distB="0" distL="114300" distR="114300" simplePos="0" relativeHeight="251685888" behindDoc="1" locked="0" layoutInCell="1" allowOverlap="1" wp14:anchorId="6584F728" wp14:editId="1E4BB50B">
+            <wp:simplePos x="0" y="0"/>
+            <wp:positionH relativeFrom="margin">
+              <wp:posOffset>-120015</wp:posOffset>
+            </wp:positionH>
+            <wp:positionV relativeFrom="paragraph">
+              <wp:posOffset>589915</wp:posOffset>
+            </wp:positionV>
+            <wp:extent cx="5811520" cy="2882900"/>
+            <wp:effectExtent l="0" t="0" r="0" b="0"/>
+            <wp:wrapTight wrapText="bothSides">
+              <wp:wrapPolygon edited="0">
+                <wp:start x="0" y="0"/>
+                <wp:lineTo x="0" y="21410"/>
+                <wp:lineTo x="21524" y="21410"/>
+                <wp:lineTo x="21524" y="0"/>
+                <wp:lineTo x="0" y="0"/>
+              </wp:wrapPolygon>
+            </wp:wrapTight>
+            <wp:docPr id="353459445" name="Picture 1"/>
+            <wp:cNvGraphicFramePr>
+              <a:graphicFrameLocks xmlns:a="http://schemas.openxmlformats.org/drawingml/2006/main" noChangeAspect="1"/>
+            </wp:cNvGraphicFramePr>
+            <a:graphic xmlns:a="http://schemas.openxmlformats.org/drawingml/2006/main">
+              <a:graphicData uri="http://schemas.openxmlformats.org/drawingml/2006/picture">
+                <pic:pic xmlns:pic="http://schemas.openxmlformats.org/drawingml/2006/picture">
+                  <pic:nvPicPr>
+                    <pic:cNvPr id="353459445" name=""/>
+                    <pic:cNvPicPr/>
+                  </pic:nvPicPr>
+                  <pic:blipFill>
+                    <a:blip r:embed="rId36">
+                      <a:extLst>
+                        <a:ext uri="{28A0092B-C50C-407E-A947-70E740481C1C}">
+                          <a14:useLocalDpi xmlns:a14="http://schemas.microsoft.com/office/drawing/2010/main" val="0"/>
+                        </a:ext>
+                      </a:extLst>
+                    </a:blip>
+                    <a:stretch>
+                      <a:fillRect/>
+                    </a:stretch>
+                  </pic:blipFill>
+                  <pic:spPr>
+                    <a:xfrm>
+                      <a:off x="0" y="0"/>
+                      <a:ext cx="5811520" cy="2882900"/>
+                    </a:xfrm>
+                    <a:prstGeom prst="rect">
+                      <a:avLst/>
+                    </a:prstGeom>
+                  </pic:spPr>
+                </pic:pic>
+              </a:graphicData>
+            </a:graphic>
+            <wp14:sizeRelH relativeFrom="margin">
+              <wp14:pctWidth>0</wp14:pctWidth>
+            </wp14:sizeRelH>
+            <wp14:sizeRelV relativeFrom="margin">
+              <wp14:pctHeight>0</wp14:pctHeight>
+            </wp14:sizeRelV>
+          </wp:anchor>
+        </w:drawing>
+      </w:r>
+      <w:r>
+        <w:t>kroppstemperatur.</w:t>
+      </w:r>
+    </w:p>
+    <w:p/>
+    <w:p>
+      <w:pPr>
+        <w:spacing w:line="360" w:lineRule="auto"/>
+      </w:pPr>
+      <w:r>
+        <w:lastRenderedPageBreak/>
+        <w:t xml:space="preserve">Flere av variablene har uteliggere som kan påvirke modellens ytelse. Spesielt merker vi oss </w:t>
+      </w:r>
+      <w:r>
+        <w:t xml:space="preserve">variablene </w:t>
+      </w:r>
+      <w:r>
+        <w:rPr>
+          <w:i/>
+          <w:iCs/>
+        </w:rPr>
+        <w:t>glukose</w:t>
+      </w:r>
+      <w:r>
+        <w:t xml:space="preserve">, </w:t>
+      </w:r>
+      <w:proofErr w:type="spellStart"/>
+      <w:r>
+        <w:rPr>
+          <w:i/>
+          <w:iCs/>
+        </w:rPr>
+        <w:t>kreatinin</w:t>
+      </w:r>
+      <w:proofErr w:type="spellEnd"/>
+      <w:r>
+        <w:t xml:space="preserve">, </w:t>
+      </w:r>
+      <w:proofErr w:type="spellStart"/>
+      <w:r>
+        <w:rPr>
+          <w:i/>
+          <w:iCs/>
+        </w:rPr>
+        <w:t>blod_ph</w:t>
+      </w:r>
+      <w:proofErr w:type="spellEnd"/>
+      <w:r>
+        <w:t xml:space="preserve"> </w:t>
+      </w:r>
+      <w:r>
+        <w:t xml:space="preserve">og </w:t>
+      </w:r>
+      <w:proofErr w:type="spellStart"/>
+      <w:r>
+        <w:rPr>
+          <w:i/>
+          <w:iCs/>
+        </w:rPr>
         <w:t>hvite_blodlegemer</w:t>
       </w:r>
       <w:proofErr w:type="spellEnd"/>
       <w:r>
-        <w:t xml:space="preserve"> som alle har relativt lav </w:t>
-      </w:r>
-      <w:r>
-        <w:lastRenderedPageBreak/>
-        <w:t>varians, og mange uteliggere.</w:t>
+        <w:t xml:space="preserve"> som alle har relativt lav varians, og mange uteliggere.</w:t>
       </w:r>
       <w:r>
         <w:t xml:space="preserve"> Dette kan tyde på at enkelte pasienter har ekstreme verdier</w:t>
@@ -7822,20 +8582,21 @@
       <w:r>
         <w:t xml:space="preserve"> uteliggere av både høye og lave verdier. Unormalt lave eller høye kroppstemperaturer er ofte assosiert med feber eller annen alvorlig sykdom.</w:t>
       </w:r>
-    </w:p>
-    <w:p>
-      <w:pPr>
-        <w:spacing w:line="360" w:lineRule="auto"/>
-      </w:pPr>
+      <w:r>
+        <w:t xml:space="preserve"> </w:t>
+      </w:r>
       <w:r>
         <w:t xml:space="preserve">Ved å håndtere variablene med uteliggere på riktig måte, vil modellene </w:t>
       </w:r>
       <w:r>
-        <w:t xml:space="preserve">være </w:t>
+        <w:t>bli</w:t>
+      </w:r>
+      <w:r>
+        <w:t xml:space="preserve"> </w:t>
       </w:r>
       <w:proofErr w:type="gramStart"/>
       <w:r>
-        <w:t>mer robuste</w:t>
+        <w:t>robuste</w:t>
       </w:r>
       <w:proofErr w:type="gramEnd"/>
       <w:r>
@@ -7855,16 +8616,17 @@
         <w:pStyle w:val="Heading3"/>
       </w:pPr>
     </w:p>
+    <w:p/>
     <w:p>
       <w:pPr>
         <w:pStyle w:val="Heading3"/>
       </w:pPr>
-      <w:bookmarkStart w:id="24" w:name="_Toc180151822"/>
+      <w:bookmarkStart w:id="25" w:name="_Toc180335996"/>
       <w:r>
         <w:t>5.2.</w:t>
       </w:r>
       <w:r>
-        <w:t>5</w:t>
+        <w:t>6</w:t>
       </w:r>
       <w:r>
         <w:tab/>
@@ -7884,7 +8646,7 @@
       <w:r>
         <w:t>6 måneder</w:t>
       </w:r>
-      <w:bookmarkEnd w:id="24"/>
+      <w:bookmarkEnd w:id="25"/>
     </w:p>
     <w:p>
       <w:pPr>
@@ -7937,7 +8699,7 @@
                     <pic:cNvPicPr/>
                   </pic:nvPicPr>
                   <pic:blipFill>
-                    <a:blip r:embed="rId36"/>
+                    <a:blip r:embed="rId37"/>
                     <a:stretch>
                       <a:fillRect/>
                     </a:stretch>
@@ -8032,44 +8794,79 @@
     </w:p>
     <w:p/>
     <w:p/>
+    <w:p>
+      <w:pPr>
+        <w:pStyle w:val="Heading1"/>
+        <w:rPr>
+          <w:b/>
+          <w:bCs/>
+        </w:rPr>
+      </w:pPr>
+      <w:bookmarkStart w:id="26" w:name="_Toc180335997"/>
+      <w:r>
+        <w:rPr>
+          <w:b/>
+          <w:bCs/>
+        </w:rPr>
+        <w:t>6</w:t>
+      </w:r>
+      <w:r>
+        <w:rPr>
+          <w:b/>
+          <w:bCs/>
+        </w:rPr>
+        <w:tab/>
+      </w:r>
+      <w:r>
+        <w:rPr>
+          <w:b/>
+          <w:bCs/>
+        </w:rPr>
+        <w:t>Modellering</w:t>
+      </w:r>
+      <w:bookmarkEnd w:id="26"/>
+      <w:r>
+        <w:rPr>
+          <w:b/>
+          <w:bCs/>
+        </w:rPr>
+        <w:t xml:space="preserve"> </w:t>
+      </w:r>
+    </w:p>
     <w:p/>
     <w:p>
-      <w:pPr>
-        <w:pStyle w:val="Heading1"/>
-      </w:pPr>
-      <w:bookmarkStart w:id="25" w:name="_Toc180151823"/>
-      <w:r>
-        <w:t>6</w:t>
-      </w:r>
-      <w:r>
-        <w:tab/>
-        <w:t>Datarydding</w:t>
-      </w:r>
-      <w:bookmarkEnd w:id="25"/>
+      <w:r>
+        <w:t xml:space="preserve">Som konsekvens av datavisualisering og statistisk analyse har vi nå </w:t>
+      </w:r>
+      <w:r>
+        <w:t xml:space="preserve">solid fundament/forståelse for å rydde videre i data. </w:t>
+      </w:r>
+    </w:p>
+    <w:p>
+      <w:r>
+        <w:t xml:space="preserve">Rydding og filtrering av data er et essensielt for å utelukke variabler som skaper </w:t>
+      </w:r>
+      <w:r>
+        <w:t xml:space="preserve">forstyrrelser </w:t>
+      </w:r>
+      <w:r>
+        <w:t>i modellen.</w:t>
+      </w:r>
       <w:r>
         <w:t xml:space="preserve"> </w:t>
       </w:r>
+      <w:r>
+        <w:t xml:space="preserve">Hva </w:t>
+      </w:r>
     </w:p>
     <w:p/>
     <w:p>
       <w:r>
-        <w:t xml:space="preserve">Rydding og filtrering av data er et essensielt for å utelukke variabler som skaper </w:t>
-      </w:r>
-      <w:r>
-        <w:t xml:space="preserve">forstyrrelser </w:t>
-      </w:r>
-      <w:r>
-        <w:t>i modellen.</w:t>
-      </w:r>
-      <w:r>
-        <w:t xml:space="preserve"> </w:t>
-      </w:r>
-      <w:r>
-        <w:t xml:space="preserve">Hva </w:t>
+        <w:t>Modellering</w:t>
       </w:r>
     </w:p>
     <w:sectPr>
-      <w:footerReference w:type="default" r:id="rId37"/>
+      <w:footerReference w:type="default" r:id="rId38"/>
       <w:pgSz w:w="11906" w:h="16838"/>
       <w:pgMar w:top="1417" w:right="1417" w:bottom="1417" w:left="1417" w:header="708" w:footer="708" w:gutter="0"/>
       <w:pgNumType w:start="0"/>
@@ -8116,6 +8913,7 @@
         <w:docPartUnique/>
       </w:docPartObj>
     </w:sdtPr>
+    <w:sdtEndPr/>
     <w:sdtContent>
       <w:p>
         <w:pPr>
@@ -10294,10 +11092,13 @@
   </w:compat>
   <w:rsids>
     <w:rsidRoot w:val="00B83AD9"/>
+    <w:rsid w:val="0025717C"/>
+    <w:rsid w:val="0037734A"/>
     <w:rsid w:val="005B5149"/>
     <w:rsid w:val="006E560A"/>
     <w:rsid w:val="0072025E"/>
     <w:rsid w:val="00773BD4"/>
+    <w:rsid w:val="00961917"/>
     <w:rsid w:val="00A12C67"/>
     <w:rsid w:val="00A92E69"/>
     <w:rsid w:val="00B83AD9"/>

</xml_diff>

<commit_message>
Laget nettside som predikerer oppholdslengde.
</commit_message>
<xml_diff>
--- a/Rapport prosjekt.docx
+++ b/Rapport prosjekt.docx
@@ -4982,6 +4982,9 @@
         <w:spacing w:line="360" w:lineRule="auto"/>
       </w:pPr>
       <w:r>
+        <w:rPr>
+          <w:noProof/>
+        </w:rPr>
         <w:lastRenderedPageBreak/>
         <w:drawing>
           <wp:inline distT="0" distB="0" distL="0" distR="0" wp14:anchorId="0DA9DEB5" wp14:editId="71D467F1">
@@ -5448,6 +5451,9 @@
         <w:spacing w:line="360" w:lineRule="auto"/>
       </w:pPr>
       <w:r>
+        <w:rPr>
+          <w:noProof/>
+        </w:rPr>
         <w:drawing>
           <wp:inline distT="0" distB="0" distL="0" distR="0" wp14:anchorId="5EAFDD9A" wp14:editId="789297D3">
             <wp:extent cx="5760720" cy="1544320"/>
@@ -6439,7 +6445,7 @@
           <w:lang w:val="en-US"/>
         </w:rPr>
         <w:drawing>
-          <wp:anchor distT="0" distB="0" distL="114300" distR="114300" simplePos="0" relativeHeight="251673600" behindDoc="1" locked="0" layoutInCell="1" allowOverlap="1" wp14:anchorId="2AE0C0D8" wp14:editId="26847D0C">
+          <wp:anchor distT="0" distB="0" distL="114300" distR="114300" simplePos="0" relativeHeight="251673600" behindDoc="1" locked="0" layoutInCell="1" allowOverlap="1" wp14:anchorId="2AE0C0D8" wp14:editId="68229E96">
             <wp:simplePos x="0" y="0"/>
             <wp:positionH relativeFrom="margin">
               <wp:align>left</wp:align>
@@ -6840,6 +6846,9 @@
         <w:spacing w:line="360" w:lineRule="auto"/>
       </w:pPr>
       <w:r>
+        <w:rPr>
+          <w:noProof/>
+        </w:rPr>
         <w:drawing>
           <wp:anchor distT="0" distB="0" distL="114300" distR="114300" simplePos="0" relativeHeight="251691008" behindDoc="1" locked="0" layoutInCell="1" allowOverlap="1" wp14:anchorId="76001152" wp14:editId="45EC1F76">
             <wp:simplePos x="0" y="0"/>
@@ -7338,7 +7347,7 @@
           <w:noProof/>
         </w:rPr>
         <w:drawing>
-          <wp:anchor distT="0" distB="0" distL="114300" distR="114300" simplePos="0" relativeHeight="251678720" behindDoc="1" locked="0" layoutInCell="1" allowOverlap="1" wp14:anchorId="4E98D052" wp14:editId="20137BE3">
+          <wp:anchor distT="0" distB="0" distL="114300" distR="114300" simplePos="0" relativeHeight="251678720" behindDoc="1" locked="0" layoutInCell="1" allowOverlap="1" wp14:anchorId="4E98D052" wp14:editId="47782B51">
             <wp:simplePos x="0" y="0"/>
             <wp:positionH relativeFrom="column">
               <wp:posOffset>2738785</wp:posOffset>
@@ -8146,6 +8155,9 @@
         <w:spacing w:line="360" w:lineRule="auto"/>
       </w:pPr>
       <w:r>
+        <w:rPr>
+          <w:noProof/>
+        </w:rPr>
         <w:lastRenderedPageBreak/>
         <w:drawing>
           <wp:anchor distT="0" distB="0" distL="114300" distR="114300" simplePos="0" relativeHeight="251689984" behindDoc="1" locked="0" layoutInCell="1" allowOverlap="1" wp14:anchorId="64D785A4" wp14:editId="7939F200">
@@ -8833,32 +8845,136 @@
         <w:t xml:space="preserve"> </w:t>
       </w:r>
     </w:p>
+    <w:p>
+      <w:pPr>
+        <w:pStyle w:val="ListParagraph"/>
+        <w:numPr>
+          <w:ilvl w:val="0"/>
+          <w:numId w:val="10"/>
+        </w:numPr>
+      </w:pPr>
+      <w:r>
+        <w:t>Baseline modell (enkel, men realistisk)</w:t>
+      </w:r>
+    </w:p>
+    <w:p>
+      <w:pPr>
+        <w:pStyle w:val="ListParagraph"/>
+        <w:numPr>
+          <w:ilvl w:val="0"/>
+          <w:numId w:val="10"/>
+        </w:numPr>
+      </w:pPr>
+      <w:r>
+        <w:t>Lage pipeline</w:t>
+      </w:r>
+    </w:p>
+    <w:p>
+      <w:pPr>
+        <w:pStyle w:val="ListParagraph"/>
+        <w:numPr>
+          <w:ilvl w:val="0"/>
+          <w:numId w:val="12"/>
+        </w:numPr>
+      </w:pPr>
+      <w:r>
+        <w:t>Å ha en pipeline gjør prosessen for databehandling og modellering enklere og mer organisert.</w:t>
+      </w:r>
+    </w:p>
+    <w:p>
+      <w:pPr>
+        <w:pStyle w:val="ListParagraph"/>
+        <w:numPr>
+          <w:ilvl w:val="0"/>
+          <w:numId w:val="10"/>
+        </w:numPr>
+      </w:pPr>
+      <w:r>
+        <w:t xml:space="preserve">Definere </w:t>
+      </w:r>
+      <w:proofErr w:type="spellStart"/>
+      <w:r>
+        <w:t>hyperparametre</w:t>
+      </w:r>
+      <w:proofErr w:type="spellEnd"/>
+      <w:r>
+        <w:t xml:space="preserve"> for forskjellige modeller</w:t>
+      </w:r>
+    </w:p>
+    <w:p>
+      <w:pPr>
+        <w:pStyle w:val="ListParagraph"/>
+        <w:numPr>
+          <w:ilvl w:val="0"/>
+          <w:numId w:val="12"/>
+        </w:numPr>
+      </w:pPr>
+      <w:r>
+        <w:t>Gir muligheten til å sammenligne ytelsen til ulke tilnærminger</w:t>
+      </w:r>
+    </w:p>
+    <w:p>
+      <w:pPr>
+        <w:pStyle w:val="ListParagraph"/>
+        <w:numPr>
+          <w:ilvl w:val="0"/>
+          <w:numId w:val="10"/>
+        </w:numPr>
+      </w:pPr>
+      <w:r>
+        <w:t>Sjekke for beste modell (inkludere R^2)???</w:t>
+      </w:r>
+    </w:p>
+    <w:p>
+      <w:pPr>
+        <w:pStyle w:val="ListParagraph"/>
+        <w:numPr>
+          <w:ilvl w:val="0"/>
+          <w:numId w:val="10"/>
+        </w:numPr>
+      </w:pPr>
+      <w:r>
+        <w:t xml:space="preserve">Sjekker generaliseringsevne på </w:t>
+      </w:r>
+      <w:proofErr w:type="spellStart"/>
+      <w:r>
+        <w:t>testdata</w:t>
+      </w:r>
+      <w:proofErr w:type="spellEnd"/>
+    </w:p>
+    <w:p>
+      <w:pPr>
+        <w:pStyle w:val="ListParagraph"/>
+        <w:numPr>
+          <w:ilvl w:val="0"/>
+          <w:numId w:val="12"/>
+        </w:numPr>
+      </w:pPr>
+      <w:r>
+        <w:t>Det er viktig å evaluere hvordan den valgte modellen presterer på usett data for å vurdere generaliseringsevne.</w:t>
+      </w:r>
+    </w:p>
+    <w:p>
+      <w:pPr>
+        <w:pStyle w:val="ListParagraph"/>
+        <w:numPr>
+          <w:ilvl w:val="1"/>
+          <w:numId w:val="12"/>
+        </w:numPr>
+      </w:pPr>
+      <w:r>
+        <w:t xml:space="preserve">Kan bruke krystallisasjon på treningssettet for å redusere </w:t>
+      </w:r>
+      <w:proofErr w:type="spellStart"/>
+      <w:r>
+        <w:t>overfitting</w:t>
+      </w:r>
+      <w:proofErr w:type="spellEnd"/>
+      <w:r>
+        <w:t>.</w:t>
+      </w:r>
+    </w:p>
     <w:p/>
-    <w:p>
-      <w:r>
-        <w:t xml:space="preserve">Som konsekvens av datavisualisering og statistisk analyse har vi nå </w:t>
-      </w:r>
-      <w:r>
-        <w:t xml:space="preserve">solid fundament/forståelse for å rydde videre i data. </w:t>
-      </w:r>
-    </w:p>
-    <w:p>
-      <w:r>
-        <w:t xml:space="preserve">Rydding og filtrering av data er et essensielt for å utelukke variabler som skaper </w:t>
-      </w:r>
-      <w:r>
-        <w:t xml:space="preserve">forstyrrelser </w:t>
-      </w:r>
-      <w:r>
-        <w:t>i modellen.</w:t>
-      </w:r>
-      <w:r>
-        <w:t xml:space="preserve"> </w:t>
-      </w:r>
-      <w:r>
-        <w:t xml:space="preserve">Hva </w:t>
-      </w:r>
-    </w:p>
     <w:p/>
     <w:p>
       <w:r>
@@ -9063,6 +9179,119 @@
     </w:lvl>
   </w:abstractNum>
   <w:abstractNum w:abstractNumId="1" w15:restartNumberingAfterBreak="0">
+    <w:nsid w:val="18344719"/>
+    <w:multiLevelType w:val="hybridMultilevel"/>
+    <w:tmpl w:val="C9A07808"/>
+    <w:lvl w:ilvl="0" w:tplc="1DFA61D6">
+      <w:start w:val="6"/>
+      <w:numFmt w:val="bullet"/>
+      <w:lvlText w:val="-"/>
+      <w:lvlJc w:val="left"/>
+      <w:pPr>
+        <w:ind w:left="1080" w:hanging="360"/>
+      </w:pPr>
+      <w:rPr>
+        <w:rFonts w:ascii="Aptos" w:eastAsiaTheme="minorHAnsi" w:hAnsi="Aptos" w:cstheme="minorBidi" w:hint="default"/>
+      </w:rPr>
+    </w:lvl>
+    <w:lvl w:ilvl="1" w:tplc="04140003">
+      <w:start w:val="1"/>
+      <w:numFmt w:val="bullet"/>
+      <w:lvlText w:val="o"/>
+      <w:lvlJc w:val="left"/>
+      <w:pPr>
+        <w:ind w:left="1800" w:hanging="360"/>
+      </w:pPr>
+      <w:rPr>
+        <w:rFonts w:ascii="Courier New" w:hAnsi="Courier New" w:cs="Courier New" w:hint="default"/>
+      </w:rPr>
+    </w:lvl>
+    <w:lvl w:ilvl="2" w:tplc="04140005" w:tentative="1">
+      <w:start w:val="1"/>
+      <w:numFmt w:val="bullet"/>
+      <w:lvlText w:val=""/>
+      <w:lvlJc w:val="left"/>
+      <w:pPr>
+        <w:ind w:left="2520" w:hanging="360"/>
+      </w:pPr>
+      <w:rPr>
+        <w:rFonts w:ascii="Wingdings" w:hAnsi="Wingdings" w:hint="default"/>
+      </w:rPr>
+    </w:lvl>
+    <w:lvl w:ilvl="3" w:tplc="04140001" w:tentative="1">
+      <w:start w:val="1"/>
+      <w:numFmt w:val="bullet"/>
+      <w:lvlText w:val=""/>
+      <w:lvlJc w:val="left"/>
+      <w:pPr>
+        <w:ind w:left="3240" w:hanging="360"/>
+      </w:pPr>
+      <w:rPr>
+        <w:rFonts w:ascii="Symbol" w:hAnsi="Symbol" w:hint="default"/>
+      </w:rPr>
+    </w:lvl>
+    <w:lvl w:ilvl="4" w:tplc="04140003" w:tentative="1">
+      <w:start w:val="1"/>
+      <w:numFmt w:val="bullet"/>
+      <w:lvlText w:val="o"/>
+      <w:lvlJc w:val="left"/>
+      <w:pPr>
+        <w:ind w:left="3960" w:hanging="360"/>
+      </w:pPr>
+      <w:rPr>
+        <w:rFonts w:ascii="Courier New" w:hAnsi="Courier New" w:cs="Courier New" w:hint="default"/>
+      </w:rPr>
+    </w:lvl>
+    <w:lvl w:ilvl="5" w:tplc="04140005" w:tentative="1">
+      <w:start w:val="1"/>
+      <w:numFmt w:val="bullet"/>
+      <w:lvlText w:val=""/>
+      <w:lvlJc w:val="left"/>
+      <w:pPr>
+        <w:ind w:left="4680" w:hanging="360"/>
+      </w:pPr>
+      <w:rPr>
+        <w:rFonts w:ascii="Wingdings" w:hAnsi="Wingdings" w:hint="default"/>
+      </w:rPr>
+    </w:lvl>
+    <w:lvl w:ilvl="6" w:tplc="04140001" w:tentative="1">
+      <w:start w:val="1"/>
+      <w:numFmt w:val="bullet"/>
+      <w:lvlText w:val=""/>
+      <w:lvlJc w:val="left"/>
+      <w:pPr>
+        <w:ind w:left="5400" w:hanging="360"/>
+      </w:pPr>
+      <w:rPr>
+        <w:rFonts w:ascii="Symbol" w:hAnsi="Symbol" w:hint="default"/>
+      </w:rPr>
+    </w:lvl>
+    <w:lvl w:ilvl="7" w:tplc="04140003" w:tentative="1">
+      <w:start w:val="1"/>
+      <w:numFmt w:val="bullet"/>
+      <w:lvlText w:val="o"/>
+      <w:lvlJc w:val="left"/>
+      <w:pPr>
+        <w:ind w:left="6120" w:hanging="360"/>
+      </w:pPr>
+      <w:rPr>
+        <w:rFonts w:ascii="Courier New" w:hAnsi="Courier New" w:cs="Courier New" w:hint="default"/>
+      </w:rPr>
+    </w:lvl>
+    <w:lvl w:ilvl="8" w:tplc="04140005" w:tentative="1">
+      <w:start w:val="1"/>
+      <w:numFmt w:val="bullet"/>
+      <w:lvlText w:val=""/>
+      <w:lvlJc w:val="left"/>
+      <w:pPr>
+        <w:ind w:left="6840" w:hanging="360"/>
+      </w:pPr>
+      <w:rPr>
+        <w:rFonts w:ascii="Wingdings" w:hAnsi="Wingdings" w:hint="default"/>
+      </w:rPr>
+    </w:lvl>
+  </w:abstractNum>
+  <w:abstractNum w:abstractNumId="2" w15:restartNumberingAfterBreak="0">
     <w:nsid w:val="28A73894"/>
     <w:multiLevelType w:val="hybridMultilevel"/>
     <w:tmpl w:val="1DF6BBD8"/>
@@ -9175,7 +9404,93 @@
       </w:rPr>
     </w:lvl>
   </w:abstractNum>
-  <w:abstractNum w:abstractNumId="2" w15:restartNumberingAfterBreak="0">
+  <w:abstractNum w:abstractNumId="3" w15:restartNumberingAfterBreak="0">
+    <w:nsid w:val="4CB45409"/>
+    <w:multiLevelType w:val="hybridMultilevel"/>
+    <w:tmpl w:val="66A68932"/>
+    <w:lvl w:ilvl="0" w:tplc="0414000F">
+      <w:start w:val="1"/>
+      <w:numFmt w:val="decimal"/>
+      <w:lvlText w:val="%1."/>
+      <w:lvlJc w:val="left"/>
+      <w:pPr>
+        <w:ind w:left="720" w:hanging="360"/>
+      </w:pPr>
+    </w:lvl>
+    <w:lvl w:ilvl="1" w:tplc="04140019">
+      <w:start w:val="1"/>
+      <w:numFmt w:val="lowerLetter"/>
+      <w:lvlText w:val="%2."/>
+      <w:lvlJc w:val="left"/>
+      <w:pPr>
+        <w:ind w:left="1440" w:hanging="360"/>
+      </w:pPr>
+    </w:lvl>
+    <w:lvl w:ilvl="2" w:tplc="0414001B" w:tentative="1">
+      <w:start w:val="1"/>
+      <w:numFmt w:val="lowerRoman"/>
+      <w:lvlText w:val="%3."/>
+      <w:lvlJc w:val="right"/>
+      <w:pPr>
+        <w:ind w:left="2160" w:hanging="180"/>
+      </w:pPr>
+    </w:lvl>
+    <w:lvl w:ilvl="3" w:tplc="0414000F" w:tentative="1">
+      <w:start w:val="1"/>
+      <w:numFmt w:val="decimal"/>
+      <w:lvlText w:val="%4."/>
+      <w:lvlJc w:val="left"/>
+      <w:pPr>
+        <w:ind w:left="2880" w:hanging="360"/>
+      </w:pPr>
+    </w:lvl>
+    <w:lvl w:ilvl="4" w:tplc="04140019" w:tentative="1">
+      <w:start w:val="1"/>
+      <w:numFmt w:val="lowerLetter"/>
+      <w:lvlText w:val="%5."/>
+      <w:lvlJc w:val="left"/>
+      <w:pPr>
+        <w:ind w:left="3600" w:hanging="360"/>
+      </w:pPr>
+    </w:lvl>
+    <w:lvl w:ilvl="5" w:tplc="0414001B" w:tentative="1">
+      <w:start w:val="1"/>
+      <w:numFmt w:val="lowerRoman"/>
+      <w:lvlText w:val="%6."/>
+      <w:lvlJc w:val="right"/>
+      <w:pPr>
+        <w:ind w:left="4320" w:hanging="180"/>
+      </w:pPr>
+    </w:lvl>
+    <w:lvl w:ilvl="6" w:tplc="0414000F" w:tentative="1">
+      <w:start w:val="1"/>
+      <w:numFmt w:val="decimal"/>
+      <w:lvlText w:val="%7."/>
+      <w:lvlJc w:val="left"/>
+      <w:pPr>
+        <w:ind w:left="5040" w:hanging="360"/>
+      </w:pPr>
+    </w:lvl>
+    <w:lvl w:ilvl="7" w:tplc="04140019" w:tentative="1">
+      <w:start w:val="1"/>
+      <w:numFmt w:val="lowerLetter"/>
+      <w:lvlText w:val="%8."/>
+      <w:lvlJc w:val="left"/>
+      <w:pPr>
+        <w:ind w:left="5760" w:hanging="360"/>
+      </w:pPr>
+    </w:lvl>
+    <w:lvl w:ilvl="8" w:tplc="0414001B" w:tentative="1">
+      <w:start w:val="1"/>
+      <w:numFmt w:val="lowerRoman"/>
+      <w:lvlText w:val="%9."/>
+      <w:lvlJc w:val="right"/>
+      <w:pPr>
+        <w:ind w:left="6480" w:hanging="180"/>
+      </w:pPr>
+    </w:lvl>
+  </w:abstractNum>
+  <w:abstractNum w:abstractNumId="4" w15:restartNumberingAfterBreak="0">
     <w:nsid w:val="4E2E125B"/>
     <w:multiLevelType w:val="hybridMultilevel"/>
     <w:tmpl w:val="E7DCAB3C"/>
@@ -9264,7 +9579,7 @@
       </w:pPr>
     </w:lvl>
   </w:abstractNum>
-  <w:abstractNum w:abstractNumId="3" w15:restartNumberingAfterBreak="0">
+  <w:abstractNum w:abstractNumId="5" w15:restartNumberingAfterBreak="0">
     <w:nsid w:val="59C76FE2"/>
     <w:multiLevelType w:val="hybridMultilevel"/>
     <w:tmpl w:val="6AE41FBA"/>
@@ -9353,7 +9668,7 @@
       </w:pPr>
     </w:lvl>
   </w:abstractNum>
-  <w:abstractNum w:abstractNumId="4" w15:restartNumberingAfterBreak="0">
+  <w:abstractNum w:abstractNumId="6" w15:restartNumberingAfterBreak="0">
     <w:nsid w:val="63237453"/>
     <w:multiLevelType w:val="hybridMultilevel"/>
     <w:tmpl w:val="C7908554"/>
@@ -9442,7 +9757,7 @@
       </w:pPr>
     </w:lvl>
   </w:abstractNum>
-  <w:abstractNum w:abstractNumId="5" w15:restartNumberingAfterBreak="0">
+  <w:abstractNum w:abstractNumId="7" w15:restartNumberingAfterBreak="0">
     <w:nsid w:val="667C727A"/>
     <w:multiLevelType w:val="hybridMultilevel"/>
     <w:tmpl w:val="4C62CDB8"/>
@@ -9531,7 +9846,7 @@
       </w:pPr>
     </w:lvl>
   </w:abstractNum>
-  <w:abstractNum w:abstractNumId="6" w15:restartNumberingAfterBreak="0">
+  <w:abstractNum w:abstractNumId="8" w15:restartNumberingAfterBreak="0">
     <w:nsid w:val="6817789C"/>
     <w:multiLevelType w:val="hybridMultilevel"/>
     <w:tmpl w:val="26943EB0"/>
@@ -9620,17 +9935,130 @@
       </w:pPr>
     </w:lvl>
   </w:abstractNum>
-  <w:abstractNum w:abstractNumId="7" w15:restartNumberingAfterBreak="0">
-    <w:nsid w:val="7DC41BDC"/>
+  <w:abstractNum w:abstractNumId="9" w15:restartNumberingAfterBreak="0">
+    <w:nsid w:val="7653185E"/>
     <w:multiLevelType w:val="hybridMultilevel"/>
-    <w:tmpl w:val="A9EC5466"/>
-    <w:lvl w:ilvl="0" w:tplc="D040CB66">
+    <w:tmpl w:val="16E47DFE"/>
+    <w:lvl w:ilvl="0" w:tplc="04140001">
       <w:start w:val="1"/>
+      <w:numFmt w:val="bullet"/>
+      <w:lvlText w:val=""/>
+      <w:lvlJc w:val="left"/>
+      <w:pPr>
+        <w:ind w:left="720" w:hanging="360"/>
+      </w:pPr>
+      <w:rPr>
+        <w:rFonts w:ascii="Symbol" w:hAnsi="Symbol" w:hint="default"/>
+      </w:rPr>
+    </w:lvl>
+    <w:lvl w:ilvl="1" w:tplc="04140003" w:tentative="1">
+      <w:start w:val="1"/>
+      <w:numFmt w:val="bullet"/>
+      <w:lvlText w:val="o"/>
+      <w:lvlJc w:val="left"/>
+      <w:pPr>
+        <w:ind w:left="1440" w:hanging="360"/>
+      </w:pPr>
+      <w:rPr>
+        <w:rFonts w:ascii="Courier New" w:hAnsi="Courier New" w:cs="Courier New" w:hint="default"/>
+      </w:rPr>
+    </w:lvl>
+    <w:lvl w:ilvl="2" w:tplc="04140005" w:tentative="1">
+      <w:start w:val="1"/>
+      <w:numFmt w:val="bullet"/>
+      <w:lvlText w:val=""/>
+      <w:lvlJc w:val="left"/>
+      <w:pPr>
+        <w:ind w:left="2160" w:hanging="360"/>
+      </w:pPr>
+      <w:rPr>
+        <w:rFonts w:ascii="Wingdings" w:hAnsi="Wingdings" w:hint="default"/>
+      </w:rPr>
+    </w:lvl>
+    <w:lvl w:ilvl="3" w:tplc="04140001" w:tentative="1">
+      <w:start w:val="1"/>
+      <w:numFmt w:val="bullet"/>
+      <w:lvlText w:val=""/>
+      <w:lvlJc w:val="left"/>
+      <w:pPr>
+        <w:ind w:left="2880" w:hanging="360"/>
+      </w:pPr>
+      <w:rPr>
+        <w:rFonts w:ascii="Symbol" w:hAnsi="Symbol" w:hint="default"/>
+      </w:rPr>
+    </w:lvl>
+    <w:lvl w:ilvl="4" w:tplc="04140003" w:tentative="1">
+      <w:start w:val="1"/>
+      <w:numFmt w:val="bullet"/>
+      <w:lvlText w:val="o"/>
+      <w:lvlJc w:val="left"/>
+      <w:pPr>
+        <w:ind w:left="3600" w:hanging="360"/>
+      </w:pPr>
+      <w:rPr>
+        <w:rFonts w:ascii="Courier New" w:hAnsi="Courier New" w:cs="Courier New" w:hint="default"/>
+      </w:rPr>
+    </w:lvl>
+    <w:lvl w:ilvl="5" w:tplc="04140005" w:tentative="1">
+      <w:start w:val="1"/>
+      <w:numFmt w:val="bullet"/>
+      <w:lvlText w:val=""/>
+      <w:lvlJc w:val="left"/>
+      <w:pPr>
+        <w:ind w:left="4320" w:hanging="360"/>
+      </w:pPr>
+      <w:rPr>
+        <w:rFonts w:ascii="Wingdings" w:hAnsi="Wingdings" w:hint="default"/>
+      </w:rPr>
+    </w:lvl>
+    <w:lvl w:ilvl="6" w:tplc="04140001" w:tentative="1">
+      <w:start w:val="1"/>
+      <w:numFmt w:val="bullet"/>
+      <w:lvlText w:val=""/>
+      <w:lvlJc w:val="left"/>
+      <w:pPr>
+        <w:ind w:left="5040" w:hanging="360"/>
+      </w:pPr>
+      <w:rPr>
+        <w:rFonts w:ascii="Symbol" w:hAnsi="Symbol" w:hint="default"/>
+      </w:rPr>
+    </w:lvl>
+    <w:lvl w:ilvl="7" w:tplc="04140003" w:tentative="1">
+      <w:start w:val="1"/>
+      <w:numFmt w:val="bullet"/>
+      <w:lvlText w:val="o"/>
+      <w:lvlJc w:val="left"/>
+      <w:pPr>
+        <w:ind w:left="5760" w:hanging="360"/>
+      </w:pPr>
+      <w:rPr>
+        <w:rFonts w:ascii="Courier New" w:hAnsi="Courier New" w:cs="Courier New" w:hint="default"/>
+      </w:rPr>
+    </w:lvl>
+    <w:lvl w:ilvl="8" w:tplc="04140005" w:tentative="1">
+      <w:start w:val="1"/>
+      <w:numFmt w:val="bullet"/>
+      <w:lvlText w:val=""/>
+      <w:lvlJc w:val="left"/>
+      <w:pPr>
+        <w:ind w:left="6480" w:hanging="360"/>
+      </w:pPr>
+      <w:rPr>
+        <w:rFonts w:ascii="Wingdings" w:hAnsi="Wingdings" w:hint="default"/>
+      </w:rPr>
+    </w:lvl>
+  </w:abstractNum>
+  <w:abstractNum w:abstractNumId="10" w15:restartNumberingAfterBreak="0">
+    <w:nsid w:val="7D72637F"/>
+    <w:multiLevelType w:val="hybridMultilevel"/>
+    <w:tmpl w:val="F96C4FA6"/>
+    <w:lvl w:ilvl="0" w:tplc="961E8FFA">
+      <w:start w:val="6"/>
       <w:numFmt w:val="bullet"/>
       <w:lvlText w:val="-"/>
       <w:lvlJc w:val="left"/>
       <w:pPr>
-        <w:ind w:left="1430" w:hanging="360"/>
+        <w:ind w:left="1080" w:hanging="360"/>
       </w:pPr>
       <w:rPr>
         <w:rFonts w:ascii="Aptos" w:eastAsiaTheme="minorHAnsi" w:hAnsi="Aptos" w:cstheme="minorBidi" w:hint="default"/>
@@ -9642,7 +10070,7 @@
       <w:lvlText w:val="o"/>
       <w:lvlJc w:val="left"/>
       <w:pPr>
-        <w:ind w:left="2150" w:hanging="360"/>
+        <w:ind w:left="1800" w:hanging="360"/>
       </w:pPr>
       <w:rPr>
         <w:rFonts w:ascii="Courier New" w:hAnsi="Courier New" w:cs="Courier New" w:hint="default"/>
@@ -9654,7 +10082,7 @@
       <w:lvlText w:val=""/>
       <w:lvlJc w:val="left"/>
       <w:pPr>
-        <w:ind w:left="2870" w:hanging="360"/>
+        <w:ind w:left="2520" w:hanging="360"/>
       </w:pPr>
       <w:rPr>
         <w:rFonts w:ascii="Wingdings" w:hAnsi="Wingdings" w:hint="default"/>
@@ -9666,7 +10094,7 @@
       <w:lvlText w:val=""/>
       <w:lvlJc w:val="left"/>
       <w:pPr>
-        <w:ind w:left="3590" w:hanging="360"/>
+        <w:ind w:left="3240" w:hanging="360"/>
       </w:pPr>
       <w:rPr>
         <w:rFonts w:ascii="Symbol" w:hAnsi="Symbol" w:hint="default"/>
@@ -9678,7 +10106,7 @@
       <w:lvlText w:val="o"/>
       <w:lvlJc w:val="left"/>
       <w:pPr>
-        <w:ind w:left="4310" w:hanging="360"/>
+        <w:ind w:left="3960" w:hanging="360"/>
       </w:pPr>
       <w:rPr>
         <w:rFonts w:ascii="Courier New" w:hAnsi="Courier New" w:cs="Courier New" w:hint="default"/>
@@ -9690,7 +10118,7 @@
       <w:lvlText w:val=""/>
       <w:lvlJc w:val="left"/>
       <w:pPr>
-        <w:ind w:left="5030" w:hanging="360"/>
+        <w:ind w:left="4680" w:hanging="360"/>
       </w:pPr>
       <w:rPr>
         <w:rFonts w:ascii="Wingdings" w:hAnsi="Wingdings" w:hint="default"/>
@@ -9702,7 +10130,7 @@
       <w:lvlText w:val=""/>
       <w:lvlJc w:val="left"/>
       <w:pPr>
-        <w:ind w:left="5750" w:hanging="360"/>
+        <w:ind w:left="5400" w:hanging="360"/>
       </w:pPr>
       <w:rPr>
         <w:rFonts w:ascii="Symbol" w:hAnsi="Symbol" w:hint="default"/>
@@ -9714,7 +10142,7 @@
       <w:lvlText w:val="o"/>
       <w:lvlJc w:val="left"/>
       <w:pPr>
-        <w:ind w:left="6470" w:hanging="360"/>
+        <w:ind w:left="6120" w:hanging="360"/>
       </w:pPr>
       <w:rPr>
         <w:rFonts w:ascii="Courier New" w:hAnsi="Courier New" w:cs="Courier New" w:hint="default"/>
@@ -9726,6 +10154,119 @@
       <w:lvlText w:val=""/>
       <w:lvlJc w:val="left"/>
       <w:pPr>
+        <w:ind w:left="6840" w:hanging="360"/>
+      </w:pPr>
+      <w:rPr>
+        <w:rFonts w:ascii="Wingdings" w:hAnsi="Wingdings" w:hint="default"/>
+      </w:rPr>
+    </w:lvl>
+  </w:abstractNum>
+  <w:abstractNum w:abstractNumId="11" w15:restartNumberingAfterBreak="0">
+    <w:nsid w:val="7DC41BDC"/>
+    <w:multiLevelType w:val="hybridMultilevel"/>
+    <w:tmpl w:val="A9EC5466"/>
+    <w:lvl w:ilvl="0" w:tplc="D040CB66">
+      <w:start w:val="1"/>
+      <w:numFmt w:val="bullet"/>
+      <w:lvlText w:val="-"/>
+      <w:lvlJc w:val="left"/>
+      <w:pPr>
+        <w:ind w:left="1430" w:hanging="360"/>
+      </w:pPr>
+      <w:rPr>
+        <w:rFonts w:ascii="Aptos" w:eastAsiaTheme="minorHAnsi" w:hAnsi="Aptos" w:cstheme="minorBidi" w:hint="default"/>
+      </w:rPr>
+    </w:lvl>
+    <w:lvl w:ilvl="1" w:tplc="04140003" w:tentative="1">
+      <w:start w:val="1"/>
+      <w:numFmt w:val="bullet"/>
+      <w:lvlText w:val="o"/>
+      <w:lvlJc w:val="left"/>
+      <w:pPr>
+        <w:ind w:left="2150" w:hanging="360"/>
+      </w:pPr>
+      <w:rPr>
+        <w:rFonts w:ascii="Courier New" w:hAnsi="Courier New" w:cs="Courier New" w:hint="default"/>
+      </w:rPr>
+    </w:lvl>
+    <w:lvl w:ilvl="2" w:tplc="04140005" w:tentative="1">
+      <w:start w:val="1"/>
+      <w:numFmt w:val="bullet"/>
+      <w:lvlText w:val=""/>
+      <w:lvlJc w:val="left"/>
+      <w:pPr>
+        <w:ind w:left="2870" w:hanging="360"/>
+      </w:pPr>
+      <w:rPr>
+        <w:rFonts w:ascii="Wingdings" w:hAnsi="Wingdings" w:hint="default"/>
+      </w:rPr>
+    </w:lvl>
+    <w:lvl w:ilvl="3" w:tplc="04140001" w:tentative="1">
+      <w:start w:val="1"/>
+      <w:numFmt w:val="bullet"/>
+      <w:lvlText w:val=""/>
+      <w:lvlJc w:val="left"/>
+      <w:pPr>
+        <w:ind w:left="3590" w:hanging="360"/>
+      </w:pPr>
+      <w:rPr>
+        <w:rFonts w:ascii="Symbol" w:hAnsi="Symbol" w:hint="default"/>
+      </w:rPr>
+    </w:lvl>
+    <w:lvl w:ilvl="4" w:tplc="04140003" w:tentative="1">
+      <w:start w:val="1"/>
+      <w:numFmt w:val="bullet"/>
+      <w:lvlText w:val="o"/>
+      <w:lvlJc w:val="left"/>
+      <w:pPr>
+        <w:ind w:left="4310" w:hanging="360"/>
+      </w:pPr>
+      <w:rPr>
+        <w:rFonts w:ascii="Courier New" w:hAnsi="Courier New" w:cs="Courier New" w:hint="default"/>
+      </w:rPr>
+    </w:lvl>
+    <w:lvl w:ilvl="5" w:tplc="04140005" w:tentative="1">
+      <w:start w:val="1"/>
+      <w:numFmt w:val="bullet"/>
+      <w:lvlText w:val=""/>
+      <w:lvlJc w:val="left"/>
+      <w:pPr>
+        <w:ind w:left="5030" w:hanging="360"/>
+      </w:pPr>
+      <w:rPr>
+        <w:rFonts w:ascii="Wingdings" w:hAnsi="Wingdings" w:hint="default"/>
+      </w:rPr>
+    </w:lvl>
+    <w:lvl w:ilvl="6" w:tplc="04140001" w:tentative="1">
+      <w:start w:val="1"/>
+      <w:numFmt w:val="bullet"/>
+      <w:lvlText w:val=""/>
+      <w:lvlJc w:val="left"/>
+      <w:pPr>
+        <w:ind w:left="5750" w:hanging="360"/>
+      </w:pPr>
+      <w:rPr>
+        <w:rFonts w:ascii="Symbol" w:hAnsi="Symbol" w:hint="default"/>
+      </w:rPr>
+    </w:lvl>
+    <w:lvl w:ilvl="7" w:tplc="04140003" w:tentative="1">
+      <w:start w:val="1"/>
+      <w:numFmt w:val="bullet"/>
+      <w:lvlText w:val="o"/>
+      <w:lvlJc w:val="left"/>
+      <w:pPr>
+        <w:ind w:left="6470" w:hanging="360"/>
+      </w:pPr>
+      <w:rPr>
+        <w:rFonts w:ascii="Courier New" w:hAnsi="Courier New" w:cs="Courier New" w:hint="default"/>
+      </w:rPr>
+    </w:lvl>
+    <w:lvl w:ilvl="8" w:tplc="04140005" w:tentative="1">
+      <w:start w:val="1"/>
+      <w:numFmt w:val="bullet"/>
+      <w:lvlText w:val=""/>
+      <w:lvlJc w:val="left"/>
+      <w:pPr>
         <w:ind w:left="7190" w:hanging="360"/>
       </w:pPr>
       <w:rPr>
@@ -9734,28 +10275,40 @@
     </w:lvl>
   </w:abstractNum>
   <w:num w:numId="1" w16cid:durableId="1005665534">
-    <w:abstractNumId w:val="2"/>
+    <w:abstractNumId w:val="4"/>
   </w:num>
   <w:num w:numId="2" w16cid:durableId="1905948105">
-    <w:abstractNumId w:val="4"/>
+    <w:abstractNumId w:val="6"/>
   </w:num>
   <w:num w:numId="3" w16cid:durableId="568804056">
-    <w:abstractNumId w:val="6"/>
+    <w:abstractNumId w:val="8"/>
   </w:num>
   <w:num w:numId="4" w16cid:durableId="697852854">
-    <w:abstractNumId w:val="3"/>
+    <w:abstractNumId w:val="5"/>
   </w:num>
   <w:num w:numId="5" w16cid:durableId="61224809">
     <w:abstractNumId w:val="0"/>
   </w:num>
   <w:num w:numId="6" w16cid:durableId="1348600790">
+    <w:abstractNumId w:val="11"/>
+  </w:num>
+  <w:num w:numId="7" w16cid:durableId="115105678">
+    <w:abstractNumId w:val="2"/>
+  </w:num>
+  <w:num w:numId="8" w16cid:durableId="1912960290">
     <w:abstractNumId w:val="7"/>
   </w:num>
-  <w:num w:numId="7" w16cid:durableId="115105678">
+  <w:num w:numId="9" w16cid:durableId="1712919045">
+    <w:abstractNumId w:val="9"/>
+  </w:num>
+  <w:num w:numId="10" w16cid:durableId="2124298001">
+    <w:abstractNumId w:val="3"/>
+  </w:num>
+  <w:num w:numId="11" w16cid:durableId="2014674754">
+    <w:abstractNumId w:val="10"/>
+  </w:num>
+  <w:num w:numId="12" w16cid:durableId="213926829">
     <w:abstractNumId w:val="1"/>
-  </w:num>
-  <w:num w:numId="8" w16cid:durableId="1912960290">
-    <w:abstractNumId w:val="5"/>
   </w:num>
 </w:numbering>
 </file>
@@ -11094,6 +11647,7 @@
     <w:rsidRoot w:val="00B83AD9"/>
     <w:rsid w:val="0025717C"/>
     <w:rsid w:val="0037734A"/>
+    <w:rsid w:val="00430D8D"/>
     <w:rsid w:val="005B5149"/>
     <w:rsid w:val="006E560A"/>
     <w:rsid w:val="0072025E"/>

</xml_diff>